<commit_message>
Atualização de Modelagem Lógica e Dicionário de Dados
</commit_message>
<xml_diff>
--- a/banco-de-dados/dicionario-dados/Dicionário de Dados(rascunho).docx
+++ b/banco-de-dados/dicionario-dados/Dicionário de Dados(rascunho).docx
@@ -1761,12 +1761,14 @@
         <w:tc>
           <w:tcPr>
             <w:tcW w:w="1801" w:type="dxa"/>
-          </w:tcPr>
-          <w:p>
-            <w:pPr>
-              <w:tabs>
-                <w:tab w:val="left" w:pos="2681"/>
-              </w:tabs>
+            <w:vAlign w:val="center"/>
+          </w:tcPr>
+          <w:p>
+            <w:pPr>
+              <w:tabs>
+                <w:tab w:val="left" w:pos="2681"/>
+              </w:tabs>
+              <w:jc w:val="center"/>
               <w:rPr>
                 <w:rFonts w:ascii="Exo 2 Light" w:hAnsi="Exo 2 Light"/>
                 <w:sz w:val="18"/>
@@ -1784,12 +1786,14 @@
         <w:tc>
           <w:tcPr>
             <w:tcW w:w="1648" w:type="dxa"/>
-          </w:tcPr>
-          <w:p>
-            <w:pPr>
-              <w:tabs>
-                <w:tab w:val="left" w:pos="2681"/>
-              </w:tabs>
+            <w:vAlign w:val="center"/>
+          </w:tcPr>
+          <w:p>
+            <w:pPr>
+              <w:tabs>
+                <w:tab w:val="left" w:pos="2681"/>
+              </w:tabs>
+              <w:jc w:val="center"/>
               <w:rPr>
                 <w:rFonts w:ascii="Exo 2 Light" w:hAnsi="Exo 2 Light"/>
                 <w:sz w:val="18"/>
@@ -1809,12 +1813,14 @@
         <w:tc>
           <w:tcPr>
             <w:tcW w:w="1371" w:type="dxa"/>
-          </w:tcPr>
-          <w:p>
-            <w:pPr>
-              <w:tabs>
-                <w:tab w:val="left" w:pos="2681"/>
-              </w:tabs>
+            <w:vAlign w:val="center"/>
+          </w:tcPr>
+          <w:p>
+            <w:pPr>
+              <w:tabs>
+                <w:tab w:val="left" w:pos="2681"/>
+              </w:tabs>
+              <w:jc w:val="center"/>
               <w:rPr>
                 <w:rFonts w:ascii="Exo 2 Light" w:hAnsi="Exo 2 Light"/>
                 <w:sz w:val="18"/>
@@ -1857,12 +1863,14 @@
         <w:tc>
           <w:tcPr>
             <w:tcW w:w="1577" w:type="dxa"/>
-          </w:tcPr>
-          <w:p>
-            <w:pPr>
-              <w:tabs>
-                <w:tab w:val="left" w:pos="2681"/>
-              </w:tabs>
+            <w:vAlign w:val="center"/>
+          </w:tcPr>
+          <w:p>
+            <w:pPr>
+              <w:tabs>
+                <w:tab w:val="left" w:pos="2681"/>
+              </w:tabs>
+              <w:jc w:val="center"/>
               <w:rPr>
                 <w:rFonts w:ascii="Exo 2 Light" w:hAnsi="Exo 2 Light"/>
                 <w:sz w:val="18"/>
@@ -1880,12 +1888,14 @@
         <w:tc>
           <w:tcPr>
             <w:tcW w:w="3058" w:type="dxa"/>
-          </w:tcPr>
-          <w:p>
-            <w:pPr>
-              <w:tabs>
-                <w:tab w:val="left" w:pos="2681"/>
-              </w:tabs>
+            <w:vAlign w:val="center"/>
+          </w:tcPr>
+          <w:p>
+            <w:pPr>
+              <w:tabs>
+                <w:tab w:val="left" w:pos="2681"/>
+              </w:tabs>
+              <w:jc w:val="center"/>
               <w:rPr>
                 <w:rFonts w:ascii="Exo 2 Light" w:hAnsi="Exo 2 Light"/>
                 <w:sz w:val="18"/>
@@ -1918,35 +1928,32 @@
               <w:tabs>
                 <w:tab w:val="left" w:pos="2681"/>
               </w:tabs>
-              <w:rPr>
-                <w:rFonts w:ascii="Exo 2 Light" w:hAnsi="Exo 2 Light"/>
-                <w:sz w:val="18"/>
-              </w:rPr>
-            </w:pPr>
-            <w:r>
-              <w:rPr>
-                <w:rFonts w:ascii="Exo 2 Light" w:hAnsi="Exo 2 Light"/>
-                <w:sz w:val="18"/>
-              </w:rPr>
-              <w:t>atribuído quando é cadastrado na</w:t>
-            </w:r>
-          </w:p>
-          <w:p>
-            <w:pPr>
-              <w:tabs>
-                <w:tab w:val="left" w:pos="2681"/>
-              </w:tabs>
-              <w:rPr>
-                <w:rFonts w:ascii="Exo 2 Light" w:hAnsi="Exo 2 Light"/>
-                <w:sz w:val="18"/>
-              </w:rPr>
-            </w:pPr>
-            <w:r>
-              <w:rPr>
-                <w:rFonts w:ascii="Exo 2 Light" w:hAnsi="Exo 2 Light"/>
-                <w:sz w:val="18"/>
-              </w:rPr>
-              <w:t>empresa e utilizado para identificar cada</w:t>
+              <w:jc w:val="center"/>
+              <w:rPr>
+                <w:rFonts w:ascii="Exo 2 Light" w:hAnsi="Exo 2 Light"/>
+                <w:sz w:val="18"/>
+              </w:rPr>
+            </w:pPr>
+            <w:r>
+              <w:rPr>
+                <w:rFonts w:ascii="Exo 2 Light" w:hAnsi="Exo 2 Light"/>
+                <w:sz w:val="18"/>
+              </w:rPr>
+              <w:t>atribuído quando é cadastrado n</w:t>
+            </w:r>
+            <w:r>
+              <w:rPr>
+                <w:rFonts w:ascii="Exo 2 Light" w:hAnsi="Exo 2 Light"/>
+                <w:sz w:val="18"/>
+              </w:rPr>
+              <w:t>o sistema é</w:t>
+            </w:r>
+            <w:r>
+              <w:rPr>
+                <w:rFonts w:ascii="Exo 2 Light" w:hAnsi="Exo 2 Light"/>
+                <w:sz w:val="18"/>
+              </w:rPr>
+              <w:t xml:space="preserve"> utilizado para identificar cada</w:t>
             </w:r>
             <w:r>
               <w:rPr>
@@ -1969,12 +1976,14 @@
         <w:tc>
           <w:tcPr>
             <w:tcW w:w="1801" w:type="dxa"/>
-          </w:tcPr>
-          <w:p>
-            <w:pPr>
-              <w:tabs>
-                <w:tab w:val="left" w:pos="2681"/>
-              </w:tabs>
+            <w:vAlign w:val="center"/>
+          </w:tcPr>
+          <w:p>
+            <w:pPr>
+              <w:tabs>
+                <w:tab w:val="left" w:pos="2681"/>
+              </w:tabs>
+              <w:jc w:val="center"/>
               <w:rPr>
                 <w:rFonts w:ascii="Exo 2 Light" w:hAnsi="Exo 2 Light"/>
                 <w:sz w:val="18"/>
@@ -1992,12 +2001,14 @@
         <w:tc>
           <w:tcPr>
             <w:tcW w:w="1648" w:type="dxa"/>
-          </w:tcPr>
-          <w:p>
-            <w:pPr>
-              <w:tabs>
-                <w:tab w:val="left" w:pos="2681"/>
-              </w:tabs>
+            <w:vAlign w:val="center"/>
+          </w:tcPr>
+          <w:p>
+            <w:pPr>
+              <w:tabs>
+                <w:tab w:val="left" w:pos="2681"/>
+              </w:tabs>
+              <w:jc w:val="center"/>
               <w:rPr>
                 <w:rFonts w:ascii="Exo 2 Light" w:hAnsi="Exo 2 Light"/>
                 <w:sz w:val="18"/>
@@ -2017,12 +2028,14 @@
         <w:tc>
           <w:tcPr>
             <w:tcW w:w="1371" w:type="dxa"/>
-          </w:tcPr>
-          <w:p>
-            <w:pPr>
-              <w:tabs>
-                <w:tab w:val="left" w:pos="2681"/>
-              </w:tabs>
+            <w:vAlign w:val="center"/>
+          </w:tcPr>
+          <w:p>
+            <w:pPr>
+              <w:tabs>
+                <w:tab w:val="left" w:pos="2681"/>
+              </w:tabs>
+              <w:jc w:val="center"/>
               <w:rPr>
                 <w:rFonts w:ascii="Exo 2 Light" w:hAnsi="Exo 2 Light"/>
                 <w:sz w:val="18"/>
@@ -2065,12 +2078,14 @@
         <w:tc>
           <w:tcPr>
             <w:tcW w:w="1577" w:type="dxa"/>
-          </w:tcPr>
-          <w:p>
-            <w:pPr>
-              <w:tabs>
-                <w:tab w:val="left" w:pos="2681"/>
-              </w:tabs>
+            <w:vAlign w:val="center"/>
+          </w:tcPr>
+          <w:p>
+            <w:pPr>
+              <w:tabs>
+                <w:tab w:val="left" w:pos="2681"/>
+              </w:tabs>
+              <w:jc w:val="center"/>
               <w:rPr>
                 <w:rFonts w:ascii="Exo 2 Light" w:hAnsi="Exo 2 Light"/>
                 <w:sz w:val="18"/>
@@ -2088,12 +2103,14 @@
         <w:tc>
           <w:tcPr>
             <w:tcW w:w="3058" w:type="dxa"/>
-          </w:tcPr>
-          <w:p>
-            <w:pPr>
-              <w:tabs>
-                <w:tab w:val="left" w:pos="2681"/>
-              </w:tabs>
+            <w:vAlign w:val="center"/>
+          </w:tcPr>
+          <w:p>
+            <w:pPr>
+              <w:tabs>
+                <w:tab w:val="left" w:pos="2681"/>
+              </w:tabs>
+              <w:jc w:val="center"/>
               <w:rPr>
                 <w:rFonts w:ascii="Exo 2 Light" w:hAnsi="Exo 2 Light"/>
                 <w:sz w:val="18"/>
@@ -2126,6 +2143,7 @@
               <w:tabs>
                 <w:tab w:val="left" w:pos="2681"/>
               </w:tabs>
+              <w:jc w:val="center"/>
               <w:rPr>
                 <w:rFonts w:ascii="Exo 2 Light" w:hAnsi="Exo 2 Light"/>
                 <w:sz w:val="18"/>
@@ -2145,12 +2163,14 @@
         <w:tc>
           <w:tcPr>
             <w:tcW w:w="1801" w:type="dxa"/>
-          </w:tcPr>
-          <w:p>
-            <w:pPr>
-              <w:tabs>
-                <w:tab w:val="left" w:pos="2681"/>
-              </w:tabs>
+            <w:vAlign w:val="center"/>
+          </w:tcPr>
+          <w:p>
+            <w:pPr>
+              <w:tabs>
+                <w:tab w:val="left" w:pos="2681"/>
+              </w:tabs>
+              <w:jc w:val="center"/>
               <w:rPr>
                 <w:rFonts w:ascii="Exo 2 Light" w:hAnsi="Exo 2 Light"/>
                 <w:sz w:val="18"/>
@@ -2168,12 +2188,14 @@
         <w:tc>
           <w:tcPr>
             <w:tcW w:w="1648" w:type="dxa"/>
-          </w:tcPr>
-          <w:p>
-            <w:pPr>
-              <w:tabs>
-                <w:tab w:val="left" w:pos="2681"/>
-              </w:tabs>
+            <w:vAlign w:val="center"/>
+          </w:tcPr>
+          <w:p>
+            <w:pPr>
+              <w:tabs>
+                <w:tab w:val="left" w:pos="2681"/>
+              </w:tabs>
+              <w:jc w:val="center"/>
               <w:rPr>
                 <w:rFonts w:ascii="Exo 2 Light" w:hAnsi="Exo 2 Light"/>
                 <w:sz w:val="18"/>
@@ -2193,12 +2215,14 @@
         <w:tc>
           <w:tcPr>
             <w:tcW w:w="1371" w:type="dxa"/>
-          </w:tcPr>
-          <w:p>
-            <w:pPr>
-              <w:tabs>
-                <w:tab w:val="left" w:pos="2681"/>
-              </w:tabs>
+            <w:vAlign w:val="center"/>
+          </w:tcPr>
+          <w:p>
+            <w:pPr>
+              <w:tabs>
+                <w:tab w:val="left" w:pos="2681"/>
+              </w:tabs>
+              <w:jc w:val="center"/>
               <w:rPr>
                 <w:rFonts w:ascii="Exo 2 Light" w:hAnsi="Exo 2 Light"/>
                 <w:sz w:val="18"/>
@@ -2241,12 +2265,14 @@
         <w:tc>
           <w:tcPr>
             <w:tcW w:w="1577" w:type="dxa"/>
-          </w:tcPr>
-          <w:p>
-            <w:pPr>
-              <w:tabs>
-                <w:tab w:val="left" w:pos="2681"/>
-              </w:tabs>
+            <w:vAlign w:val="center"/>
+          </w:tcPr>
+          <w:p>
+            <w:pPr>
+              <w:tabs>
+                <w:tab w:val="left" w:pos="2681"/>
+              </w:tabs>
+              <w:jc w:val="center"/>
               <w:rPr>
                 <w:rFonts w:ascii="Exo 2 Light" w:hAnsi="Exo 2 Light"/>
                 <w:sz w:val="18"/>
@@ -2264,33 +2290,33 @@
         <w:tc>
           <w:tcPr>
             <w:tcW w:w="3058" w:type="dxa"/>
-          </w:tcPr>
-          <w:p>
-            <w:pPr>
-              <w:tabs>
-                <w:tab w:val="left" w:pos="2681"/>
-              </w:tabs>
-              <w:rPr>
-                <w:rFonts w:ascii="Exo 2 Light" w:hAnsi="Exo 2 Light"/>
-                <w:sz w:val="18"/>
-              </w:rPr>
-            </w:pPr>
-            <w:r>
-              <w:rPr>
-                <w:rFonts w:ascii="Exo 2 Light" w:hAnsi="Exo 2 Light"/>
-                <w:sz w:val="18"/>
-              </w:rPr>
-              <w:t xml:space="preserve">Data de nascimento do </w:t>
-            </w:r>
-            <w:proofErr w:type="spellStart"/>
-            <w:r>
-              <w:rPr>
-                <w:rFonts w:ascii="Exo 2 Light" w:hAnsi="Exo 2 Light"/>
-                <w:sz w:val="18"/>
-              </w:rPr>
-              <w:t>usuári</w:t>
-            </w:r>
-            <w:proofErr w:type="spellEnd"/>
+            <w:vAlign w:val="center"/>
+          </w:tcPr>
+          <w:p>
+            <w:pPr>
+              <w:tabs>
+                <w:tab w:val="left" w:pos="2681"/>
+              </w:tabs>
+              <w:jc w:val="center"/>
+              <w:rPr>
+                <w:rFonts w:ascii="Exo 2 Light" w:hAnsi="Exo 2 Light"/>
+                <w:sz w:val="18"/>
+              </w:rPr>
+            </w:pPr>
+            <w:r>
+              <w:rPr>
+                <w:rFonts w:ascii="Exo 2 Light" w:hAnsi="Exo 2 Light"/>
+                <w:sz w:val="18"/>
+              </w:rPr>
+              <w:t>Data de nascimento do usuári</w:t>
+            </w:r>
+            <w:r>
+              <w:rPr>
+                <w:rFonts w:ascii="Exo 2 Light" w:hAnsi="Exo 2 Light"/>
+                <w:sz w:val="18"/>
+              </w:rPr>
+              <w:t>o</w:t>
+            </w:r>
           </w:p>
         </w:tc>
       </w:tr>
@@ -2298,12 +2324,14 @@
         <w:tc>
           <w:tcPr>
             <w:tcW w:w="1801" w:type="dxa"/>
-          </w:tcPr>
-          <w:p>
-            <w:pPr>
-              <w:tabs>
-                <w:tab w:val="left" w:pos="2681"/>
-              </w:tabs>
+            <w:vAlign w:val="center"/>
+          </w:tcPr>
+          <w:p>
+            <w:pPr>
+              <w:tabs>
+                <w:tab w:val="left" w:pos="2681"/>
+              </w:tabs>
+              <w:jc w:val="center"/>
               <w:rPr>
                 <w:rFonts w:ascii="Exo 2 Light" w:hAnsi="Exo 2 Light"/>
                 <w:sz w:val="18"/>
@@ -2321,12 +2349,14 @@
         <w:tc>
           <w:tcPr>
             <w:tcW w:w="1648" w:type="dxa"/>
-          </w:tcPr>
-          <w:p>
-            <w:pPr>
-              <w:tabs>
-                <w:tab w:val="left" w:pos="2681"/>
-              </w:tabs>
+            <w:vAlign w:val="center"/>
+          </w:tcPr>
+          <w:p>
+            <w:pPr>
+              <w:tabs>
+                <w:tab w:val="left" w:pos="2681"/>
+              </w:tabs>
+              <w:jc w:val="center"/>
               <w:rPr>
                 <w:rFonts w:ascii="Exo 2 Light" w:hAnsi="Exo 2 Light"/>
                 <w:sz w:val="18"/>
@@ -2346,12 +2376,14 @@
         <w:tc>
           <w:tcPr>
             <w:tcW w:w="1371" w:type="dxa"/>
-          </w:tcPr>
-          <w:p>
-            <w:pPr>
-              <w:tabs>
-                <w:tab w:val="left" w:pos="2681"/>
-              </w:tabs>
+            <w:vAlign w:val="center"/>
+          </w:tcPr>
+          <w:p>
+            <w:pPr>
+              <w:tabs>
+                <w:tab w:val="left" w:pos="2681"/>
+              </w:tabs>
+              <w:jc w:val="center"/>
               <w:rPr>
                 <w:rFonts w:ascii="Exo 2 Light" w:hAnsi="Exo 2 Light"/>
                 <w:sz w:val="18"/>
@@ -2394,35 +2426,39 @@
         <w:tc>
           <w:tcPr>
             <w:tcW w:w="1577" w:type="dxa"/>
-          </w:tcPr>
-          <w:p>
-            <w:pPr>
-              <w:tabs>
-                <w:tab w:val="left" w:pos="2681"/>
-              </w:tabs>
-              <w:rPr>
-                <w:rFonts w:ascii="Exo 2 Light" w:hAnsi="Exo 2 Light"/>
-                <w:sz w:val="18"/>
-              </w:rPr>
-            </w:pPr>
-            <w:r>
-              <w:rPr>
-                <w:rFonts w:ascii="Exo 2 Light" w:hAnsi="Exo 2 Light"/>
-                <w:sz w:val="18"/>
-              </w:rPr>
-              <w:t xml:space="preserve">Chave Única </w:t>
+            <w:vAlign w:val="center"/>
+          </w:tcPr>
+          <w:p>
+            <w:pPr>
+              <w:tabs>
+                <w:tab w:val="left" w:pos="2681"/>
+              </w:tabs>
+              <w:jc w:val="center"/>
+              <w:rPr>
+                <w:rFonts w:ascii="Exo 2 Light" w:hAnsi="Exo 2 Light"/>
+                <w:sz w:val="18"/>
+              </w:rPr>
+            </w:pPr>
+            <w:r>
+              <w:rPr>
+                <w:rFonts w:ascii="Exo 2 Light" w:hAnsi="Exo 2 Light"/>
+                <w:sz w:val="18"/>
+              </w:rPr>
+              <w:t>Chave Única</w:t>
             </w:r>
           </w:p>
         </w:tc>
         <w:tc>
           <w:tcPr>
             <w:tcW w:w="3058" w:type="dxa"/>
-          </w:tcPr>
-          <w:p>
-            <w:pPr>
-              <w:tabs>
-                <w:tab w:val="left" w:pos="2681"/>
-              </w:tabs>
+            <w:vAlign w:val="center"/>
+          </w:tcPr>
+          <w:p>
+            <w:pPr>
+              <w:tabs>
+                <w:tab w:val="left" w:pos="2681"/>
+              </w:tabs>
+              <w:jc w:val="center"/>
               <w:rPr>
                 <w:rFonts w:ascii="Exo 2 Light" w:hAnsi="Exo 2 Light"/>
                 <w:sz w:val="18"/>
@@ -2455,6 +2491,7 @@
               <w:tabs>
                 <w:tab w:val="left" w:pos="2681"/>
               </w:tabs>
+              <w:jc w:val="center"/>
               <w:rPr>
                 <w:rFonts w:ascii="Exo 2 Light" w:hAnsi="Exo 2 Light"/>
                 <w:sz w:val="18"/>
@@ -2485,15 +2522,20 @@
         </w:tc>
       </w:tr>
       <w:tr>
+        <w:trPr>
+          <w:trHeight w:val="415"/>
+        </w:trPr>
         <w:tc>
           <w:tcPr>
             <w:tcW w:w="1801" w:type="dxa"/>
-          </w:tcPr>
-          <w:p>
-            <w:pPr>
-              <w:tabs>
-                <w:tab w:val="left" w:pos="2681"/>
-              </w:tabs>
+            <w:vAlign w:val="center"/>
+          </w:tcPr>
+          <w:p>
+            <w:pPr>
+              <w:tabs>
+                <w:tab w:val="left" w:pos="2681"/>
+              </w:tabs>
+              <w:jc w:val="center"/>
               <w:rPr>
                 <w:rFonts w:ascii="Exo 2 Light" w:hAnsi="Exo 2 Light"/>
                 <w:sz w:val="18"/>
@@ -2520,12 +2562,14 @@
         <w:tc>
           <w:tcPr>
             <w:tcW w:w="1648" w:type="dxa"/>
-          </w:tcPr>
-          <w:p>
-            <w:pPr>
-              <w:tabs>
-                <w:tab w:val="left" w:pos="2681"/>
-              </w:tabs>
+            <w:vAlign w:val="center"/>
+          </w:tcPr>
+          <w:p>
+            <w:pPr>
+              <w:tabs>
+                <w:tab w:val="left" w:pos="2681"/>
+              </w:tabs>
+              <w:jc w:val="center"/>
               <w:rPr>
                 <w:rFonts w:ascii="Exo 2 Light" w:hAnsi="Exo 2 Light"/>
                 <w:sz w:val="18"/>
@@ -2545,12 +2589,14 @@
         <w:tc>
           <w:tcPr>
             <w:tcW w:w="1371" w:type="dxa"/>
-          </w:tcPr>
-          <w:p>
-            <w:pPr>
-              <w:tabs>
-                <w:tab w:val="left" w:pos="2681"/>
-              </w:tabs>
+            <w:vAlign w:val="center"/>
+          </w:tcPr>
+          <w:p>
+            <w:pPr>
+              <w:tabs>
+                <w:tab w:val="left" w:pos="2681"/>
+              </w:tabs>
+              <w:jc w:val="center"/>
               <w:rPr>
                 <w:rFonts w:ascii="Exo 2 Light" w:hAnsi="Exo 2 Light"/>
                 <w:sz w:val="18"/>
@@ -2593,49 +2639,51 @@
         <w:tc>
           <w:tcPr>
             <w:tcW w:w="1577" w:type="dxa"/>
-          </w:tcPr>
-          <w:p>
-            <w:pPr>
-              <w:tabs>
-                <w:tab w:val="left" w:pos="2681"/>
-              </w:tabs>
-              <w:rPr>
-                <w:rFonts w:ascii="Exo 2 Light" w:hAnsi="Exo 2 Light"/>
-                <w:sz w:val="18"/>
-              </w:rPr>
-            </w:pPr>
-            <w:r>
-              <w:rPr>
-                <w:rFonts w:ascii="Exo 2 Light" w:hAnsi="Exo 2 Light"/>
-                <w:sz w:val="18"/>
-              </w:rPr>
-              <w:t xml:space="preserve">Chave Única </w:t>
+            <w:vAlign w:val="center"/>
+          </w:tcPr>
+          <w:p>
+            <w:pPr>
+              <w:tabs>
+                <w:tab w:val="left" w:pos="2681"/>
+              </w:tabs>
+              <w:jc w:val="center"/>
+              <w:rPr>
+                <w:rFonts w:ascii="Exo 2 Light" w:hAnsi="Exo 2 Light"/>
+                <w:sz w:val="18"/>
+              </w:rPr>
+            </w:pPr>
+            <w:r>
+              <w:rPr>
+                <w:rFonts w:ascii="Exo 2 Light" w:hAnsi="Exo 2 Light"/>
+                <w:sz w:val="18"/>
+              </w:rPr>
+              <w:t>Chave Única</w:t>
             </w:r>
           </w:p>
         </w:tc>
         <w:tc>
           <w:tcPr>
             <w:tcW w:w="3058" w:type="dxa"/>
-          </w:tcPr>
-          <w:p>
-            <w:pPr>
-              <w:tabs>
-                <w:tab w:val="left" w:pos="2681"/>
-              </w:tabs>
-              <w:rPr>
-                <w:rFonts w:ascii="Exo 2 Light" w:hAnsi="Exo 2 Light"/>
-                <w:sz w:val="18"/>
-              </w:rPr>
-            </w:pPr>
-            <w:proofErr w:type="spellStart"/>
-            <w:r>
-              <w:rPr>
-                <w:rFonts w:ascii="Exo 2 Light" w:hAnsi="Exo 2 Light"/>
-                <w:sz w:val="18"/>
-              </w:rPr>
-              <w:t>Email</w:t>
-            </w:r>
-            <w:proofErr w:type="spellEnd"/>
+            <w:vAlign w:val="center"/>
+          </w:tcPr>
+          <w:p>
+            <w:pPr>
+              <w:tabs>
+                <w:tab w:val="left" w:pos="2681"/>
+              </w:tabs>
+              <w:jc w:val="center"/>
+              <w:rPr>
+                <w:rFonts w:ascii="Exo 2 Light" w:hAnsi="Exo 2 Light"/>
+                <w:sz w:val="18"/>
+              </w:rPr>
+            </w:pPr>
+            <w:r>
+              <w:rPr>
+                <w:rFonts w:ascii="Exo 2 Light" w:hAnsi="Exo 2 Light"/>
+                <w:sz w:val="18"/>
+              </w:rPr>
+              <w:t>E-mail</w:t>
+            </w:r>
             <w:r>
               <w:rPr>
                 <w:rFonts w:ascii="Exo 2 Light" w:hAnsi="Exo 2 Light"/>
@@ -2650,12 +2698,14 @@
         <w:tc>
           <w:tcPr>
             <w:tcW w:w="1801" w:type="dxa"/>
-          </w:tcPr>
-          <w:p>
-            <w:pPr>
-              <w:tabs>
-                <w:tab w:val="left" w:pos="2681"/>
-              </w:tabs>
+            <w:vAlign w:val="center"/>
+          </w:tcPr>
+          <w:p>
+            <w:pPr>
+              <w:tabs>
+                <w:tab w:val="left" w:pos="2681"/>
+              </w:tabs>
+              <w:jc w:val="center"/>
               <w:rPr>
                 <w:rFonts w:ascii="Exo 2 Light" w:hAnsi="Exo 2 Light"/>
                 <w:sz w:val="18"/>
@@ -2673,12 +2723,14 @@
         <w:tc>
           <w:tcPr>
             <w:tcW w:w="1648" w:type="dxa"/>
-          </w:tcPr>
-          <w:p>
-            <w:pPr>
-              <w:tabs>
-                <w:tab w:val="left" w:pos="2681"/>
-              </w:tabs>
+            <w:vAlign w:val="center"/>
+          </w:tcPr>
+          <w:p>
+            <w:pPr>
+              <w:tabs>
+                <w:tab w:val="left" w:pos="2681"/>
+              </w:tabs>
+              <w:jc w:val="center"/>
               <w:rPr>
                 <w:rFonts w:ascii="Exo 2 Light" w:hAnsi="Exo 2 Light"/>
                 <w:sz w:val="18"/>
@@ -2698,12 +2750,14 @@
         <w:tc>
           <w:tcPr>
             <w:tcW w:w="1371" w:type="dxa"/>
-          </w:tcPr>
-          <w:p>
-            <w:pPr>
-              <w:tabs>
-                <w:tab w:val="left" w:pos="2681"/>
-              </w:tabs>
+            <w:vAlign w:val="center"/>
+          </w:tcPr>
+          <w:p>
+            <w:pPr>
+              <w:tabs>
+                <w:tab w:val="left" w:pos="2681"/>
+              </w:tabs>
+              <w:jc w:val="center"/>
               <w:rPr>
                 <w:rFonts w:ascii="Exo 2 Light" w:hAnsi="Exo 2 Light"/>
                 <w:sz w:val="18"/>
@@ -2746,12 +2800,14 @@
         <w:tc>
           <w:tcPr>
             <w:tcW w:w="1577" w:type="dxa"/>
-          </w:tcPr>
-          <w:p>
-            <w:pPr>
-              <w:tabs>
-                <w:tab w:val="left" w:pos="2681"/>
-              </w:tabs>
+            <w:vAlign w:val="center"/>
+          </w:tcPr>
+          <w:p>
+            <w:pPr>
+              <w:tabs>
+                <w:tab w:val="left" w:pos="2681"/>
+              </w:tabs>
+              <w:jc w:val="center"/>
               <w:rPr>
                 <w:rFonts w:ascii="Exo 2 Light" w:hAnsi="Exo 2 Light"/>
                 <w:sz w:val="18"/>
@@ -2769,12 +2825,14 @@
         <w:tc>
           <w:tcPr>
             <w:tcW w:w="3058" w:type="dxa"/>
-          </w:tcPr>
-          <w:p>
-            <w:pPr>
-              <w:tabs>
-                <w:tab w:val="left" w:pos="2681"/>
-              </w:tabs>
+            <w:vAlign w:val="center"/>
+          </w:tcPr>
+          <w:p>
+            <w:pPr>
+              <w:tabs>
+                <w:tab w:val="left" w:pos="2681"/>
+              </w:tabs>
+              <w:jc w:val="center"/>
               <w:rPr>
                 <w:rFonts w:ascii="Exo 2 Light" w:hAnsi="Exo 2 Light"/>
                 <w:sz w:val="18"/>
@@ -2794,12 +2852,14 @@
         <w:tc>
           <w:tcPr>
             <w:tcW w:w="1801" w:type="dxa"/>
-          </w:tcPr>
-          <w:p>
-            <w:pPr>
-              <w:tabs>
-                <w:tab w:val="left" w:pos="2681"/>
-              </w:tabs>
+            <w:vAlign w:val="center"/>
+          </w:tcPr>
+          <w:p>
+            <w:pPr>
+              <w:tabs>
+                <w:tab w:val="left" w:pos="2681"/>
+              </w:tabs>
+              <w:jc w:val="center"/>
               <w:rPr>
                 <w:rFonts w:ascii="Exo 2 Light" w:hAnsi="Exo 2 Light"/>
                 <w:sz w:val="18"/>
@@ -2817,9 +2877,11 @@
         <w:tc>
           <w:tcPr>
             <w:tcW w:w="1648" w:type="dxa"/>
-          </w:tcPr>
-          <w:p>
-            <w:pPr>
+            <w:vAlign w:val="center"/>
+          </w:tcPr>
+          <w:p>
+            <w:pPr>
+              <w:jc w:val="center"/>
               <w:rPr>
                 <w:rFonts w:ascii="Exo 2 Light" w:hAnsi="Exo 2 Light"/>
                 <w:sz w:val="18"/>
@@ -2837,12 +2899,14 @@
         <w:tc>
           <w:tcPr>
             <w:tcW w:w="1371" w:type="dxa"/>
-          </w:tcPr>
-          <w:p>
-            <w:pPr>
-              <w:tabs>
-                <w:tab w:val="left" w:pos="2681"/>
-              </w:tabs>
+            <w:vAlign w:val="center"/>
+          </w:tcPr>
+          <w:p>
+            <w:pPr>
+              <w:tabs>
+                <w:tab w:val="left" w:pos="2681"/>
+              </w:tabs>
+              <w:jc w:val="center"/>
               <w:rPr>
                 <w:rFonts w:ascii="Exo 2 Light" w:hAnsi="Exo 2 Light"/>
                 <w:sz w:val="18"/>
@@ -2885,12 +2949,14 @@
         <w:tc>
           <w:tcPr>
             <w:tcW w:w="1577" w:type="dxa"/>
-          </w:tcPr>
-          <w:p>
-            <w:pPr>
-              <w:tabs>
-                <w:tab w:val="left" w:pos="2681"/>
-              </w:tabs>
+            <w:vAlign w:val="center"/>
+          </w:tcPr>
+          <w:p>
+            <w:pPr>
+              <w:tabs>
+                <w:tab w:val="left" w:pos="2681"/>
+              </w:tabs>
+              <w:jc w:val="center"/>
               <w:rPr>
                 <w:rFonts w:ascii="Exo 2 Light" w:hAnsi="Exo 2 Light"/>
                 <w:sz w:val="18"/>
@@ -2908,12 +2974,14 @@
         <w:tc>
           <w:tcPr>
             <w:tcW w:w="3058" w:type="dxa"/>
-          </w:tcPr>
-          <w:p>
-            <w:pPr>
-              <w:tabs>
-                <w:tab w:val="left" w:pos="2681"/>
-              </w:tabs>
+            <w:vAlign w:val="center"/>
+          </w:tcPr>
+          <w:p>
+            <w:pPr>
+              <w:tabs>
+                <w:tab w:val="left" w:pos="2681"/>
+              </w:tabs>
+              <w:jc w:val="center"/>
               <w:rPr>
                 <w:rFonts w:ascii="Exo 2 Light" w:hAnsi="Exo 2 Light"/>
                 <w:sz w:val="18"/>
@@ -2933,12 +3001,14 @@
         <w:tc>
           <w:tcPr>
             <w:tcW w:w="1801" w:type="dxa"/>
-          </w:tcPr>
-          <w:p>
-            <w:pPr>
-              <w:tabs>
-                <w:tab w:val="left" w:pos="2681"/>
-              </w:tabs>
+            <w:vAlign w:val="center"/>
+          </w:tcPr>
+          <w:p>
+            <w:pPr>
+              <w:tabs>
+                <w:tab w:val="left" w:pos="2681"/>
+              </w:tabs>
+              <w:jc w:val="center"/>
               <w:rPr>
                 <w:rFonts w:ascii="Exo 2 Light" w:hAnsi="Exo 2 Light"/>
                 <w:sz w:val="18"/>
@@ -2956,12 +3026,14 @@
         <w:tc>
           <w:tcPr>
             <w:tcW w:w="1648" w:type="dxa"/>
-          </w:tcPr>
-          <w:p>
-            <w:pPr>
-              <w:tabs>
-                <w:tab w:val="left" w:pos="2681"/>
-              </w:tabs>
+            <w:vAlign w:val="center"/>
+          </w:tcPr>
+          <w:p>
+            <w:pPr>
+              <w:tabs>
+                <w:tab w:val="left" w:pos="2681"/>
+              </w:tabs>
+              <w:jc w:val="center"/>
               <w:rPr>
                 <w:rFonts w:ascii="Exo 2 Light" w:hAnsi="Exo 2 Light"/>
                 <w:sz w:val="18"/>
@@ -2979,23 +3051,25 @@
         <w:tc>
           <w:tcPr>
             <w:tcW w:w="1371" w:type="dxa"/>
-          </w:tcPr>
-          <w:p>
-            <w:pPr>
-              <w:tabs>
-                <w:tab w:val="left" w:pos="2681"/>
-              </w:tabs>
-              <w:rPr>
-                <w:rFonts w:ascii="Exo 2 Light" w:hAnsi="Exo 2 Light"/>
-                <w:sz w:val="18"/>
-              </w:rPr>
-            </w:pPr>
-            <w:r>
-              <w:rPr>
-                <w:rFonts w:ascii="Exo 2 Light" w:hAnsi="Exo 2 Light"/>
-                <w:sz w:val="18"/>
-              </w:rPr>
-              <w:t xml:space="preserve">Caractere </w:t>
+            <w:vAlign w:val="center"/>
+          </w:tcPr>
+          <w:p>
+            <w:pPr>
+              <w:tabs>
+                <w:tab w:val="left" w:pos="2681"/>
+              </w:tabs>
+              <w:jc w:val="center"/>
+              <w:rPr>
+                <w:rFonts w:ascii="Exo 2 Light" w:hAnsi="Exo 2 Light"/>
+                <w:sz w:val="18"/>
+              </w:rPr>
+            </w:pPr>
+            <w:r>
+              <w:rPr>
+                <w:rFonts w:ascii="Exo 2 Light" w:hAnsi="Exo 2 Light"/>
+                <w:sz w:val="18"/>
+              </w:rPr>
+              <w:t>Caractere</w:t>
             </w:r>
           </w:p>
         </w:tc>
@@ -3034,12 +3108,14 @@
         <w:tc>
           <w:tcPr>
             <w:tcW w:w="1577" w:type="dxa"/>
-          </w:tcPr>
-          <w:p>
-            <w:pPr>
-              <w:tabs>
-                <w:tab w:val="left" w:pos="2681"/>
-              </w:tabs>
+            <w:vAlign w:val="center"/>
+          </w:tcPr>
+          <w:p>
+            <w:pPr>
+              <w:tabs>
+                <w:tab w:val="left" w:pos="2681"/>
+              </w:tabs>
+              <w:jc w:val="center"/>
               <w:rPr>
                 <w:rFonts w:ascii="Exo 2 Light" w:hAnsi="Exo 2 Light"/>
                 <w:sz w:val="18"/>
@@ -3057,12 +3133,14 @@
         <w:tc>
           <w:tcPr>
             <w:tcW w:w="3058" w:type="dxa"/>
-          </w:tcPr>
-          <w:p>
-            <w:pPr>
-              <w:tabs>
-                <w:tab w:val="left" w:pos="2681"/>
-              </w:tabs>
+            <w:vAlign w:val="center"/>
+          </w:tcPr>
+          <w:p>
+            <w:pPr>
+              <w:tabs>
+                <w:tab w:val="left" w:pos="2681"/>
+              </w:tabs>
+              <w:jc w:val="center"/>
               <w:rPr>
                 <w:rFonts w:ascii="Exo 2 Light" w:hAnsi="Exo 2 Light"/>
                 <w:sz w:val="18"/>
@@ -3082,12 +3160,14 @@
         <w:tc>
           <w:tcPr>
             <w:tcW w:w="1801" w:type="dxa"/>
-          </w:tcPr>
-          <w:p>
-            <w:pPr>
-              <w:tabs>
-                <w:tab w:val="left" w:pos="2681"/>
-              </w:tabs>
+            <w:vAlign w:val="center"/>
+          </w:tcPr>
+          <w:p>
+            <w:pPr>
+              <w:tabs>
+                <w:tab w:val="left" w:pos="2681"/>
+              </w:tabs>
+              <w:jc w:val="center"/>
               <w:rPr>
                 <w:rFonts w:ascii="Exo 2 Light" w:hAnsi="Exo 2 Light"/>
                 <w:sz w:val="18"/>
@@ -3105,12 +3185,14 @@
         <w:tc>
           <w:tcPr>
             <w:tcW w:w="1648" w:type="dxa"/>
-          </w:tcPr>
-          <w:p>
-            <w:pPr>
-              <w:tabs>
-                <w:tab w:val="left" w:pos="2681"/>
-              </w:tabs>
+            <w:vAlign w:val="center"/>
+          </w:tcPr>
+          <w:p>
+            <w:pPr>
+              <w:tabs>
+                <w:tab w:val="left" w:pos="2681"/>
+              </w:tabs>
+              <w:jc w:val="center"/>
               <w:rPr>
                 <w:rFonts w:ascii="Exo 2 Light" w:hAnsi="Exo 2 Light"/>
                 <w:sz w:val="18"/>
@@ -3128,12 +3210,14 @@
         <w:tc>
           <w:tcPr>
             <w:tcW w:w="1371" w:type="dxa"/>
-          </w:tcPr>
-          <w:p>
-            <w:pPr>
-              <w:tabs>
-                <w:tab w:val="left" w:pos="2681"/>
-              </w:tabs>
+            <w:vAlign w:val="center"/>
+          </w:tcPr>
+          <w:p>
+            <w:pPr>
+              <w:tabs>
+                <w:tab w:val="left" w:pos="2681"/>
+              </w:tabs>
+              <w:jc w:val="center"/>
               <w:rPr>
                 <w:rFonts w:ascii="Exo 2 Light" w:hAnsi="Exo 2 Light"/>
                 <w:sz w:val="18"/>
@@ -3176,12 +3260,14 @@
         <w:tc>
           <w:tcPr>
             <w:tcW w:w="1577" w:type="dxa"/>
-          </w:tcPr>
-          <w:p>
-            <w:pPr>
-              <w:tabs>
-                <w:tab w:val="left" w:pos="2681"/>
-              </w:tabs>
+            <w:vAlign w:val="center"/>
+          </w:tcPr>
+          <w:p>
+            <w:pPr>
+              <w:tabs>
+                <w:tab w:val="left" w:pos="2681"/>
+              </w:tabs>
+              <w:jc w:val="center"/>
               <w:rPr>
                 <w:rFonts w:ascii="Exo 2 Light" w:hAnsi="Exo 2 Light"/>
                 <w:sz w:val="18"/>
@@ -3199,12 +3285,14 @@
         <w:tc>
           <w:tcPr>
             <w:tcW w:w="3058" w:type="dxa"/>
-          </w:tcPr>
-          <w:p>
-            <w:pPr>
-              <w:tabs>
-                <w:tab w:val="left" w:pos="2681"/>
-              </w:tabs>
+            <w:vAlign w:val="center"/>
+          </w:tcPr>
+          <w:p>
+            <w:pPr>
+              <w:tabs>
+                <w:tab w:val="left" w:pos="2681"/>
+              </w:tabs>
+              <w:jc w:val="center"/>
               <w:rPr>
                 <w:rFonts w:ascii="Exo 2 Light" w:hAnsi="Exo 2 Light"/>
                 <w:sz w:val="18"/>
@@ -3224,12 +3312,14 @@
         <w:tc>
           <w:tcPr>
             <w:tcW w:w="1801" w:type="dxa"/>
-          </w:tcPr>
-          <w:p>
-            <w:pPr>
-              <w:tabs>
-                <w:tab w:val="left" w:pos="2681"/>
-              </w:tabs>
+            <w:vAlign w:val="center"/>
+          </w:tcPr>
+          <w:p>
+            <w:pPr>
+              <w:tabs>
+                <w:tab w:val="left" w:pos="2681"/>
+              </w:tabs>
+              <w:jc w:val="center"/>
               <w:rPr>
                 <w:rFonts w:ascii="Exo 2 Light" w:hAnsi="Exo 2 Light"/>
                 <w:sz w:val="18"/>
@@ -3247,12 +3337,14 @@
         <w:tc>
           <w:tcPr>
             <w:tcW w:w="1648" w:type="dxa"/>
-          </w:tcPr>
-          <w:p>
-            <w:pPr>
-              <w:tabs>
-                <w:tab w:val="left" w:pos="2681"/>
-              </w:tabs>
+            <w:vAlign w:val="center"/>
+          </w:tcPr>
+          <w:p>
+            <w:pPr>
+              <w:tabs>
+                <w:tab w:val="left" w:pos="2681"/>
+              </w:tabs>
+              <w:jc w:val="center"/>
               <w:rPr>
                 <w:rFonts w:ascii="Exo 2 Light" w:hAnsi="Exo 2 Light"/>
                 <w:sz w:val="18"/>
@@ -3270,12 +3362,14 @@
         <w:tc>
           <w:tcPr>
             <w:tcW w:w="1371" w:type="dxa"/>
-          </w:tcPr>
-          <w:p>
-            <w:pPr>
-              <w:tabs>
-                <w:tab w:val="left" w:pos="2681"/>
-              </w:tabs>
+            <w:vAlign w:val="center"/>
+          </w:tcPr>
+          <w:p>
+            <w:pPr>
+              <w:tabs>
+                <w:tab w:val="left" w:pos="2681"/>
+              </w:tabs>
+              <w:jc w:val="center"/>
               <w:rPr>
                 <w:rFonts w:ascii="Exo 2 Light" w:hAnsi="Exo 2 Light"/>
                 <w:sz w:val="18"/>
@@ -3318,12 +3412,14 @@
         <w:tc>
           <w:tcPr>
             <w:tcW w:w="1577" w:type="dxa"/>
-          </w:tcPr>
-          <w:p>
-            <w:pPr>
-              <w:tabs>
-                <w:tab w:val="left" w:pos="2681"/>
-              </w:tabs>
+            <w:vAlign w:val="center"/>
+          </w:tcPr>
+          <w:p>
+            <w:pPr>
+              <w:tabs>
+                <w:tab w:val="left" w:pos="2681"/>
+              </w:tabs>
+              <w:jc w:val="center"/>
               <w:rPr>
                 <w:rFonts w:ascii="Exo 2 Light" w:hAnsi="Exo 2 Light"/>
                 <w:sz w:val="18"/>
@@ -3341,12 +3437,14 @@
         <w:tc>
           <w:tcPr>
             <w:tcW w:w="3058" w:type="dxa"/>
-          </w:tcPr>
-          <w:p>
-            <w:pPr>
-              <w:tabs>
-                <w:tab w:val="left" w:pos="2681"/>
-              </w:tabs>
+            <w:vAlign w:val="center"/>
+          </w:tcPr>
+          <w:p>
+            <w:pPr>
+              <w:tabs>
+                <w:tab w:val="left" w:pos="2681"/>
+              </w:tabs>
+              <w:jc w:val="center"/>
               <w:rPr>
                 <w:rFonts w:ascii="Exo 2 Light" w:hAnsi="Exo 2 Light"/>
                 <w:sz w:val="18"/>
@@ -3379,6 +3477,7 @@
               <w:tabs>
                 <w:tab w:val="left" w:pos="2681"/>
               </w:tabs>
+              <w:jc w:val="center"/>
               <w:rPr>
                 <w:rFonts w:ascii="Exo 2 Light" w:hAnsi="Exo 2 Light"/>
                 <w:sz w:val="18"/>
@@ -3398,12 +3497,14 @@
         <w:tc>
           <w:tcPr>
             <w:tcW w:w="1801" w:type="dxa"/>
-          </w:tcPr>
-          <w:p>
-            <w:pPr>
-              <w:tabs>
-                <w:tab w:val="left" w:pos="2681"/>
-              </w:tabs>
+            <w:vAlign w:val="center"/>
+          </w:tcPr>
+          <w:p>
+            <w:pPr>
+              <w:tabs>
+                <w:tab w:val="left" w:pos="2681"/>
+              </w:tabs>
+              <w:jc w:val="center"/>
               <w:rPr>
                 <w:rFonts w:ascii="Exo 2 Light" w:hAnsi="Exo 2 Light"/>
                 <w:sz w:val="18"/>
@@ -3421,12 +3522,14 @@
         <w:tc>
           <w:tcPr>
             <w:tcW w:w="1648" w:type="dxa"/>
-          </w:tcPr>
-          <w:p>
-            <w:pPr>
-              <w:tabs>
-                <w:tab w:val="left" w:pos="2681"/>
-              </w:tabs>
+            <w:vAlign w:val="center"/>
+          </w:tcPr>
+          <w:p>
+            <w:pPr>
+              <w:tabs>
+                <w:tab w:val="left" w:pos="2681"/>
+              </w:tabs>
+              <w:jc w:val="center"/>
               <w:rPr>
                 <w:rFonts w:ascii="Exo 2 Light" w:hAnsi="Exo 2 Light"/>
                 <w:sz w:val="18"/>
@@ -3444,12 +3547,14 @@
         <w:tc>
           <w:tcPr>
             <w:tcW w:w="1371" w:type="dxa"/>
-          </w:tcPr>
-          <w:p>
-            <w:pPr>
-              <w:tabs>
-                <w:tab w:val="left" w:pos="2681"/>
-              </w:tabs>
+            <w:vAlign w:val="center"/>
+          </w:tcPr>
+          <w:p>
+            <w:pPr>
+              <w:tabs>
+                <w:tab w:val="left" w:pos="2681"/>
+              </w:tabs>
+              <w:jc w:val="center"/>
               <w:rPr>
                 <w:rFonts w:ascii="Exo 2 Light" w:hAnsi="Exo 2 Light"/>
                 <w:sz w:val="18"/>
@@ -3492,12 +3597,14 @@
         <w:tc>
           <w:tcPr>
             <w:tcW w:w="1577" w:type="dxa"/>
-          </w:tcPr>
-          <w:p>
-            <w:pPr>
-              <w:tabs>
-                <w:tab w:val="left" w:pos="2681"/>
-              </w:tabs>
+            <w:vAlign w:val="center"/>
+          </w:tcPr>
+          <w:p>
+            <w:pPr>
+              <w:tabs>
+                <w:tab w:val="left" w:pos="2681"/>
+              </w:tabs>
+              <w:jc w:val="center"/>
               <w:rPr>
                 <w:rFonts w:ascii="Exo 2 Light" w:hAnsi="Exo 2 Light"/>
                 <w:sz w:val="18"/>
@@ -3515,12 +3622,14 @@
         <w:tc>
           <w:tcPr>
             <w:tcW w:w="3058" w:type="dxa"/>
-          </w:tcPr>
-          <w:p>
-            <w:pPr>
-              <w:tabs>
-                <w:tab w:val="left" w:pos="2681"/>
-              </w:tabs>
+            <w:vAlign w:val="center"/>
+          </w:tcPr>
+          <w:p>
+            <w:pPr>
+              <w:tabs>
+                <w:tab w:val="left" w:pos="2681"/>
+              </w:tabs>
+              <w:jc w:val="center"/>
               <w:rPr>
                 <w:rFonts w:ascii="Exo 2 Light" w:hAnsi="Exo 2 Light"/>
                 <w:sz w:val="18"/>
@@ -3572,6 +3681,14 @@
         </w:rPr>
         <w:t>Panela</w:t>
       </w:r>
+    </w:p>
+    <w:p>
+      <w:pPr>
+        <w:rPr>
+          <w:rFonts w:ascii="Exo 2 Extra Bold" w:hAnsi="Exo 2 Extra Bold"/>
+          <w:highlight w:val="cyan"/>
+        </w:rPr>
+      </w:pPr>
     </w:p>
     <w:tbl>
       <w:tblPr>
@@ -3833,6 +3950,13 @@
                 <w:sz w:val="18"/>
               </w:rPr>
             </w:pPr>
+            <w:r>
+              <w:rPr>
+                <w:rFonts w:ascii="Exo 2 Light" w:hAnsi="Exo 2 Light"/>
+                <w:sz w:val="18"/>
+              </w:rPr>
+              <w:t>Padrão</w:t>
+            </w:r>
           </w:p>
         </w:tc>
         <w:tc>
@@ -3852,6 +3976,13 @@
                 <w:sz w:val="18"/>
               </w:rPr>
             </w:pPr>
+            <w:r>
+              <w:rPr>
+                <w:rFonts w:ascii="Exo 2 Light" w:hAnsi="Exo 2 Light"/>
+                <w:sz w:val="18"/>
+              </w:rPr>
+              <w:t>Chave Primária</w:t>
+            </w:r>
           </w:p>
         </w:tc>
         <w:tc>
@@ -3871,6 +4002,88 @@
                 <w:sz w:val="18"/>
               </w:rPr>
             </w:pPr>
+            <w:r>
+              <w:rPr>
+                <w:rFonts w:ascii="Exo 2 Light" w:hAnsi="Exo 2 Light"/>
+                <w:sz w:val="18"/>
+              </w:rPr>
+              <w:t>O ID d</w:t>
+            </w:r>
+            <w:r>
+              <w:rPr>
+                <w:rFonts w:ascii="Exo 2 Light" w:hAnsi="Exo 2 Light"/>
+                <w:sz w:val="18"/>
+              </w:rPr>
+              <w:t xml:space="preserve">a panela </w:t>
+            </w:r>
+            <w:r>
+              <w:rPr>
+                <w:rFonts w:ascii="Exo 2 Light" w:hAnsi="Exo 2 Light"/>
+                <w:sz w:val="18"/>
+              </w:rPr>
+              <w:t xml:space="preserve">deverá armazenar seu registro de cadastro </w:t>
+            </w:r>
+            <w:r>
+              <w:rPr>
+                <w:rFonts w:ascii="Exo 2 Light" w:hAnsi="Exo 2 Light"/>
+                <w:sz w:val="18"/>
+              </w:rPr>
+              <w:t xml:space="preserve">- </w:t>
+            </w:r>
+            <w:r>
+              <w:rPr>
+                <w:rFonts w:ascii="Exo 2 Light" w:hAnsi="Exo 2 Light"/>
+                <w:sz w:val="18"/>
+              </w:rPr>
+              <w:t>número</w:t>
+            </w:r>
+          </w:p>
+          <w:p>
+            <w:pPr>
+              <w:tabs>
+                <w:tab w:val="left" w:pos="2681"/>
+              </w:tabs>
+              <w:jc w:val="center"/>
+              <w:rPr>
+                <w:rFonts w:ascii="Exo 2 Light" w:hAnsi="Exo 2 Light"/>
+                <w:sz w:val="18"/>
+              </w:rPr>
+            </w:pPr>
+            <w:r>
+              <w:rPr>
+                <w:rFonts w:ascii="Exo 2 Light" w:hAnsi="Exo 2 Light"/>
+                <w:sz w:val="18"/>
+              </w:rPr>
+              <w:t>atribuído quando é cadastrado n</w:t>
+            </w:r>
+            <w:r>
+              <w:rPr>
+                <w:rFonts w:ascii="Exo 2 Light" w:hAnsi="Exo 2 Light"/>
+                <w:sz w:val="18"/>
+              </w:rPr>
+              <w:t>o sistema é</w:t>
+            </w:r>
+            <w:r>
+              <w:rPr>
+                <w:rFonts w:ascii="Exo 2 Light" w:hAnsi="Exo 2 Light"/>
+                <w:sz w:val="18"/>
+              </w:rPr>
+              <w:t xml:space="preserve"> utilizado para identificar cada</w:t>
+            </w:r>
+            <w:r>
+              <w:rPr>
+                <w:rFonts w:ascii="Exo 2 Light" w:hAnsi="Exo 2 Light"/>
+                <w:sz w:val="18"/>
+              </w:rPr>
+              <w:t xml:space="preserve"> </w:t>
+            </w:r>
+            <w:r>
+              <w:rPr>
+                <w:rFonts w:ascii="Exo 2 Light" w:hAnsi="Exo 2 Light"/>
+                <w:sz w:val="18"/>
+              </w:rPr>
+              <w:t>ocorrência.</w:t>
+            </w:r>
           </w:p>
         </w:tc>
       </w:tr>
@@ -3970,6 +4183,13 @@
                 <w:sz w:val="18"/>
               </w:rPr>
             </w:pPr>
+            <w:r>
+              <w:rPr>
+                <w:rFonts w:ascii="Exo 2 Light" w:hAnsi="Exo 2 Light"/>
+                <w:sz w:val="18"/>
+              </w:rPr>
+              <w:t>45</w:t>
+            </w:r>
           </w:p>
         </w:tc>
         <w:tc>
@@ -3989,6 +4209,13 @@
                 <w:sz w:val="18"/>
               </w:rPr>
             </w:pPr>
+            <w:r>
+              <w:rPr>
+                <w:rFonts w:ascii="Exo 2 Light" w:hAnsi="Exo 2 Light"/>
+                <w:sz w:val="18"/>
+              </w:rPr>
+              <w:t>Preenchimento obrigatório</w:t>
+            </w:r>
           </w:p>
         </w:tc>
         <w:tc>
@@ -4008,6 +4235,13 @@
                 <w:sz w:val="18"/>
               </w:rPr>
             </w:pPr>
+            <w:r>
+              <w:rPr>
+                <w:rFonts w:ascii="Exo 2 Light" w:hAnsi="Exo 2 Light"/>
+                <w:sz w:val="18"/>
+              </w:rPr>
+              <w:t>Cor da panela.</w:t>
+            </w:r>
           </w:p>
         </w:tc>
       </w:tr>
@@ -4085,7 +4319,2180 @@
                 <w:rFonts w:ascii="Exo 2 Light" w:hAnsi="Exo 2 Light"/>
                 <w:sz w:val="18"/>
               </w:rPr>
-              <w:t>Al</w:t>
+              <w:t xml:space="preserve">Numérico inteiro </w:t>
+            </w:r>
+          </w:p>
+        </w:tc>
+        <w:tc>
+          <w:tcPr>
+            <w:tcW w:w="1318" w:type="dxa"/>
+            <w:shd w:val="clear" w:color="auto" w:fill="auto"/>
+            <w:vAlign w:val="center"/>
+          </w:tcPr>
+          <w:p>
+            <w:pPr>
+              <w:tabs>
+                <w:tab w:val="left" w:pos="2681"/>
+              </w:tabs>
+              <w:jc w:val="center"/>
+              <w:rPr>
+                <w:rFonts w:ascii="Exo 2 Light" w:hAnsi="Exo 2 Light"/>
+                <w:sz w:val="18"/>
+              </w:rPr>
+            </w:pPr>
+            <w:r>
+              <w:rPr>
+                <w:rFonts w:ascii="Exo 2 Light" w:hAnsi="Exo 2 Light"/>
+                <w:sz w:val="18"/>
+              </w:rPr>
+              <w:t>Padrão</w:t>
+            </w:r>
+          </w:p>
+        </w:tc>
+        <w:tc>
+          <w:tcPr>
+            <w:tcW w:w="1577" w:type="dxa"/>
+            <w:shd w:val="clear" w:color="auto" w:fill="auto"/>
+            <w:vAlign w:val="center"/>
+          </w:tcPr>
+          <w:p>
+            <w:pPr>
+              <w:tabs>
+                <w:tab w:val="left" w:pos="2681"/>
+              </w:tabs>
+              <w:jc w:val="center"/>
+              <w:rPr>
+                <w:rFonts w:ascii="Exo 2 Light" w:hAnsi="Exo 2 Light"/>
+                <w:sz w:val="18"/>
+              </w:rPr>
+            </w:pPr>
+            <w:r>
+              <w:rPr>
+                <w:rFonts w:ascii="Exo 2 Light" w:hAnsi="Exo 2 Light"/>
+                <w:sz w:val="18"/>
+              </w:rPr>
+              <w:t>Preenchimento obrigatório</w:t>
+            </w:r>
+          </w:p>
+        </w:tc>
+        <w:tc>
+          <w:tcPr>
+            <w:tcW w:w="3058" w:type="dxa"/>
+            <w:shd w:val="clear" w:color="auto" w:fill="auto"/>
+            <w:vAlign w:val="center"/>
+          </w:tcPr>
+          <w:p>
+            <w:pPr>
+              <w:tabs>
+                <w:tab w:val="left" w:pos="2681"/>
+              </w:tabs>
+              <w:jc w:val="center"/>
+              <w:rPr>
+                <w:rFonts w:ascii="Exo 2 Light" w:hAnsi="Exo 2 Light"/>
+                <w:sz w:val="18"/>
+              </w:rPr>
+            </w:pPr>
+            <w:r>
+              <w:rPr>
+                <w:rFonts w:ascii="Exo 2 Light" w:hAnsi="Exo 2 Light"/>
+                <w:sz w:val="18"/>
+              </w:rPr>
+              <w:t>Tamanho da panela.</w:t>
+            </w:r>
+          </w:p>
+        </w:tc>
+      </w:tr>
+      <w:tr>
+        <w:tc>
+          <w:tcPr>
+            <w:tcW w:w="1801" w:type="dxa"/>
+            <w:shd w:val="clear" w:color="auto" w:fill="auto"/>
+            <w:vAlign w:val="center"/>
+          </w:tcPr>
+          <w:p>
+            <w:pPr>
+              <w:tabs>
+                <w:tab w:val="left" w:pos="2681"/>
+              </w:tabs>
+              <w:jc w:val="center"/>
+              <w:rPr>
+                <w:rFonts w:ascii="Exo 2 Light" w:hAnsi="Exo 2 Light"/>
+                <w:sz w:val="18"/>
+              </w:rPr>
+            </w:pPr>
+            <w:r>
+              <w:rPr>
+                <w:rFonts w:ascii="Exo 2 Light" w:hAnsi="Exo 2 Light"/>
+                <w:sz w:val="18"/>
+              </w:rPr>
+              <w:t>Modelo da panela</w:t>
+            </w:r>
+          </w:p>
+        </w:tc>
+        <w:tc>
+          <w:tcPr>
+            <w:tcW w:w="1648" w:type="dxa"/>
+            <w:shd w:val="clear" w:color="auto" w:fill="auto"/>
+            <w:vAlign w:val="center"/>
+          </w:tcPr>
+          <w:p>
+            <w:pPr>
+              <w:tabs>
+                <w:tab w:val="left" w:pos="2681"/>
+              </w:tabs>
+              <w:jc w:val="center"/>
+              <w:rPr>
+                <w:rFonts w:ascii="Exo 2 Light" w:hAnsi="Exo 2 Light"/>
+                <w:sz w:val="18"/>
+              </w:rPr>
+            </w:pPr>
+            <w:r>
+              <w:rPr>
+                <w:rFonts w:ascii="Exo 2 Light" w:hAnsi="Exo 2 Light"/>
+                <w:sz w:val="18"/>
+              </w:rPr>
+              <w:t>modelo</w:t>
+            </w:r>
+          </w:p>
+        </w:tc>
+        <w:tc>
+          <w:tcPr>
+            <w:tcW w:w="1371" w:type="dxa"/>
+            <w:shd w:val="clear" w:color="auto" w:fill="auto"/>
+            <w:vAlign w:val="center"/>
+          </w:tcPr>
+          <w:p>
+            <w:pPr>
+              <w:tabs>
+                <w:tab w:val="left" w:pos="2681"/>
+              </w:tabs>
+              <w:jc w:val="center"/>
+              <w:rPr>
+                <w:rFonts w:ascii="Exo 2 Light" w:hAnsi="Exo 2 Light"/>
+                <w:sz w:val="18"/>
+              </w:rPr>
+            </w:pPr>
+            <w:r>
+              <w:rPr>
+                <w:rFonts w:ascii="Exo 2 Light" w:hAnsi="Exo 2 Light"/>
+                <w:sz w:val="18"/>
+              </w:rPr>
+              <w:t xml:space="preserve">Alfanumérico </w:t>
+            </w:r>
+          </w:p>
+        </w:tc>
+        <w:tc>
+          <w:tcPr>
+            <w:tcW w:w="1318" w:type="dxa"/>
+            <w:shd w:val="clear" w:color="auto" w:fill="auto"/>
+            <w:vAlign w:val="center"/>
+          </w:tcPr>
+          <w:p>
+            <w:pPr>
+              <w:tabs>
+                <w:tab w:val="left" w:pos="2681"/>
+              </w:tabs>
+              <w:jc w:val="center"/>
+              <w:rPr>
+                <w:rFonts w:ascii="Exo 2 Light" w:hAnsi="Exo 2 Light"/>
+                <w:sz w:val="18"/>
+              </w:rPr>
+            </w:pPr>
+            <w:r>
+              <w:rPr>
+                <w:rFonts w:ascii="Exo 2 Light" w:hAnsi="Exo 2 Light"/>
+                <w:sz w:val="18"/>
+              </w:rPr>
+              <w:t>45</w:t>
+            </w:r>
+          </w:p>
+        </w:tc>
+        <w:tc>
+          <w:tcPr>
+            <w:tcW w:w="1577" w:type="dxa"/>
+            <w:shd w:val="clear" w:color="auto" w:fill="auto"/>
+            <w:vAlign w:val="center"/>
+          </w:tcPr>
+          <w:p>
+            <w:pPr>
+              <w:tabs>
+                <w:tab w:val="left" w:pos="2681"/>
+              </w:tabs>
+              <w:jc w:val="center"/>
+              <w:rPr>
+                <w:rFonts w:ascii="Exo 2 Light" w:hAnsi="Exo 2 Light"/>
+                <w:sz w:val="18"/>
+              </w:rPr>
+            </w:pPr>
+            <w:r>
+              <w:rPr>
+                <w:rFonts w:ascii="Exo 2 Light" w:hAnsi="Exo 2 Light"/>
+                <w:sz w:val="18"/>
+              </w:rPr>
+              <w:t>Preenchimento obrigatório</w:t>
+            </w:r>
+          </w:p>
+        </w:tc>
+        <w:tc>
+          <w:tcPr>
+            <w:tcW w:w="3058" w:type="dxa"/>
+            <w:shd w:val="clear" w:color="auto" w:fill="auto"/>
+            <w:vAlign w:val="center"/>
+          </w:tcPr>
+          <w:p>
+            <w:pPr>
+              <w:tabs>
+                <w:tab w:val="left" w:pos="2681"/>
+              </w:tabs>
+              <w:jc w:val="center"/>
+              <w:rPr>
+                <w:rFonts w:ascii="Exo 2 Light" w:hAnsi="Exo 2 Light"/>
+                <w:sz w:val="18"/>
+              </w:rPr>
+            </w:pPr>
+            <w:r>
+              <w:rPr>
+                <w:rFonts w:ascii="Exo 2 Light" w:hAnsi="Exo 2 Light"/>
+                <w:sz w:val="18"/>
+              </w:rPr>
+              <w:t>Modelo da panela.</w:t>
+            </w:r>
+          </w:p>
+        </w:tc>
+      </w:tr>
+    </w:tbl>
+    <w:p>
+      <w:pPr>
+        <w:rPr>
+          <w:rFonts w:ascii="Exo 2 Light" w:hAnsi="Exo 2 Light"/>
+        </w:rPr>
+      </w:pPr>
+    </w:p>
+    <w:p>
+      <w:pPr>
+        <w:rPr>
+          <w:rFonts w:ascii="Exo 2 Extra Bold" w:hAnsi="Exo 2 Extra Bold"/>
+          <w:highlight w:val="cyan"/>
+        </w:rPr>
+      </w:pPr>
+      <w:r>
+        <w:rPr>
+          <w:rFonts w:ascii="Exo 2 Extra Bold" w:hAnsi="Exo 2 Extra Bold"/>
+          <w:highlight w:val="cyan"/>
+        </w:rPr>
+        <w:lastRenderedPageBreak/>
+        <w:t xml:space="preserve">Entidade </w:t>
+      </w:r>
+      <w:r>
+        <w:rPr>
+          <w:rFonts w:ascii="Exo 2 Extra Bold" w:hAnsi="Exo 2 Extra Bold"/>
+          <w:highlight w:val="cyan"/>
+        </w:rPr>
+        <w:t>Eventos</w:t>
+      </w:r>
+    </w:p>
+    <w:tbl>
+      <w:tblPr>
+        <w:tblStyle w:val="Tabelacomgrade"/>
+        <w:tblW w:w="10773" w:type="dxa"/>
+        <w:tblInd w:w="-1139" w:type="dxa"/>
+        <w:tblLayout w:type="fixed"/>
+        <w:tblLook w:val="04A0" w:firstRow="1" w:lastRow="0" w:firstColumn="1" w:lastColumn="0" w:noHBand="0" w:noVBand="1"/>
+      </w:tblPr>
+      <w:tblGrid>
+        <w:gridCol w:w="1801"/>
+        <w:gridCol w:w="2027"/>
+        <w:gridCol w:w="1417"/>
+        <w:gridCol w:w="1276"/>
+        <w:gridCol w:w="1559"/>
+        <w:gridCol w:w="2693"/>
+      </w:tblGrid>
+      <w:tr>
+        <w:tc>
+          <w:tcPr>
+            <w:tcW w:w="1801" w:type="dxa"/>
+            <w:shd w:val="clear" w:color="auto" w:fill="F2F2F2" w:themeFill="background1" w:themeFillShade="F2"/>
+            <w:vAlign w:val="center"/>
+          </w:tcPr>
+          <w:p>
+            <w:pPr>
+              <w:tabs>
+                <w:tab w:val="left" w:pos="2681"/>
+              </w:tabs>
+              <w:jc w:val="center"/>
+              <w:rPr>
+                <w:rFonts w:ascii="Exo 2 Extra Bold" w:hAnsi="Exo 2 Extra Bold"/>
+              </w:rPr>
+            </w:pPr>
+            <w:r>
+              <w:rPr>
+                <w:rFonts w:ascii="Exo 2 Extra Bold" w:hAnsi="Exo 2 Extra Bold"/>
+              </w:rPr>
+              <w:t>Atributo</w:t>
+            </w:r>
+          </w:p>
+        </w:tc>
+        <w:tc>
+          <w:tcPr>
+            <w:tcW w:w="2027" w:type="dxa"/>
+            <w:shd w:val="clear" w:color="auto" w:fill="F2F2F2" w:themeFill="background1" w:themeFillShade="F2"/>
+            <w:vAlign w:val="center"/>
+          </w:tcPr>
+          <w:p>
+            <w:pPr>
+              <w:tabs>
+                <w:tab w:val="left" w:pos="2681"/>
+              </w:tabs>
+              <w:jc w:val="center"/>
+              <w:rPr>
+                <w:rFonts w:ascii="Exo 2 Extra Bold" w:hAnsi="Exo 2 Extra Bold"/>
+              </w:rPr>
+            </w:pPr>
+            <w:r>
+              <w:rPr>
+                <w:rFonts w:ascii="Exo 2 Extra Bold" w:hAnsi="Exo 2 Extra Bold"/>
+              </w:rPr>
+              <w:t>Nome do Campo</w:t>
+            </w:r>
+          </w:p>
+        </w:tc>
+        <w:tc>
+          <w:tcPr>
+            <w:tcW w:w="1417" w:type="dxa"/>
+            <w:shd w:val="clear" w:color="auto" w:fill="F2F2F2" w:themeFill="background1" w:themeFillShade="F2"/>
+            <w:vAlign w:val="center"/>
+          </w:tcPr>
+          <w:p>
+            <w:pPr>
+              <w:tabs>
+                <w:tab w:val="left" w:pos="2681"/>
+              </w:tabs>
+              <w:jc w:val="center"/>
+              <w:rPr>
+                <w:rFonts w:ascii="Exo 2 Extra Bold" w:hAnsi="Exo 2 Extra Bold"/>
+              </w:rPr>
+            </w:pPr>
+            <w:r>
+              <w:rPr>
+                <w:rFonts w:ascii="Exo 2 Extra Bold" w:hAnsi="Exo 2 Extra Bold"/>
+              </w:rPr>
+              <w:t>Tipo de dado</w:t>
+            </w:r>
+          </w:p>
+        </w:tc>
+        <w:tc>
+          <w:tcPr>
+            <w:tcW w:w="1276" w:type="dxa"/>
+            <w:shd w:val="clear" w:color="auto" w:fill="F2F2F2" w:themeFill="background1" w:themeFillShade="F2"/>
+            <w:vAlign w:val="center"/>
+          </w:tcPr>
+          <w:p>
+            <w:pPr>
+              <w:tabs>
+                <w:tab w:val="left" w:pos="2681"/>
+              </w:tabs>
+              <w:jc w:val="center"/>
+              <w:rPr>
+                <w:rFonts w:ascii="Exo 2 Extra Bold" w:hAnsi="Exo 2 Extra Bold"/>
+              </w:rPr>
+            </w:pPr>
+            <w:r>
+              <w:rPr>
+                <w:rFonts w:ascii="Exo 2 Extra Bold" w:hAnsi="Exo 2 Extra Bold"/>
+              </w:rPr>
+              <w:t>Tamanho</w:t>
+            </w:r>
+          </w:p>
+        </w:tc>
+        <w:tc>
+          <w:tcPr>
+            <w:tcW w:w="1559" w:type="dxa"/>
+            <w:shd w:val="clear" w:color="auto" w:fill="F2F2F2" w:themeFill="background1" w:themeFillShade="F2"/>
+            <w:vAlign w:val="center"/>
+          </w:tcPr>
+          <w:p>
+            <w:pPr>
+              <w:tabs>
+                <w:tab w:val="left" w:pos="2681"/>
+              </w:tabs>
+              <w:jc w:val="center"/>
+              <w:rPr>
+                <w:rFonts w:ascii="Exo 2 Extra Bold" w:hAnsi="Exo 2 Extra Bold"/>
+              </w:rPr>
+            </w:pPr>
+            <w:r>
+              <w:rPr>
+                <w:rFonts w:ascii="Exo 2 Extra Bold" w:hAnsi="Exo 2 Extra Bold"/>
+              </w:rPr>
+              <w:t>Restrição</w:t>
+            </w:r>
+          </w:p>
+        </w:tc>
+        <w:tc>
+          <w:tcPr>
+            <w:tcW w:w="2693" w:type="dxa"/>
+            <w:shd w:val="clear" w:color="auto" w:fill="F2F2F2" w:themeFill="background1" w:themeFillShade="F2"/>
+            <w:vAlign w:val="center"/>
+          </w:tcPr>
+          <w:p>
+            <w:pPr>
+              <w:tabs>
+                <w:tab w:val="left" w:pos="2681"/>
+              </w:tabs>
+              <w:jc w:val="center"/>
+              <w:rPr>
+                <w:rFonts w:ascii="Exo 2 Extra Bold" w:hAnsi="Exo 2 Extra Bold"/>
+              </w:rPr>
+            </w:pPr>
+            <w:r>
+              <w:rPr>
+                <w:rFonts w:ascii="Exo 2 Extra Bold" w:hAnsi="Exo 2 Extra Bold"/>
+              </w:rPr>
+              <w:t>Descrição</w:t>
+            </w:r>
+          </w:p>
+        </w:tc>
+      </w:tr>
+      <w:tr>
+        <w:trPr>
+          <w:trHeight w:val="425"/>
+        </w:trPr>
+        <w:tc>
+          <w:tcPr>
+            <w:tcW w:w="1801" w:type="dxa"/>
+            <w:shd w:val="clear" w:color="auto" w:fill="auto"/>
+            <w:vAlign w:val="center"/>
+          </w:tcPr>
+          <w:p>
+            <w:pPr>
+              <w:tabs>
+                <w:tab w:val="left" w:pos="2681"/>
+              </w:tabs>
+              <w:jc w:val="center"/>
+              <w:rPr>
+                <w:rFonts w:ascii="Exo 2 Light" w:hAnsi="Exo 2 Light"/>
+                <w:sz w:val="18"/>
+              </w:rPr>
+            </w:pPr>
+            <w:r>
+              <w:rPr>
+                <w:rFonts w:ascii="Exo 2 Light" w:hAnsi="Exo 2 Light"/>
+                <w:sz w:val="18"/>
+              </w:rPr>
+              <w:t xml:space="preserve">ID dos eventos </w:t>
+            </w:r>
+          </w:p>
+        </w:tc>
+        <w:tc>
+          <w:tcPr>
+            <w:tcW w:w="2027" w:type="dxa"/>
+            <w:shd w:val="clear" w:color="auto" w:fill="auto"/>
+            <w:vAlign w:val="center"/>
+          </w:tcPr>
+          <w:p>
+            <w:pPr>
+              <w:tabs>
+                <w:tab w:val="left" w:pos="2681"/>
+              </w:tabs>
+              <w:jc w:val="center"/>
+              <w:rPr>
+                <w:rFonts w:ascii="Exo 2 Light" w:hAnsi="Exo 2 Light"/>
+                <w:sz w:val="18"/>
+              </w:rPr>
+            </w:pPr>
+            <w:proofErr w:type="spellStart"/>
+            <w:r>
+              <w:rPr>
+                <w:rFonts w:ascii="Exo 2 Light" w:hAnsi="Exo 2 Light"/>
+                <w:sz w:val="18"/>
+              </w:rPr>
+              <w:t>Id_eventos</w:t>
+            </w:r>
+            <w:proofErr w:type="spellEnd"/>
+          </w:p>
+        </w:tc>
+        <w:tc>
+          <w:tcPr>
+            <w:tcW w:w="1417" w:type="dxa"/>
+            <w:shd w:val="clear" w:color="auto" w:fill="auto"/>
+            <w:vAlign w:val="center"/>
+          </w:tcPr>
+          <w:p>
+            <w:pPr>
+              <w:tabs>
+                <w:tab w:val="left" w:pos="2681"/>
+              </w:tabs>
+              <w:jc w:val="center"/>
+              <w:rPr>
+                <w:rFonts w:ascii="Exo 2 Light" w:hAnsi="Exo 2 Light"/>
+                <w:sz w:val="18"/>
+              </w:rPr>
+            </w:pPr>
+            <w:r>
+              <w:rPr>
+                <w:rFonts w:ascii="Exo 2 Light" w:hAnsi="Exo 2 Light"/>
+                <w:sz w:val="18"/>
+              </w:rPr>
+              <w:t>Numérico Inteiro</w:t>
+            </w:r>
+          </w:p>
+        </w:tc>
+        <w:tc>
+          <w:tcPr>
+            <w:tcW w:w="1276" w:type="dxa"/>
+            <w:shd w:val="clear" w:color="auto" w:fill="auto"/>
+            <w:vAlign w:val="center"/>
+          </w:tcPr>
+          <w:p>
+            <w:pPr>
+              <w:tabs>
+                <w:tab w:val="left" w:pos="2681"/>
+              </w:tabs>
+              <w:jc w:val="center"/>
+              <w:rPr>
+                <w:rFonts w:ascii="Exo 2 Light" w:hAnsi="Exo 2 Light"/>
+                <w:sz w:val="18"/>
+              </w:rPr>
+            </w:pPr>
+            <w:r>
+              <w:rPr>
+                <w:rFonts w:ascii="Exo 2 Light" w:hAnsi="Exo 2 Light"/>
+                <w:sz w:val="18"/>
+              </w:rPr>
+              <w:t>Padrão</w:t>
+            </w:r>
+          </w:p>
+        </w:tc>
+        <w:tc>
+          <w:tcPr>
+            <w:tcW w:w="1559" w:type="dxa"/>
+            <w:shd w:val="clear" w:color="auto" w:fill="auto"/>
+            <w:vAlign w:val="center"/>
+          </w:tcPr>
+          <w:p>
+            <w:pPr>
+              <w:tabs>
+                <w:tab w:val="left" w:pos="2681"/>
+              </w:tabs>
+              <w:jc w:val="center"/>
+              <w:rPr>
+                <w:rFonts w:ascii="Exo 2 Light" w:hAnsi="Exo 2 Light"/>
+                <w:sz w:val="18"/>
+              </w:rPr>
+            </w:pPr>
+            <w:r>
+              <w:rPr>
+                <w:rFonts w:ascii="Exo 2 Light" w:hAnsi="Exo 2 Light"/>
+                <w:sz w:val="18"/>
+              </w:rPr>
+              <w:t>Chave primária</w:t>
+            </w:r>
+          </w:p>
+        </w:tc>
+        <w:tc>
+          <w:tcPr>
+            <w:tcW w:w="2693" w:type="dxa"/>
+            <w:shd w:val="clear" w:color="auto" w:fill="auto"/>
+            <w:vAlign w:val="center"/>
+          </w:tcPr>
+          <w:p>
+            <w:pPr>
+              <w:tabs>
+                <w:tab w:val="left" w:pos="2681"/>
+              </w:tabs>
+              <w:jc w:val="center"/>
+              <w:rPr>
+                <w:rFonts w:ascii="Exo 2 Light" w:hAnsi="Exo 2 Light"/>
+                <w:sz w:val="18"/>
+              </w:rPr>
+            </w:pPr>
+            <w:r>
+              <w:rPr>
+                <w:rFonts w:ascii="Exo 2 Light" w:hAnsi="Exo 2 Light"/>
+                <w:sz w:val="18"/>
+              </w:rPr>
+              <w:t>O ID d</w:t>
+            </w:r>
+            <w:r>
+              <w:rPr>
+                <w:rFonts w:ascii="Exo 2 Light" w:hAnsi="Exo 2 Light"/>
+                <w:sz w:val="18"/>
+              </w:rPr>
+              <w:t xml:space="preserve">o evento </w:t>
+            </w:r>
+            <w:r>
+              <w:rPr>
+                <w:rFonts w:ascii="Exo 2 Light" w:hAnsi="Exo 2 Light"/>
+                <w:sz w:val="18"/>
+              </w:rPr>
+              <w:t>deverá armazenar seu registro</w:t>
+            </w:r>
+            <w:r>
+              <w:rPr>
+                <w:rFonts w:ascii="Exo 2 Light" w:hAnsi="Exo 2 Light"/>
+                <w:sz w:val="18"/>
+              </w:rPr>
+              <w:t xml:space="preserve"> </w:t>
+            </w:r>
+            <w:r>
+              <w:rPr>
+                <w:rFonts w:ascii="Exo 2 Light" w:hAnsi="Exo 2 Light"/>
+                <w:sz w:val="18"/>
+              </w:rPr>
+              <w:t xml:space="preserve">- </w:t>
+            </w:r>
+            <w:r>
+              <w:rPr>
+                <w:rFonts w:ascii="Exo 2 Light" w:hAnsi="Exo 2 Light"/>
+                <w:sz w:val="18"/>
+              </w:rPr>
+              <w:t>número</w:t>
+            </w:r>
+          </w:p>
+          <w:p>
+            <w:pPr>
+              <w:tabs>
+                <w:tab w:val="left" w:pos="2681"/>
+              </w:tabs>
+              <w:jc w:val="center"/>
+              <w:rPr>
+                <w:rFonts w:ascii="Exo 2 Light" w:hAnsi="Exo 2 Light"/>
+                <w:sz w:val="18"/>
+              </w:rPr>
+            </w:pPr>
+            <w:r>
+              <w:rPr>
+                <w:rFonts w:ascii="Exo 2 Light" w:hAnsi="Exo 2 Light"/>
+                <w:sz w:val="18"/>
+              </w:rPr>
+              <w:t>atribuído quando é cadastrado n</w:t>
+            </w:r>
+            <w:r>
+              <w:rPr>
+                <w:rFonts w:ascii="Exo 2 Light" w:hAnsi="Exo 2 Light"/>
+                <w:sz w:val="18"/>
+              </w:rPr>
+              <w:t>o sistema é</w:t>
+            </w:r>
+            <w:r>
+              <w:rPr>
+                <w:rFonts w:ascii="Exo 2 Light" w:hAnsi="Exo 2 Light"/>
+                <w:sz w:val="18"/>
+              </w:rPr>
+              <w:t xml:space="preserve"> utilizado para identificar cada</w:t>
+            </w:r>
+            <w:r>
+              <w:rPr>
+                <w:rFonts w:ascii="Exo 2 Light" w:hAnsi="Exo 2 Light"/>
+                <w:sz w:val="18"/>
+              </w:rPr>
+              <w:t xml:space="preserve"> </w:t>
+            </w:r>
+            <w:r>
+              <w:rPr>
+                <w:rFonts w:ascii="Exo 2 Light" w:hAnsi="Exo 2 Light"/>
+                <w:sz w:val="18"/>
+              </w:rPr>
+              <w:t>ocorrência.</w:t>
+            </w:r>
+          </w:p>
+        </w:tc>
+      </w:tr>
+      <w:tr>
+        <w:tc>
+          <w:tcPr>
+            <w:tcW w:w="1801" w:type="dxa"/>
+            <w:shd w:val="clear" w:color="auto" w:fill="auto"/>
+            <w:vAlign w:val="center"/>
+          </w:tcPr>
+          <w:p>
+            <w:pPr>
+              <w:tabs>
+                <w:tab w:val="left" w:pos="2681"/>
+              </w:tabs>
+              <w:jc w:val="center"/>
+              <w:rPr>
+                <w:rFonts w:ascii="Exo 2 Light" w:hAnsi="Exo 2 Light"/>
+                <w:sz w:val="18"/>
+              </w:rPr>
+            </w:pPr>
+            <w:r>
+              <w:rPr>
+                <w:rFonts w:ascii="Exo 2 Light" w:hAnsi="Exo 2 Light"/>
+                <w:sz w:val="18"/>
+              </w:rPr>
+              <w:t>Data e hora do evento</w:t>
+            </w:r>
+          </w:p>
+        </w:tc>
+        <w:tc>
+          <w:tcPr>
+            <w:tcW w:w="2027" w:type="dxa"/>
+            <w:shd w:val="clear" w:color="auto" w:fill="auto"/>
+            <w:vAlign w:val="center"/>
+          </w:tcPr>
+          <w:p>
+            <w:pPr>
+              <w:tabs>
+                <w:tab w:val="left" w:pos="2681"/>
+              </w:tabs>
+              <w:jc w:val="center"/>
+              <w:rPr>
+                <w:rFonts w:ascii="Exo 2 Light" w:hAnsi="Exo 2 Light"/>
+                <w:sz w:val="18"/>
+              </w:rPr>
+            </w:pPr>
+            <w:proofErr w:type="spellStart"/>
+            <w:r>
+              <w:rPr>
+                <w:rFonts w:ascii="Exo 2 Light" w:hAnsi="Exo 2 Light"/>
+                <w:sz w:val="18"/>
+              </w:rPr>
+              <w:t>hora_data</w:t>
+            </w:r>
+            <w:proofErr w:type="spellEnd"/>
+          </w:p>
+        </w:tc>
+        <w:tc>
+          <w:tcPr>
+            <w:tcW w:w="1417" w:type="dxa"/>
+            <w:shd w:val="clear" w:color="auto" w:fill="auto"/>
+            <w:vAlign w:val="center"/>
+          </w:tcPr>
+          <w:p>
+            <w:pPr>
+              <w:tabs>
+                <w:tab w:val="left" w:pos="2681"/>
+              </w:tabs>
+              <w:jc w:val="center"/>
+              <w:rPr>
+                <w:rFonts w:ascii="Exo 2 Light" w:hAnsi="Exo 2 Light"/>
+                <w:sz w:val="18"/>
+              </w:rPr>
+            </w:pPr>
+            <w:r>
+              <w:rPr>
+                <w:rFonts w:ascii="Exo 2 Light" w:hAnsi="Exo 2 Light"/>
+                <w:sz w:val="18"/>
+              </w:rPr>
+              <w:t>Data</w:t>
+            </w:r>
+          </w:p>
+        </w:tc>
+        <w:tc>
+          <w:tcPr>
+            <w:tcW w:w="1276" w:type="dxa"/>
+            <w:shd w:val="clear" w:color="auto" w:fill="auto"/>
+            <w:vAlign w:val="center"/>
+          </w:tcPr>
+          <w:p>
+            <w:pPr>
+              <w:tabs>
+                <w:tab w:val="left" w:pos="2681"/>
+              </w:tabs>
+              <w:jc w:val="center"/>
+              <w:rPr>
+                <w:rFonts w:ascii="Exo 2 Light" w:hAnsi="Exo 2 Light"/>
+                <w:sz w:val="18"/>
+              </w:rPr>
+            </w:pPr>
+            <w:r>
+              <w:rPr>
+                <w:rFonts w:ascii="Exo 2 Light" w:hAnsi="Exo 2 Light"/>
+                <w:sz w:val="18"/>
+              </w:rPr>
+              <w:t>Padrão</w:t>
+            </w:r>
+          </w:p>
+        </w:tc>
+        <w:tc>
+          <w:tcPr>
+            <w:tcW w:w="1559" w:type="dxa"/>
+            <w:shd w:val="clear" w:color="auto" w:fill="auto"/>
+            <w:vAlign w:val="center"/>
+          </w:tcPr>
+          <w:p>
+            <w:pPr>
+              <w:tabs>
+                <w:tab w:val="left" w:pos="2681"/>
+              </w:tabs>
+              <w:jc w:val="center"/>
+              <w:rPr>
+                <w:rFonts w:ascii="Exo 2 Light" w:hAnsi="Exo 2 Light"/>
+                <w:sz w:val="18"/>
+              </w:rPr>
+            </w:pPr>
+            <w:r>
+              <w:rPr>
+                <w:rFonts w:ascii="Exo 2 Light" w:hAnsi="Exo 2 Light"/>
+                <w:sz w:val="18"/>
+              </w:rPr>
+              <w:t>Data consistente</w:t>
+            </w:r>
+          </w:p>
+        </w:tc>
+        <w:tc>
+          <w:tcPr>
+            <w:tcW w:w="2693" w:type="dxa"/>
+            <w:shd w:val="clear" w:color="auto" w:fill="auto"/>
+            <w:vAlign w:val="center"/>
+          </w:tcPr>
+          <w:p>
+            <w:pPr>
+              <w:tabs>
+                <w:tab w:val="left" w:pos="2681"/>
+              </w:tabs>
+              <w:jc w:val="center"/>
+              <w:rPr>
+                <w:rFonts w:ascii="Exo 2 Light" w:hAnsi="Exo 2 Light"/>
+                <w:sz w:val="18"/>
+              </w:rPr>
+            </w:pPr>
+            <w:r>
+              <w:rPr>
+                <w:rFonts w:ascii="Exo 2 Light" w:hAnsi="Exo 2 Light"/>
+                <w:sz w:val="18"/>
+              </w:rPr>
+              <w:t>Data e hora em que o evento ocorre</w:t>
+            </w:r>
+          </w:p>
+        </w:tc>
+      </w:tr>
+      <w:tr>
+        <w:tc>
+          <w:tcPr>
+            <w:tcW w:w="1801" w:type="dxa"/>
+            <w:shd w:val="clear" w:color="auto" w:fill="auto"/>
+            <w:vAlign w:val="center"/>
+          </w:tcPr>
+          <w:p>
+            <w:pPr>
+              <w:tabs>
+                <w:tab w:val="left" w:pos="2681"/>
+              </w:tabs>
+              <w:jc w:val="center"/>
+              <w:rPr>
+                <w:rFonts w:ascii="Exo 2 Light" w:hAnsi="Exo 2 Light"/>
+                <w:sz w:val="18"/>
+              </w:rPr>
+            </w:pPr>
+            <w:r>
+              <w:rPr>
+                <w:rFonts w:ascii="Exo 2 Light" w:hAnsi="Exo 2 Light"/>
+                <w:sz w:val="18"/>
+              </w:rPr>
+              <w:t>Temperatura registrada pelo sensor DHT11</w:t>
+            </w:r>
+          </w:p>
+        </w:tc>
+        <w:tc>
+          <w:tcPr>
+            <w:tcW w:w="2027" w:type="dxa"/>
+            <w:shd w:val="clear" w:color="auto" w:fill="auto"/>
+            <w:vAlign w:val="center"/>
+          </w:tcPr>
+          <w:p>
+            <w:pPr>
+              <w:tabs>
+                <w:tab w:val="left" w:pos="2681"/>
+              </w:tabs>
+              <w:jc w:val="center"/>
+              <w:rPr>
+                <w:rFonts w:ascii="Exo 2 Light" w:hAnsi="Exo 2 Light"/>
+                <w:sz w:val="18"/>
+              </w:rPr>
+            </w:pPr>
+            <w:proofErr w:type="spellStart"/>
+            <w:r>
+              <w:rPr>
+                <w:rFonts w:ascii="Exo 2 Light" w:hAnsi="Exo 2 Light"/>
+                <w:sz w:val="18"/>
+              </w:rPr>
+              <w:t>temperatura_sensor</w:t>
+            </w:r>
+            <w:proofErr w:type="spellEnd"/>
+          </w:p>
+        </w:tc>
+        <w:tc>
+          <w:tcPr>
+            <w:tcW w:w="1417" w:type="dxa"/>
+            <w:shd w:val="clear" w:color="auto" w:fill="auto"/>
+            <w:vAlign w:val="center"/>
+          </w:tcPr>
+          <w:p>
+            <w:pPr>
+              <w:tabs>
+                <w:tab w:val="left" w:pos="2681"/>
+              </w:tabs>
+              <w:jc w:val="center"/>
+              <w:rPr>
+                <w:rFonts w:ascii="Exo 2 Light" w:hAnsi="Exo 2 Light"/>
+                <w:sz w:val="18"/>
+              </w:rPr>
+            </w:pPr>
+            <w:r>
+              <w:rPr>
+                <w:rFonts w:ascii="Exo 2 Light" w:hAnsi="Exo 2 Light"/>
+                <w:sz w:val="18"/>
+              </w:rPr>
+              <w:t>Numérico Inteiro</w:t>
+            </w:r>
+          </w:p>
+        </w:tc>
+        <w:tc>
+          <w:tcPr>
+            <w:tcW w:w="1276" w:type="dxa"/>
+            <w:shd w:val="clear" w:color="auto" w:fill="auto"/>
+            <w:vAlign w:val="center"/>
+          </w:tcPr>
+          <w:p>
+            <w:pPr>
+              <w:tabs>
+                <w:tab w:val="left" w:pos="2681"/>
+              </w:tabs>
+              <w:jc w:val="center"/>
+              <w:rPr>
+                <w:rFonts w:ascii="Exo 2 Light" w:hAnsi="Exo 2 Light"/>
+                <w:sz w:val="18"/>
+              </w:rPr>
+            </w:pPr>
+            <w:r>
+              <w:rPr>
+                <w:rFonts w:ascii="Exo 2 Light" w:hAnsi="Exo 2 Light"/>
+                <w:sz w:val="18"/>
+              </w:rPr>
+              <w:t>45</w:t>
+            </w:r>
+          </w:p>
+        </w:tc>
+        <w:tc>
+          <w:tcPr>
+            <w:tcW w:w="1559" w:type="dxa"/>
+            <w:shd w:val="clear" w:color="auto" w:fill="auto"/>
+            <w:vAlign w:val="center"/>
+          </w:tcPr>
+          <w:p>
+            <w:pPr>
+              <w:tabs>
+                <w:tab w:val="left" w:pos="2681"/>
+              </w:tabs>
+              <w:jc w:val="center"/>
+              <w:rPr>
+                <w:rFonts w:ascii="Exo 2 Light" w:hAnsi="Exo 2 Light"/>
+                <w:sz w:val="18"/>
+              </w:rPr>
+            </w:pPr>
+            <w:r>
+              <w:rPr>
+                <w:rFonts w:ascii="Exo 2 Light" w:hAnsi="Exo 2 Light"/>
+                <w:sz w:val="18"/>
+              </w:rPr>
+              <w:t>Preenchimento obrigatório</w:t>
+            </w:r>
+          </w:p>
+        </w:tc>
+        <w:tc>
+          <w:tcPr>
+            <w:tcW w:w="2693" w:type="dxa"/>
+            <w:shd w:val="clear" w:color="auto" w:fill="auto"/>
+            <w:vAlign w:val="center"/>
+          </w:tcPr>
+          <w:p>
+            <w:pPr>
+              <w:tabs>
+                <w:tab w:val="left" w:pos="2681"/>
+              </w:tabs>
+              <w:jc w:val="center"/>
+              <w:rPr>
+                <w:rFonts w:ascii="Exo 2 Light" w:hAnsi="Exo 2 Light"/>
+                <w:sz w:val="18"/>
+              </w:rPr>
+            </w:pPr>
+            <w:r>
+              <w:rPr>
+                <w:rFonts w:ascii="Exo 2 Light" w:hAnsi="Exo 2 Light"/>
+                <w:sz w:val="18"/>
+              </w:rPr>
+              <w:t>Temperatura (</w:t>
+            </w:r>
+            <w:proofErr w:type="spellStart"/>
+            <w:r>
+              <w:rPr>
+                <w:rFonts w:ascii="Exo 2 Light" w:hAnsi="Exo 2 Light"/>
+                <w:sz w:val="18"/>
+              </w:rPr>
+              <w:t>ºC</w:t>
+            </w:r>
+            <w:proofErr w:type="spellEnd"/>
+            <w:r>
+              <w:rPr>
+                <w:rFonts w:ascii="Exo 2 Light" w:hAnsi="Exo 2 Light"/>
+                <w:sz w:val="18"/>
+              </w:rPr>
+              <w:t>) registrada pelo sensor.</w:t>
+            </w:r>
+          </w:p>
+        </w:tc>
+      </w:tr>
+      <w:tr>
+        <w:tc>
+          <w:tcPr>
+            <w:tcW w:w="1801" w:type="dxa"/>
+            <w:shd w:val="clear" w:color="auto" w:fill="auto"/>
+            <w:vAlign w:val="center"/>
+          </w:tcPr>
+          <w:p>
+            <w:pPr>
+              <w:tabs>
+                <w:tab w:val="left" w:pos="2681"/>
+              </w:tabs>
+              <w:jc w:val="center"/>
+              <w:rPr>
+                <w:rFonts w:ascii="Exo 2 Light" w:hAnsi="Exo 2 Light"/>
+                <w:sz w:val="18"/>
+              </w:rPr>
+            </w:pPr>
+            <w:r>
+              <w:rPr>
+                <w:rFonts w:ascii="Exo 2 Light" w:hAnsi="Exo 2 Light"/>
+                <w:sz w:val="18"/>
+              </w:rPr>
+              <w:t>Umidade registrada pelo sensor DHT11</w:t>
+            </w:r>
+          </w:p>
+        </w:tc>
+        <w:tc>
+          <w:tcPr>
+            <w:tcW w:w="2027" w:type="dxa"/>
+            <w:shd w:val="clear" w:color="auto" w:fill="auto"/>
+            <w:vAlign w:val="center"/>
+          </w:tcPr>
+          <w:p>
+            <w:pPr>
+              <w:tabs>
+                <w:tab w:val="left" w:pos="2681"/>
+              </w:tabs>
+              <w:jc w:val="center"/>
+              <w:rPr>
+                <w:rFonts w:ascii="Exo 2 Light" w:hAnsi="Exo 2 Light"/>
+                <w:sz w:val="18"/>
+              </w:rPr>
+            </w:pPr>
+            <w:proofErr w:type="spellStart"/>
+            <w:r>
+              <w:rPr>
+                <w:rFonts w:ascii="Exo 2 Light" w:hAnsi="Exo 2 Light"/>
+                <w:sz w:val="18"/>
+              </w:rPr>
+              <w:t>umidade_sensor</w:t>
+            </w:r>
+            <w:proofErr w:type="spellEnd"/>
+          </w:p>
+        </w:tc>
+        <w:tc>
+          <w:tcPr>
+            <w:tcW w:w="1417" w:type="dxa"/>
+            <w:shd w:val="clear" w:color="auto" w:fill="auto"/>
+            <w:vAlign w:val="center"/>
+          </w:tcPr>
+          <w:p>
+            <w:pPr>
+              <w:tabs>
+                <w:tab w:val="left" w:pos="2681"/>
+              </w:tabs>
+              <w:jc w:val="center"/>
+              <w:rPr>
+                <w:rFonts w:ascii="Exo 2 Light" w:hAnsi="Exo 2 Light"/>
+                <w:sz w:val="18"/>
+              </w:rPr>
+            </w:pPr>
+            <w:r>
+              <w:rPr>
+                <w:rFonts w:ascii="Exo 2 Light" w:hAnsi="Exo 2 Light"/>
+                <w:sz w:val="18"/>
+              </w:rPr>
+              <w:t>Numérico Inteiro</w:t>
+            </w:r>
+          </w:p>
+        </w:tc>
+        <w:tc>
+          <w:tcPr>
+            <w:tcW w:w="1276" w:type="dxa"/>
+            <w:shd w:val="clear" w:color="auto" w:fill="auto"/>
+            <w:vAlign w:val="center"/>
+          </w:tcPr>
+          <w:p>
+            <w:pPr>
+              <w:tabs>
+                <w:tab w:val="left" w:pos="2681"/>
+              </w:tabs>
+              <w:jc w:val="center"/>
+              <w:rPr>
+                <w:rFonts w:ascii="Exo 2 Light" w:hAnsi="Exo 2 Light"/>
+                <w:sz w:val="18"/>
+              </w:rPr>
+            </w:pPr>
+            <w:r>
+              <w:rPr>
+                <w:rFonts w:ascii="Exo 2 Light" w:hAnsi="Exo 2 Light"/>
+                <w:sz w:val="18"/>
+              </w:rPr>
+              <w:t>45</w:t>
+            </w:r>
+          </w:p>
+        </w:tc>
+        <w:tc>
+          <w:tcPr>
+            <w:tcW w:w="1559" w:type="dxa"/>
+            <w:shd w:val="clear" w:color="auto" w:fill="auto"/>
+            <w:vAlign w:val="center"/>
+          </w:tcPr>
+          <w:p>
+            <w:pPr>
+              <w:tabs>
+                <w:tab w:val="left" w:pos="2681"/>
+              </w:tabs>
+              <w:jc w:val="center"/>
+              <w:rPr>
+                <w:rFonts w:ascii="Exo 2 Light" w:hAnsi="Exo 2 Light"/>
+                <w:sz w:val="18"/>
+              </w:rPr>
+            </w:pPr>
+            <w:r>
+              <w:rPr>
+                <w:rFonts w:ascii="Exo 2 Light" w:hAnsi="Exo 2 Light"/>
+                <w:sz w:val="18"/>
+              </w:rPr>
+              <w:t>Preenchimento obrigatório</w:t>
+            </w:r>
+          </w:p>
+        </w:tc>
+        <w:tc>
+          <w:tcPr>
+            <w:tcW w:w="2693" w:type="dxa"/>
+            <w:shd w:val="clear" w:color="auto" w:fill="auto"/>
+            <w:vAlign w:val="center"/>
+          </w:tcPr>
+          <w:p>
+            <w:pPr>
+              <w:tabs>
+                <w:tab w:val="left" w:pos="2681"/>
+              </w:tabs>
+              <w:jc w:val="center"/>
+              <w:rPr>
+                <w:rFonts w:ascii="Exo 2 Light" w:hAnsi="Exo 2 Light"/>
+                <w:sz w:val="18"/>
+              </w:rPr>
+            </w:pPr>
+            <w:r>
+              <w:rPr>
+                <w:rFonts w:ascii="Exo 2 Light" w:hAnsi="Exo 2 Light"/>
+                <w:sz w:val="18"/>
+              </w:rPr>
+              <w:t xml:space="preserve">Umidade registrada pelo sensor. </w:t>
+            </w:r>
+          </w:p>
+        </w:tc>
+      </w:tr>
+    </w:tbl>
+    <w:p>
+      <w:pPr>
+        <w:rPr>
+          <w:rFonts w:ascii="Exo 2 Extra Bold" w:hAnsi="Exo 2 Extra Bold"/>
+          <w:highlight w:val="cyan"/>
+        </w:rPr>
+      </w:pPr>
+    </w:p>
+    <w:p>
+      <w:pPr>
+        <w:rPr>
+          <w:rFonts w:ascii="Exo 2 Extra Bold" w:hAnsi="Exo 2 Extra Bold"/>
+          <w:highlight w:val="cyan"/>
+        </w:rPr>
+      </w:pPr>
+      <w:r>
+        <w:rPr>
+          <w:rFonts w:ascii="Exo 2 Extra Bold" w:hAnsi="Exo 2 Extra Bold"/>
+          <w:highlight w:val="cyan"/>
+        </w:rPr>
+        <w:t xml:space="preserve">Entidade </w:t>
+      </w:r>
+      <w:r>
+        <w:rPr>
+          <w:rFonts w:ascii="Exo 2 Extra Bold" w:hAnsi="Exo 2 Extra Bold"/>
+          <w:highlight w:val="cyan"/>
+        </w:rPr>
+        <w:t>Receitas</w:t>
+      </w:r>
+    </w:p>
+    <w:tbl>
+      <w:tblPr>
+        <w:tblStyle w:val="Tabelacomgrade"/>
+        <w:tblW w:w="10773" w:type="dxa"/>
+        <w:tblInd w:w="-1139" w:type="dxa"/>
+        <w:tblLayout w:type="fixed"/>
+        <w:tblLook w:val="04A0" w:firstRow="1" w:lastRow="0" w:firstColumn="1" w:lastColumn="0" w:noHBand="0" w:noVBand="1"/>
+      </w:tblPr>
+      <w:tblGrid>
+        <w:gridCol w:w="1801"/>
+        <w:gridCol w:w="1885"/>
+        <w:gridCol w:w="1559"/>
+        <w:gridCol w:w="1276"/>
+        <w:gridCol w:w="1559"/>
+        <w:gridCol w:w="2693"/>
+      </w:tblGrid>
+      <w:tr>
+        <w:tc>
+          <w:tcPr>
+            <w:tcW w:w="1801" w:type="dxa"/>
+            <w:shd w:val="clear" w:color="auto" w:fill="F2F2F2" w:themeFill="background1" w:themeFillShade="F2"/>
+            <w:vAlign w:val="center"/>
+          </w:tcPr>
+          <w:p>
+            <w:pPr>
+              <w:tabs>
+                <w:tab w:val="left" w:pos="2681"/>
+              </w:tabs>
+              <w:jc w:val="center"/>
+              <w:rPr>
+                <w:rFonts w:ascii="Exo 2 Extra Bold" w:hAnsi="Exo 2 Extra Bold"/>
+              </w:rPr>
+            </w:pPr>
+            <w:r>
+              <w:rPr>
+                <w:rFonts w:ascii="Exo 2 Extra Bold" w:hAnsi="Exo 2 Extra Bold"/>
+              </w:rPr>
+              <w:t>Atributo</w:t>
+            </w:r>
+          </w:p>
+        </w:tc>
+        <w:tc>
+          <w:tcPr>
+            <w:tcW w:w="1885" w:type="dxa"/>
+            <w:shd w:val="clear" w:color="auto" w:fill="F2F2F2" w:themeFill="background1" w:themeFillShade="F2"/>
+            <w:vAlign w:val="center"/>
+          </w:tcPr>
+          <w:p>
+            <w:pPr>
+              <w:tabs>
+                <w:tab w:val="left" w:pos="2681"/>
+              </w:tabs>
+              <w:jc w:val="center"/>
+              <w:rPr>
+                <w:rFonts w:ascii="Exo 2 Extra Bold" w:hAnsi="Exo 2 Extra Bold"/>
+              </w:rPr>
+            </w:pPr>
+            <w:r>
+              <w:rPr>
+                <w:rFonts w:ascii="Exo 2 Extra Bold" w:hAnsi="Exo 2 Extra Bold"/>
+              </w:rPr>
+              <w:t>Nome do Campo</w:t>
+            </w:r>
+          </w:p>
+        </w:tc>
+        <w:tc>
+          <w:tcPr>
+            <w:tcW w:w="1559" w:type="dxa"/>
+            <w:shd w:val="clear" w:color="auto" w:fill="F2F2F2" w:themeFill="background1" w:themeFillShade="F2"/>
+            <w:vAlign w:val="center"/>
+          </w:tcPr>
+          <w:p>
+            <w:pPr>
+              <w:tabs>
+                <w:tab w:val="left" w:pos="2681"/>
+              </w:tabs>
+              <w:jc w:val="center"/>
+              <w:rPr>
+                <w:rFonts w:ascii="Exo 2 Extra Bold" w:hAnsi="Exo 2 Extra Bold"/>
+              </w:rPr>
+            </w:pPr>
+            <w:r>
+              <w:rPr>
+                <w:rFonts w:ascii="Exo 2 Extra Bold" w:hAnsi="Exo 2 Extra Bold"/>
+              </w:rPr>
+              <w:t>Tipo de dado</w:t>
+            </w:r>
+          </w:p>
+        </w:tc>
+        <w:tc>
+          <w:tcPr>
+            <w:tcW w:w="1276" w:type="dxa"/>
+            <w:shd w:val="clear" w:color="auto" w:fill="F2F2F2" w:themeFill="background1" w:themeFillShade="F2"/>
+            <w:vAlign w:val="center"/>
+          </w:tcPr>
+          <w:p>
+            <w:pPr>
+              <w:tabs>
+                <w:tab w:val="left" w:pos="2681"/>
+              </w:tabs>
+              <w:jc w:val="center"/>
+              <w:rPr>
+                <w:rFonts w:ascii="Exo 2 Extra Bold" w:hAnsi="Exo 2 Extra Bold"/>
+              </w:rPr>
+            </w:pPr>
+            <w:r>
+              <w:rPr>
+                <w:rFonts w:ascii="Exo 2 Extra Bold" w:hAnsi="Exo 2 Extra Bold"/>
+              </w:rPr>
+              <w:t>Tamanho</w:t>
+            </w:r>
+          </w:p>
+        </w:tc>
+        <w:tc>
+          <w:tcPr>
+            <w:tcW w:w="1559" w:type="dxa"/>
+            <w:shd w:val="clear" w:color="auto" w:fill="F2F2F2" w:themeFill="background1" w:themeFillShade="F2"/>
+            <w:vAlign w:val="center"/>
+          </w:tcPr>
+          <w:p>
+            <w:pPr>
+              <w:tabs>
+                <w:tab w:val="left" w:pos="2681"/>
+              </w:tabs>
+              <w:jc w:val="center"/>
+              <w:rPr>
+                <w:rFonts w:ascii="Exo 2 Extra Bold" w:hAnsi="Exo 2 Extra Bold"/>
+              </w:rPr>
+            </w:pPr>
+            <w:r>
+              <w:rPr>
+                <w:rFonts w:ascii="Exo 2 Extra Bold" w:hAnsi="Exo 2 Extra Bold"/>
+              </w:rPr>
+              <w:t>Restrição</w:t>
+            </w:r>
+          </w:p>
+        </w:tc>
+        <w:tc>
+          <w:tcPr>
+            <w:tcW w:w="2693" w:type="dxa"/>
+            <w:shd w:val="clear" w:color="auto" w:fill="F2F2F2" w:themeFill="background1" w:themeFillShade="F2"/>
+            <w:vAlign w:val="center"/>
+          </w:tcPr>
+          <w:p>
+            <w:pPr>
+              <w:tabs>
+                <w:tab w:val="left" w:pos="2681"/>
+              </w:tabs>
+              <w:jc w:val="center"/>
+              <w:rPr>
+                <w:rFonts w:ascii="Exo 2 Extra Bold" w:hAnsi="Exo 2 Extra Bold"/>
+              </w:rPr>
+            </w:pPr>
+            <w:r>
+              <w:rPr>
+                <w:rFonts w:ascii="Exo 2 Extra Bold" w:hAnsi="Exo 2 Extra Bold"/>
+              </w:rPr>
+              <w:t>Descrição</w:t>
+            </w:r>
+          </w:p>
+        </w:tc>
+      </w:tr>
+      <w:tr>
+        <w:tc>
+          <w:tcPr>
+            <w:tcW w:w="1801" w:type="dxa"/>
+            <w:shd w:val="clear" w:color="auto" w:fill="auto"/>
+            <w:vAlign w:val="center"/>
+          </w:tcPr>
+          <w:p>
+            <w:pPr>
+              <w:tabs>
+                <w:tab w:val="left" w:pos="2681"/>
+              </w:tabs>
+              <w:jc w:val="center"/>
+              <w:rPr>
+                <w:rFonts w:ascii="Exo 2 Light" w:hAnsi="Exo 2 Light"/>
+                <w:sz w:val="20"/>
+              </w:rPr>
+            </w:pPr>
+            <w:r>
+              <w:rPr>
+                <w:rFonts w:ascii="Exo 2 Light" w:hAnsi="Exo 2 Light"/>
+                <w:sz w:val="20"/>
+              </w:rPr>
+              <w:t xml:space="preserve">ID da </w:t>
+            </w:r>
+            <w:r>
+              <w:rPr>
+                <w:rFonts w:ascii="Exo 2 Light" w:hAnsi="Exo 2 Light"/>
+                <w:sz w:val="20"/>
+              </w:rPr>
+              <w:t>r</w:t>
+            </w:r>
+            <w:r>
+              <w:rPr>
+                <w:rFonts w:ascii="Exo 2 Light" w:hAnsi="Exo 2 Light"/>
+                <w:sz w:val="20"/>
+              </w:rPr>
+              <w:t>eceita</w:t>
+            </w:r>
+          </w:p>
+        </w:tc>
+        <w:tc>
+          <w:tcPr>
+            <w:tcW w:w="1885" w:type="dxa"/>
+            <w:shd w:val="clear" w:color="auto" w:fill="auto"/>
+            <w:vAlign w:val="center"/>
+          </w:tcPr>
+          <w:p>
+            <w:pPr>
+              <w:tabs>
+                <w:tab w:val="left" w:pos="2681"/>
+              </w:tabs>
+              <w:jc w:val="center"/>
+              <w:rPr>
+                <w:rFonts w:ascii="Exo 2 Light" w:hAnsi="Exo 2 Light"/>
+                <w:sz w:val="20"/>
+              </w:rPr>
+            </w:pPr>
+            <w:proofErr w:type="spellStart"/>
+            <w:r>
+              <w:rPr>
+                <w:rFonts w:ascii="Exo 2 Light" w:hAnsi="Exo 2 Light"/>
+                <w:sz w:val="20"/>
+              </w:rPr>
+              <w:t>Id_receita</w:t>
+            </w:r>
+            <w:proofErr w:type="spellEnd"/>
+          </w:p>
+        </w:tc>
+        <w:tc>
+          <w:tcPr>
+            <w:tcW w:w="1559" w:type="dxa"/>
+            <w:shd w:val="clear" w:color="auto" w:fill="auto"/>
+            <w:vAlign w:val="center"/>
+          </w:tcPr>
+          <w:p>
+            <w:pPr>
+              <w:tabs>
+                <w:tab w:val="left" w:pos="2681"/>
+              </w:tabs>
+              <w:jc w:val="center"/>
+              <w:rPr>
+                <w:rFonts w:ascii="Exo 2 Light" w:hAnsi="Exo 2 Light"/>
+                <w:sz w:val="20"/>
+              </w:rPr>
+            </w:pPr>
+            <w:r>
+              <w:rPr>
+                <w:rFonts w:ascii="Exo 2 Light" w:hAnsi="Exo 2 Light"/>
+                <w:sz w:val="20"/>
+              </w:rPr>
+              <w:t>Numérico Inteiro</w:t>
+            </w:r>
+          </w:p>
+        </w:tc>
+        <w:tc>
+          <w:tcPr>
+            <w:tcW w:w="1276" w:type="dxa"/>
+            <w:shd w:val="clear" w:color="auto" w:fill="auto"/>
+            <w:vAlign w:val="center"/>
+          </w:tcPr>
+          <w:p>
+            <w:pPr>
+              <w:tabs>
+                <w:tab w:val="left" w:pos="2681"/>
+              </w:tabs>
+              <w:jc w:val="center"/>
+              <w:rPr>
+                <w:rFonts w:ascii="Exo 2 Light" w:hAnsi="Exo 2 Light"/>
+                <w:sz w:val="20"/>
+              </w:rPr>
+            </w:pPr>
+          </w:p>
+        </w:tc>
+        <w:tc>
+          <w:tcPr>
+            <w:tcW w:w="1559" w:type="dxa"/>
+            <w:shd w:val="clear" w:color="auto" w:fill="auto"/>
+            <w:vAlign w:val="center"/>
+          </w:tcPr>
+          <w:p>
+            <w:pPr>
+              <w:tabs>
+                <w:tab w:val="left" w:pos="2681"/>
+              </w:tabs>
+              <w:jc w:val="center"/>
+              <w:rPr>
+                <w:rFonts w:ascii="Exo 2 Light" w:hAnsi="Exo 2 Light"/>
+                <w:sz w:val="20"/>
+              </w:rPr>
+            </w:pPr>
+          </w:p>
+        </w:tc>
+        <w:tc>
+          <w:tcPr>
+            <w:tcW w:w="2693" w:type="dxa"/>
+            <w:shd w:val="clear" w:color="auto" w:fill="auto"/>
+            <w:vAlign w:val="center"/>
+          </w:tcPr>
+          <w:p>
+            <w:pPr>
+              <w:tabs>
+                <w:tab w:val="left" w:pos="2681"/>
+              </w:tabs>
+              <w:jc w:val="center"/>
+              <w:rPr>
+                <w:rFonts w:ascii="Exo 2 Light" w:hAnsi="Exo 2 Light"/>
+                <w:sz w:val="20"/>
+              </w:rPr>
+            </w:pPr>
+          </w:p>
+        </w:tc>
+      </w:tr>
+      <w:tr>
+        <w:tc>
+          <w:tcPr>
+            <w:tcW w:w="1801" w:type="dxa"/>
+            <w:shd w:val="clear" w:color="auto" w:fill="auto"/>
+            <w:vAlign w:val="center"/>
+          </w:tcPr>
+          <w:p>
+            <w:pPr>
+              <w:tabs>
+                <w:tab w:val="left" w:pos="2681"/>
+              </w:tabs>
+              <w:jc w:val="center"/>
+              <w:rPr>
+                <w:rFonts w:ascii="Exo 2 Light" w:hAnsi="Exo 2 Light"/>
+                <w:sz w:val="20"/>
+              </w:rPr>
+            </w:pPr>
+            <w:r>
+              <w:rPr>
+                <w:rFonts w:ascii="Exo 2 Light" w:hAnsi="Exo 2 Light"/>
+                <w:sz w:val="20"/>
+              </w:rPr>
+              <w:t>Nome da receita</w:t>
+            </w:r>
+          </w:p>
+        </w:tc>
+        <w:tc>
+          <w:tcPr>
+            <w:tcW w:w="1885" w:type="dxa"/>
+            <w:shd w:val="clear" w:color="auto" w:fill="auto"/>
+            <w:vAlign w:val="center"/>
+          </w:tcPr>
+          <w:p>
+            <w:pPr>
+              <w:tabs>
+                <w:tab w:val="left" w:pos="2681"/>
+              </w:tabs>
+              <w:jc w:val="center"/>
+              <w:rPr>
+                <w:rFonts w:ascii="Exo 2 Light" w:hAnsi="Exo 2 Light"/>
+                <w:sz w:val="20"/>
+              </w:rPr>
+            </w:pPr>
+            <w:proofErr w:type="spellStart"/>
+            <w:r>
+              <w:rPr>
+                <w:rFonts w:ascii="Exo 2 Light" w:hAnsi="Exo 2 Light"/>
+                <w:sz w:val="20"/>
+              </w:rPr>
+              <w:t>nome_receita</w:t>
+            </w:r>
+            <w:proofErr w:type="spellEnd"/>
+          </w:p>
+        </w:tc>
+        <w:tc>
+          <w:tcPr>
+            <w:tcW w:w="1559" w:type="dxa"/>
+            <w:shd w:val="clear" w:color="auto" w:fill="auto"/>
+            <w:vAlign w:val="center"/>
+          </w:tcPr>
+          <w:p>
+            <w:pPr>
+              <w:tabs>
+                <w:tab w:val="left" w:pos="2681"/>
+              </w:tabs>
+              <w:jc w:val="center"/>
+              <w:rPr>
+                <w:rFonts w:ascii="Exo 2 Light" w:hAnsi="Exo 2 Light"/>
+                <w:sz w:val="20"/>
+              </w:rPr>
+            </w:pPr>
+            <w:r>
+              <w:rPr>
+                <w:rFonts w:ascii="Exo 2 Light" w:hAnsi="Exo 2 Light"/>
+                <w:sz w:val="20"/>
+              </w:rPr>
+              <w:t>Alfanumérico</w:t>
+            </w:r>
+          </w:p>
+        </w:tc>
+        <w:tc>
+          <w:tcPr>
+            <w:tcW w:w="1276" w:type="dxa"/>
+            <w:shd w:val="clear" w:color="auto" w:fill="auto"/>
+            <w:vAlign w:val="center"/>
+          </w:tcPr>
+          <w:p>
+            <w:pPr>
+              <w:tabs>
+                <w:tab w:val="left" w:pos="2681"/>
+              </w:tabs>
+              <w:jc w:val="center"/>
+              <w:rPr>
+                <w:rFonts w:ascii="Exo 2 Light" w:hAnsi="Exo 2 Light"/>
+                <w:sz w:val="20"/>
+              </w:rPr>
+            </w:pPr>
+          </w:p>
+        </w:tc>
+        <w:tc>
+          <w:tcPr>
+            <w:tcW w:w="1559" w:type="dxa"/>
+            <w:shd w:val="clear" w:color="auto" w:fill="auto"/>
+            <w:vAlign w:val="center"/>
+          </w:tcPr>
+          <w:p>
+            <w:pPr>
+              <w:tabs>
+                <w:tab w:val="left" w:pos="2681"/>
+              </w:tabs>
+              <w:jc w:val="center"/>
+              <w:rPr>
+                <w:rFonts w:ascii="Exo 2 Light" w:hAnsi="Exo 2 Light"/>
+                <w:sz w:val="20"/>
+              </w:rPr>
+            </w:pPr>
+          </w:p>
+        </w:tc>
+        <w:tc>
+          <w:tcPr>
+            <w:tcW w:w="2693" w:type="dxa"/>
+            <w:shd w:val="clear" w:color="auto" w:fill="auto"/>
+            <w:vAlign w:val="center"/>
+          </w:tcPr>
+          <w:p>
+            <w:pPr>
+              <w:tabs>
+                <w:tab w:val="left" w:pos="2681"/>
+              </w:tabs>
+              <w:jc w:val="center"/>
+              <w:rPr>
+                <w:rFonts w:ascii="Exo 2 Light" w:hAnsi="Exo 2 Light"/>
+                <w:sz w:val="20"/>
+              </w:rPr>
+            </w:pPr>
+          </w:p>
+        </w:tc>
+      </w:tr>
+      <w:tr>
+        <w:tc>
+          <w:tcPr>
+            <w:tcW w:w="1801" w:type="dxa"/>
+            <w:shd w:val="clear" w:color="auto" w:fill="auto"/>
+            <w:vAlign w:val="center"/>
+          </w:tcPr>
+          <w:p>
+            <w:pPr>
+              <w:tabs>
+                <w:tab w:val="left" w:pos="2681"/>
+              </w:tabs>
+              <w:jc w:val="center"/>
+              <w:rPr>
+                <w:rFonts w:ascii="Exo 2 Light" w:hAnsi="Exo 2 Light"/>
+                <w:sz w:val="20"/>
+              </w:rPr>
+            </w:pPr>
+            <w:r>
+              <w:rPr>
+                <w:rFonts w:ascii="Exo 2 Light" w:hAnsi="Exo 2 Light"/>
+                <w:sz w:val="20"/>
+              </w:rPr>
+              <w:t>Quantidade (porções) desejadas do alimento que será servid</w:t>
+            </w:r>
+            <w:r>
+              <w:rPr>
+                <w:rFonts w:ascii="Exo 2 Light" w:hAnsi="Exo 2 Light"/>
+                <w:sz w:val="20"/>
+              </w:rPr>
+              <w:t>o</w:t>
+            </w:r>
+          </w:p>
+        </w:tc>
+        <w:tc>
+          <w:tcPr>
+            <w:tcW w:w="1885" w:type="dxa"/>
+            <w:shd w:val="clear" w:color="auto" w:fill="auto"/>
+            <w:vAlign w:val="center"/>
+          </w:tcPr>
+          <w:p>
+            <w:pPr>
+              <w:tabs>
+                <w:tab w:val="left" w:pos="2681"/>
+              </w:tabs>
+              <w:jc w:val="center"/>
+              <w:rPr>
+                <w:rFonts w:ascii="Exo 2 Light" w:hAnsi="Exo 2 Light"/>
+                <w:sz w:val="20"/>
+              </w:rPr>
+            </w:pPr>
+            <w:r>
+              <w:rPr>
+                <w:rFonts w:ascii="Exo 2 Light" w:hAnsi="Exo 2 Light"/>
+                <w:sz w:val="20"/>
+              </w:rPr>
+              <w:t>quantidade</w:t>
+            </w:r>
+          </w:p>
+        </w:tc>
+        <w:tc>
+          <w:tcPr>
+            <w:tcW w:w="1559" w:type="dxa"/>
+            <w:shd w:val="clear" w:color="auto" w:fill="auto"/>
+            <w:vAlign w:val="center"/>
+          </w:tcPr>
+          <w:p>
+            <w:pPr>
+              <w:tabs>
+                <w:tab w:val="left" w:pos="2681"/>
+              </w:tabs>
+              <w:jc w:val="center"/>
+              <w:rPr>
+                <w:rFonts w:ascii="Exo 2 Light" w:hAnsi="Exo 2 Light"/>
+                <w:sz w:val="20"/>
+              </w:rPr>
+            </w:pPr>
+            <w:r>
+              <w:rPr>
+                <w:rFonts w:ascii="Exo 2 Light" w:hAnsi="Exo 2 Light"/>
+                <w:sz w:val="20"/>
+              </w:rPr>
+              <w:t>Numérico inteiro</w:t>
+            </w:r>
+          </w:p>
+        </w:tc>
+        <w:tc>
+          <w:tcPr>
+            <w:tcW w:w="1276" w:type="dxa"/>
+            <w:shd w:val="clear" w:color="auto" w:fill="auto"/>
+            <w:vAlign w:val="center"/>
+          </w:tcPr>
+          <w:p>
+            <w:pPr>
+              <w:tabs>
+                <w:tab w:val="left" w:pos="2681"/>
+              </w:tabs>
+              <w:jc w:val="center"/>
+              <w:rPr>
+                <w:rFonts w:ascii="Exo 2 Light" w:hAnsi="Exo 2 Light"/>
+                <w:sz w:val="20"/>
+              </w:rPr>
+            </w:pPr>
+          </w:p>
+        </w:tc>
+        <w:tc>
+          <w:tcPr>
+            <w:tcW w:w="1559" w:type="dxa"/>
+            <w:shd w:val="clear" w:color="auto" w:fill="auto"/>
+            <w:vAlign w:val="center"/>
+          </w:tcPr>
+          <w:p>
+            <w:pPr>
+              <w:tabs>
+                <w:tab w:val="left" w:pos="2681"/>
+              </w:tabs>
+              <w:jc w:val="center"/>
+              <w:rPr>
+                <w:rFonts w:ascii="Exo 2 Light" w:hAnsi="Exo 2 Light"/>
+                <w:sz w:val="20"/>
+              </w:rPr>
+            </w:pPr>
+          </w:p>
+        </w:tc>
+        <w:tc>
+          <w:tcPr>
+            <w:tcW w:w="2693" w:type="dxa"/>
+            <w:shd w:val="clear" w:color="auto" w:fill="auto"/>
+            <w:vAlign w:val="center"/>
+          </w:tcPr>
+          <w:p>
+            <w:pPr>
+              <w:tabs>
+                <w:tab w:val="left" w:pos="2681"/>
+              </w:tabs>
+              <w:jc w:val="center"/>
+              <w:rPr>
+                <w:rFonts w:ascii="Exo 2 Light" w:hAnsi="Exo 2 Light"/>
+                <w:sz w:val="20"/>
+              </w:rPr>
+            </w:pPr>
+          </w:p>
+        </w:tc>
+      </w:tr>
+      <w:tr>
+        <w:tc>
+          <w:tcPr>
+            <w:tcW w:w="1801" w:type="dxa"/>
+            <w:shd w:val="clear" w:color="auto" w:fill="auto"/>
+            <w:vAlign w:val="center"/>
+          </w:tcPr>
+          <w:p>
+            <w:pPr>
+              <w:tabs>
+                <w:tab w:val="left" w:pos="2681"/>
+              </w:tabs>
+              <w:jc w:val="center"/>
+              <w:rPr>
+                <w:rFonts w:ascii="Exo 2 Light" w:hAnsi="Exo 2 Light"/>
+                <w:sz w:val="20"/>
+              </w:rPr>
+            </w:pPr>
+            <w:r>
+              <w:rPr>
+                <w:rFonts w:ascii="Exo 2 Light" w:hAnsi="Exo 2 Light"/>
+                <w:sz w:val="20"/>
+              </w:rPr>
+              <w:t>Temperatura mínima que o preparo do alimento pode alcançar</w:t>
+            </w:r>
+          </w:p>
+        </w:tc>
+        <w:tc>
+          <w:tcPr>
+            <w:tcW w:w="1885" w:type="dxa"/>
+            <w:shd w:val="clear" w:color="auto" w:fill="auto"/>
+            <w:vAlign w:val="center"/>
+          </w:tcPr>
+          <w:p>
+            <w:pPr>
+              <w:tabs>
+                <w:tab w:val="left" w:pos="2681"/>
+              </w:tabs>
+              <w:jc w:val="center"/>
+              <w:rPr>
+                <w:rFonts w:ascii="Exo 2 Light" w:hAnsi="Exo 2 Light"/>
+                <w:sz w:val="20"/>
+              </w:rPr>
+            </w:pPr>
+            <w:proofErr w:type="spellStart"/>
+            <w:r>
+              <w:rPr>
+                <w:rFonts w:ascii="Exo 2 Light" w:hAnsi="Exo 2 Light"/>
+                <w:sz w:val="20"/>
+              </w:rPr>
+              <w:t>temp_minima</w:t>
+            </w:r>
+            <w:proofErr w:type="spellEnd"/>
+          </w:p>
+        </w:tc>
+        <w:tc>
+          <w:tcPr>
+            <w:tcW w:w="1559" w:type="dxa"/>
+            <w:shd w:val="clear" w:color="auto" w:fill="auto"/>
+            <w:vAlign w:val="center"/>
+          </w:tcPr>
+          <w:p>
+            <w:pPr>
+              <w:tabs>
+                <w:tab w:val="left" w:pos="2681"/>
+              </w:tabs>
+              <w:jc w:val="center"/>
+              <w:rPr>
+                <w:rFonts w:ascii="Exo 2 Light" w:hAnsi="Exo 2 Light"/>
+                <w:sz w:val="20"/>
+              </w:rPr>
+            </w:pPr>
+            <w:r>
+              <w:rPr>
+                <w:rFonts w:ascii="Exo 2 Light" w:hAnsi="Exo 2 Light"/>
+                <w:sz w:val="20"/>
+              </w:rPr>
+              <w:t>Numérico inteiro</w:t>
+            </w:r>
+          </w:p>
+        </w:tc>
+        <w:tc>
+          <w:tcPr>
+            <w:tcW w:w="1276" w:type="dxa"/>
+            <w:shd w:val="clear" w:color="auto" w:fill="auto"/>
+            <w:vAlign w:val="center"/>
+          </w:tcPr>
+          <w:p>
+            <w:pPr>
+              <w:tabs>
+                <w:tab w:val="left" w:pos="2681"/>
+              </w:tabs>
+              <w:jc w:val="center"/>
+              <w:rPr>
+                <w:rFonts w:ascii="Exo 2 Light" w:hAnsi="Exo 2 Light"/>
+                <w:sz w:val="20"/>
+              </w:rPr>
+            </w:pPr>
+          </w:p>
+        </w:tc>
+        <w:tc>
+          <w:tcPr>
+            <w:tcW w:w="1559" w:type="dxa"/>
+            <w:shd w:val="clear" w:color="auto" w:fill="auto"/>
+            <w:vAlign w:val="center"/>
+          </w:tcPr>
+          <w:p>
+            <w:pPr>
+              <w:tabs>
+                <w:tab w:val="left" w:pos="2681"/>
+              </w:tabs>
+              <w:jc w:val="center"/>
+              <w:rPr>
+                <w:rFonts w:ascii="Exo 2 Light" w:hAnsi="Exo 2 Light"/>
+                <w:sz w:val="20"/>
+              </w:rPr>
+            </w:pPr>
+          </w:p>
+        </w:tc>
+        <w:tc>
+          <w:tcPr>
+            <w:tcW w:w="2693" w:type="dxa"/>
+            <w:shd w:val="clear" w:color="auto" w:fill="auto"/>
+            <w:vAlign w:val="center"/>
+          </w:tcPr>
+          <w:p>
+            <w:pPr>
+              <w:tabs>
+                <w:tab w:val="left" w:pos="2681"/>
+              </w:tabs>
+              <w:jc w:val="center"/>
+              <w:rPr>
+                <w:rFonts w:ascii="Exo 2 Light" w:hAnsi="Exo 2 Light"/>
+                <w:sz w:val="20"/>
+              </w:rPr>
+            </w:pPr>
+          </w:p>
+        </w:tc>
+      </w:tr>
+      <w:tr>
+        <w:tc>
+          <w:tcPr>
+            <w:tcW w:w="1801" w:type="dxa"/>
+            <w:shd w:val="clear" w:color="auto" w:fill="auto"/>
+            <w:vAlign w:val="center"/>
+          </w:tcPr>
+          <w:p>
+            <w:pPr>
+              <w:tabs>
+                <w:tab w:val="left" w:pos="2681"/>
+              </w:tabs>
+              <w:jc w:val="center"/>
+              <w:rPr>
+                <w:rFonts w:ascii="Exo 2 Light" w:hAnsi="Exo 2 Light"/>
+                <w:sz w:val="20"/>
+              </w:rPr>
+            </w:pPr>
+            <w:r>
+              <w:rPr>
+                <w:rFonts w:ascii="Exo 2 Light" w:hAnsi="Exo 2 Light"/>
+                <w:sz w:val="20"/>
+              </w:rPr>
+              <w:t xml:space="preserve">Temperatura </w:t>
+            </w:r>
+            <w:r>
+              <w:rPr>
+                <w:rFonts w:ascii="Exo 2 Light" w:hAnsi="Exo 2 Light"/>
+                <w:sz w:val="20"/>
+              </w:rPr>
+              <w:t xml:space="preserve">máxima </w:t>
+            </w:r>
+            <w:r>
+              <w:rPr>
+                <w:rFonts w:ascii="Exo 2 Light" w:hAnsi="Exo 2 Light"/>
+                <w:sz w:val="20"/>
+              </w:rPr>
+              <w:t>que o preparo do alimento pode alcançar</w:t>
+            </w:r>
+          </w:p>
+        </w:tc>
+        <w:tc>
+          <w:tcPr>
+            <w:tcW w:w="1885" w:type="dxa"/>
+            <w:shd w:val="clear" w:color="auto" w:fill="auto"/>
+            <w:vAlign w:val="center"/>
+          </w:tcPr>
+          <w:p>
+            <w:pPr>
+              <w:tabs>
+                <w:tab w:val="left" w:pos="2681"/>
+              </w:tabs>
+              <w:jc w:val="center"/>
+              <w:rPr>
+                <w:rFonts w:ascii="Exo 2 Light" w:hAnsi="Exo 2 Light"/>
+                <w:sz w:val="20"/>
+              </w:rPr>
+            </w:pPr>
+            <w:proofErr w:type="spellStart"/>
+            <w:r>
+              <w:rPr>
+                <w:rFonts w:ascii="Exo 2 Light" w:hAnsi="Exo 2 Light"/>
+                <w:sz w:val="20"/>
+              </w:rPr>
+              <w:t>temp_maxima</w:t>
+            </w:r>
+            <w:proofErr w:type="spellEnd"/>
+          </w:p>
+        </w:tc>
+        <w:tc>
+          <w:tcPr>
+            <w:tcW w:w="1559" w:type="dxa"/>
+            <w:shd w:val="clear" w:color="auto" w:fill="auto"/>
+            <w:vAlign w:val="center"/>
+          </w:tcPr>
+          <w:p>
+            <w:pPr>
+              <w:tabs>
+                <w:tab w:val="left" w:pos="2681"/>
+              </w:tabs>
+              <w:jc w:val="center"/>
+              <w:rPr>
+                <w:rFonts w:ascii="Exo 2 Light" w:hAnsi="Exo 2 Light"/>
+                <w:sz w:val="20"/>
+              </w:rPr>
+            </w:pPr>
+            <w:r>
+              <w:rPr>
+                <w:rFonts w:ascii="Exo 2 Light" w:hAnsi="Exo 2 Light"/>
+                <w:sz w:val="20"/>
+              </w:rPr>
+              <w:t>Numérico inteiro</w:t>
+            </w:r>
+          </w:p>
+        </w:tc>
+        <w:tc>
+          <w:tcPr>
+            <w:tcW w:w="1276" w:type="dxa"/>
+            <w:shd w:val="clear" w:color="auto" w:fill="auto"/>
+            <w:vAlign w:val="center"/>
+          </w:tcPr>
+          <w:p>
+            <w:pPr>
+              <w:tabs>
+                <w:tab w:val="left" w:pos="2681"/>
+              </w:tabs>
+              <w:jc w:val="center"/>
+              <w:rPr>
+                <w:rFonts w:ascii="Exo 2 Light" w:hAnsi="Exo 2 Light"/>
+                <w:sz w:val="20"/>
+              </w:rPr>
+            </w:pPr>
+          </w:p>
+        </w:tc>
+        <w:tc>
+          <w:tcPr>
+            <w:tcW w:w="1559" w:type="dxa"/>
+            <w:shd w:val="clear" w:color="auto" w:fill="auto"/>
+            <w:vAlign w:val="center"/>
+          </w:tcPr>
+          <w:p>
+            <w:pPr>
+              <w:tabs>
+                <w:tab w:val="left" w:pos="2681"/>
+              </w:tabs>
+              <w:jc w:val="center"/>
+              <w:rPr>
+                <w:rFonts w:ascii="Exo 2 Light" w:hAnsi="Exo 2 Light"/>
+                <w:sz w:val="20"/>
+              </w:rPr>
+            </w:pPr>
+          </w:p>
+        </w:tc>
+        <w:tc>
+          <w:tcPr>
+            <w:tcW w:w="2693" w:type="dxa"/>
+            <w:shd w:val="clear" w:color="auto" w:fill="auto"/>
+            <w:vAlign w:val="center"/>
+          </w:tcPr>
+          <w:p>
+            <w:pPr>
+              <w:tabs>
+                <w:tab w:val="left" w:pos="2681"/>
+              </w:tabs>
+              <w:jc w:val="center"/>
+              <w:rPr>
+                <w:rFonts w:ascii="Exo 2 Light" w:hAnsi="Exo 2 Light"/>
+                <w:sz w:val="20"/>
+              </w:rPr>
+            </w:pPr>
+          </w:p>
+        </w:tc>
+      </w:tr>
+      <w:tr>
+        <w:tc>
+          <w:tcPr>
+            <w:tcW w:w="1801" w:type="dxa"/>
+            <w:shd w:val="clear" w:color="auto" w:fill="auto"/>
+            <w:vAlign w:val="center"/>
+          </w:tcPr>
+          <w:p>
+            <w:pPr>
+              <w:tabs>
+                <w:tab w:val="left" w:pos="2681"/>
+              </w:tabs>
+              <w:jc w:val="center"/>
+              <w:rPr>
+                <w:rFonts w:ascii="Exo 2 Light" w:hAnsi="Exo 2 Light"/>
+                <w:sz w:val="20"/>
+              </w:rPr>
+            </w:pPr>
+            <w:r>
+              <w:rPr>
+                <w:rFonts w:ascii="Exo 2 Light" w:hAnsi="Exo 2 Light"/>
+                <w:sz w:val="20"/>
+              </w:rPr>
+              <w:t>Modo de preparo da receita</w:t>
+            </w:r>
+          </w:p>
+        </w:tc>
+        <w:tc>
+          <w:tcPr>
+            <w:tcW w:w="1885" w:type="dxa"/>
+            <w:shd w:val="clear" w:color="auto" w:fill="auto"/>
+            <w:vAlign w:val="center"/>
+          </w:tcPr>
+          <w:p>
+            <w:pPr>
+              <w:tabs>
+                <w:tab w:val="left" w:pos="2681"/>
+              </w:tabs>
+              <w:jc w:val="center"/>
+              <w:rPr>
+                <w:rFonts w:ascii="Exo 2 Light" w:hAnsi="Exo 2 Light"/>
+                <w:sz w:val="20"/>
+              </w:rPr>
+            </w:pPr>
+            <w:proofErr w:type="spellStart"/>
+            <w:r>
+              <w:rPr>
+                <w:rFonts w:ascii="Exo 2 Light" w:hAnsi="Exo 2 Light"/>
+                <w:sz w:val="20"/>
+              </w:rPr>
+              <w:t>modo_preparo</w:t>
+            </w:r>
+            <w:proofErr w:type="spellEnd"/>
+          </w:p>
+        </w:tc>
+        <w:tc>
+          <w:tcPr>
+            <w:tcW w:w="1559" w:type="dxa"/>
+            <w:shd w:val="clear" w:color="auto" w:fill="auto"/>
+            <w:vAlign w:val="center"/>
+          </w:tcPr>
+          <w:p>
+            <w:pPr>
+              <w:tabs>
+                <w:tab w:val="left" w:pos="2681"/>
+              </w:tabs>
+              <w:jc w:val="center"/>
+              <w:rPr>
+                <w:rFonts w:ascii="Exo 2 Light" w:hAnsi="Exo 2 Light"/>
+                <w:sz w:val="20"/>
+              </w:rPr>
+            </w:pPr>
+            <w:r>
+              <w:rPr>
+                <w:rFonts w:ascii="Exo 2 Light" w:hAnsi="Exo 2 Light"/>
+                <w:sz w:val="20"/>
+              </w:rPr>
+              <w:t>Alfanumérico</w:t>
             </w:r>
             <w:bookmarkStart w:id="0" w:name="_GoBack"/>
             <w:bookmarkEnd w:id="0"/>
@@ -4093,187 +6500,57 @@
         </w:tc>
         <w:tc>
           <w:tcPr>
-            <w:tcW w:w="1318" w:type="dxa"/>
-            <w:shd w:val="clear" w:color="auto" w:fill="auto"/>
-            <w:vAlign w:val="center"/>
-          </w:tcPr>
-          <w:p>
-            <w:pPr>
-              <w:tabs>
-                <w:tab w:val="left" w:pos="2681"/>
-              </w:tabs>
-              <w:jc w:val="center"/>
-              <w:rPr>
-                <w:rFonts w:ascii="Exo 2 Light" w:hAnsi="Exo 2 Light"/>
-                <w:sz w:val="18"/>
-              </w:rPr>
-            </w:pPr>
-          </w:p>
-        </w:tc>
-        <w:tc>
-          <w:tcPr>
-            <w:tcW w:w="1577" w:type="dxa"/>
-            <w:shd w:val="clear" w:color="auto" w:fill="auto"/>
-            <w:vAlign w:val="center"/>
-          </w:tcPr>
-          <w:p>
-            <w:pPr>
-              <w:tabs>
-                <w:tab w:val="left" w:pos="2681"/>
-              </w:tabs>
-              <w:jc w:val="center"/>
-              <w:rPr>
-                <w:rFonts w:ascii="Exo 2 Light" w:hAnsi="Exo 2 Light"/>
-                <w:sz w:val="18"/>
-              </w:rPr>
-            </w:pPr>
-          </w:p>
-        </w:tc>
-        <w:tc>
-          <w:tcPr>
-            <w:tcW w:w="3058" w:type="dxa"/>
-            <w:shd w:val="clear" w:color="auto" w:fill="auto"/>
-            <w:vAlign w:val="center"/>
-          </w:tcPr>
-          <w:p>
-            <w:pPr>
-              <w:tabs>
-                <w:tab w:val="left" w:pos="2681"/>
-              </w:tabs>
-              <w:jc w:val="center"/>
-              <w:rPr>
-                <w:rFonts w:ascii="Exo 2 Light" w:hAnsi="Exo 2 Light"/>
-                <w:sz w:val="18"/>
-              </w:rPr>
-            </w:pPr>
-          </w:p>
-        </w:tc>
-      </w:tr>
-      <w:tr>
-        <w:tc>
-          <w:tcPr>
-            <w:tcW w:w="1801" w:type="dxa"/>
-            <w:shd w:val="clear" w:color="auto" w:fill="auto"/>
-            <w:vAlign w:val="center"/>
-          </w:tcPr>
-          <w:p>
-            <w:pPr>
-              <w:tabs>
-                <w:tab w:val="left" w:pos="2681"/>
-              </w:tabs>
-              <w:jc w:val="center"/>
-              <w:rPr>
-                <w:rFonts w:ascii="Exo 2 Light" w:hAnsi="Exo 2 Light"/>
-                <w:sz w:val="18"/>
-              </w:rPr>
-            </w:pPr>
-            <w:r>
-              <w:rPr>
-                <w:rFonts w:ascii="Exo 2 Light" w:hAnsi="Exo 2 Light"/>
-                <w:sz w:val="18"/>
-              </w:rPr>
-              <w:t>Modelo da panela</w:t>
-            </w:r>
-          </w:p>
-        </w:tc>
-        <w:tc>
-          <w:tcPr>
-            <w:tcW w:w="1648" w:type="dxa"/>
-            <w:shd w:val="clear" w:color="auto" w:fill="auto"/>
-            <w:vAlign w:val="center"/>
-          </w:tcPr>
-          <w:p>
-            <w:pPr>
-              <w:tabs>
-                <w:tab w:val="left" w:pos="2681"/>
-              </w:tabs>
-              <w:jc w:val="center"/>
-              <w:rPr>
-                <w:rFonts w:ascii="Exo 2 Light" w:hAnsi="Exo 2 Light"/>
-                <w:sz w:val="18"/>
-              </w:rPr>
-            </w:pPr>
-            <w:r>
-              <w:rPr>
-                <w:rFonts w:ascii="Exo 2 Light" w:hAnsi="Exo 2 Light"/>
-                <w:sz w:val="18"/>
-              </w:rPr>
-              <w:t>modelo</w:t>
-            </w:r>
-          </w:p>
-        </w:tc>
-        <w:tc>
-          <w:tcPr>
-            <w:tcW w:w="1371" w:type="dxa"/>
-            <w:shd w:val="clear" w:color="auto" w:fill="auto"/>
-            <w:vAlign w:val="center"/>
-          </w:tcPr>
-          <w:p>
-            <w:pPr>
-              <w:tabs>
-                <w:tab w:val="left" w:pos="2681"/>
-              </w:tabs>
-              <w:jc w:val="center"/>
-              <w:rPr>
-                <w:rFonts w:ascii="Exo 2 Light" w:hAnsi="Exo 2 Light"/>
-                <w:sz w:val="18"/>
-              </w:rPr>
-            </w:pPr>
-          </w:p>
-        </w:tc>
-        <w:tc>
-          <w:tcPr>
-            <w:tcW w:w="1318" w:type="dxa"/>
-            <w:shd w:val="clear" w:color="auto" w:fill="auto"/>
-            <w:vAlign w:val="center"/>
-          </w:tcPr>
-          <w:p>
-            <w:pPr>
-              <w:tabs>
-                <w:tab w:val="left" w:pos="2681"/>
-              </w:tabs>
-              <w:jc w:val="center"/>
-              <w:rPr>
-                <w:rFonts w:ascii="Exo 2 Light" w:hAnsi="Exo 2 Light"/>
-                <w:sz w:val="18"/>
-              </w:rPr>
-            </w:pPr>
-          </w:p>
-        </w:tc>
-        <w:tc>
-          <w:tcPr>
-            <w:tcW w:w="1577" w:type="dxa"/>
-            <w:shd w:val="clear" w:color="auto" w:fill="auto"/>
-            <w:vAlign w:val="center"/>
-          </w:tcPr>
-          <w:p>
-            <w:pPr>
-              <w:tabs>
-                <w:tab w:val="left" w:pos="2681"/>
-              </w:tabs>
-              <w:jc w:val="center"/>
-              <w:rPr>
-                <w:rFonts w:ascii="Exo 2 Light" w:hAnsi="Exo 2 Light"/>
-                <w:sz w:val="18"/>
-              </w:rPr>
-            </w:pPr>
-          </w:p>
-        </w:tc>
-        <w:tc>
-          <w:tcPr>
-            <w:tcW w:w="3058" w:type="dxa"/>
-            <w:shd w:val="clear" w:color="auto" w:fill="auto"/>
-            <w:vAlign w:val="center"/>
-          </w:tcPr>
-          <w:p>
-            <w:pPr>
-              <w:tabs>
-                <w:tab w:val="left" w:pos="2681"/>
-              </w:tabs>
-              <w:jc w:val="center"/>
-              <w:rPr>
-                <w:rFonts w:ascii="Exo 2 Light" w:hAnsi="Exo 2 Light"/>
-                <w:sz w:val="18"/>
+            <w:tcW w:w="1276" w:type="dxa"/>
+            <w:shd w:val="clear" w:color="auto" w:fill="auto"/>
+            <w:vAlign w:val="center"/>
+          </w:tcPr>
+          <w:p>
+            <w:pPr>
+              <w:tabs>
+                <w:tab w:val="left" w:pos="2681"/>
+              </w:tabs>
+              <w:jc w:val="center"/>
+              <w:rPr>
+                <w:rFonts w:ascii="Exo 2 Light" w:hAnsi="Exo 2 Light"/>
+                <w:sz w:val="20"/>
+              </w:rPr>
+            </w:pPr>
+          </w:p>
+        </w:tc>
+        <w:tc>
+          <w:tcPr>
+            <w:tcW w:w="1559" w:type="dxa"/>
+            <w:shd w:val="clear" w:color="auto" w:fill="auto"/>
+            <w:vAlign w:val="center"/>
+          </w:tcPr>
+          <w:p>
+            <w:pPr>
+              <w:tabs>
+                <w:tab w:val="left" w:pos="2681"/>
+              </w:tabs>
+              <w:jc w:val="center"/>
+              <w:rPr>
+                <w:rFonts w:ascii="Exo 2 Light" w:hAnsi="Exo 2 Light"/>
+                <w:sz w:val="20"/>
+              </w:rPr>
+            </w:pPr>
+          </w:p>
+        </w:tc>
+        <w:tc>
+          <w:tcPr>
+            <w:tcW w:w="2693" w:type="dxa"/>
+            <w:shd w:val="clear" w:color="auto" w:fill="auto"/>
+            <w:vAlign w:val="center"/>
+          </w:tcPr>
+          <w:p>
+            <w:pPr>
+              <w:tabs>
+                <w:tab w:val="left" w:pos="2681"/>
+              </w:tabs>
+              <w:jc w:val="center"/>
+              <w:rPr>
+                <w:rFonts w:ascii="Exo 2 Light" w:hAnsi="Exo 2 Light"/>
+                <w:sz w:val="20"/>
               </w:rPr>
             </w:pPr>
           </w:p>

</xml_diff>

<commit_message>
Finalização do Dicionário de Dados (aleluia, senhor)
</commit_message>
<xml_diff>
--- a/banco-de-dados/dicionario-dados/Dicionário de Dados(rascunho).docx
+++ b/banco-de-dados/dicionario-dados/Dicionário de Dados(rascunho).docx
@@ -204,6 +204,8 @@
         </w:rPr>
         <w:t>nela</w:t>
       </w:r>
+      <w:bookmarkStart w:id="0" w:name="_GoBack"/>
+      <w:bookmarkEnd w:id="0"/>
     </w:p>
     <w:p>
       <w:pPr>
@@ -256,6 +258,13 @@
     <w:p>
       <w:pPr>
         <w:rPr>
+          <w:rFonts w:ascii="Exo 2 Light" w:hAnsi="Exo 2 Light"/>
+        </w:rPr>
+      </w:pPr>
+    </w:p>
+    <w:p>
+      <w:pPr>
+        <w:rPr>
           <w:rFonts w:ascii="Exo 2 Extra Bold" w:hAnsi="Exo 2 Extra Bold"/>
         </w:rPr>
       </w:pPr>
@@ -266,6 +275,13 @@
         </w:rPr>
         <w:t>Tecnologias utilizadas</w:t>
       </w:r>
+    </w:p>
+    <w:p>
+      <w:pPr>
+        <w:rPr>
+          <w:rFonts w:ascii="Exo 2 Extra Bold" w:hAnsi="Exo 2 Extra Bold"/>
+        </w:rPr>
+      </w:pPr>
     </w:p>
     <w:tbl>
       <w:tblPr>
@@ -600,20 +616,146 @@
         <w:rPr>
           <w:rFonts w:ascii="Exo 2 Light" w:hAnsi="Exo 2 Light"/>
         </w:rPr>
-        <w:t>O banco contém quatro tabelas:</w:t>
-      </w:r>
-    </w:p>
-    <w:p>
-      <w:pPr>
-        <w:rPr>
-          <w:rFonts w:ascii="Exo 2 Light" w:hAnsi="Exo 2 Light"/>
-        </w:rPr>
-      </w:pPr>
-      <w:r>
-        <w:rPr>
-          <w:rFonts w:ascii="Exo 2 Light" w:hAnsi="Exo 2 Light"/>
-        </w:rPr>
-        <w:t>1</w:t>
+        <w:t>O banco contém quatro ta</w:t>
+      </w:r>
+      <w:r>
+        <w:rPr>
+          <w:rFonts w:ascii="Exo 2 Light" w:hAnsi="Exo 2 Light"/>
+        </w:rPr>
+        <w:t>belas (entidades), onde cada informação tem grande importância para o desenvolvimento do sistema. As tabelas são</w:t>
+      </w:r>
+    </w:p>
+    <w:p>
+      <w:pPr>
+        <w:pStyle w:val="PargrafodaLista"/>
+        <w:numPr>
+          <w:ilvl w:val="0"/>
+          <w:numId w:val="1"/>
+        </w:numPr>
+        <w:rPr>
+          <w:rFonts w:ascii="Exo 2 Light" w:hAnsi="Exo 2 Light"/>
+        </w:rPr>
+      </w:pPr>
+      <w:r>
+        <w:rPr>
+          <w:rFonts w:ascii="Exo 2 Light" w:hAnsi="Exo 2 Light"/>
+        </w:rPr>
+        <w:t>Usuário</w:t>
+      </w:r>
+    </w:p>
+    <w:p>
+      <w:pPr>
+        <w:pStyle w:val="PargrafodaLista"/>
+        <w:numPr>
+          <w:ilvl w:val="0"/>
+          <w:numId w:val="1"/>
+        </w:numPr>
+        <w:rPr>
+          <w:rFonts w:ascii="Exo 2 Light" w:hAnsi="Exo 2 Light"/>
+        </w:rPr>
+      </w:pPr>
+      <w:r>
+        <w:rPr>
+          <w:rFonts w:ascii="Exo 2 Light" w:hAnsi="Exo 2 Light"/>
+        </w:rPr>
+        <w:t>Receita</w:t>
+      </w:r>
+    </w:p>
+    <w:p>
+      <w:pPr>
+        <w:pStyle w:val="PargrafodaLista"/>
+        <w:numPr>
+          <w:ilvl w:val="0"/>
+          <w:numId w:val="1"/>
+        </w:numPr>
+        <w:rPr>
+          <w:rFonts w:ascii="Exo 2 Light" w:hAnsi="Exo 2 Light"/>
+        </w:rPr>
+      </w:pPr>
+      <w:r>
+        <w:rPr>
+          <w:rFonts w:ascii="Exo 2 Light" w:hAnsi="Exo 2 Light"/>
+        </w:rPr>
+        <w:t>Panela</w:t>
+      </w:r>
+    </w:p>
+    <w:p>
+      <w:pPr>
+        <w:pStyle w:val="PargrafodaLista"/>
+        <w:numPr>
+          <w:ilvl w:val="0"/>
+          <w:numId w:val="1"/>
+        </w:numPr>
+        <w:rPr>
+          <w:rFonts w:ascii="Exo 2 Light" w:hAnsi="Exo 2 Light"/>
+        </w:rPr>
+      </w:pPr>
+      <w:r>
+        <w:rPr>
+          <w:rFonts w:ascii="Exo 2 Light" w:hAnsi="Exo 2 Light"/>
+        </w:rPr>
+        <w:t>Eventos</w:t>
+      </w:r>
+    </w:p>
+    <w:p>
+      <w:pPr>
+        <w:pStyle w:val="PargrafodaLista"/>
+        <w:rPr>
+          <w:rFonts w:ascii="Exo 2 Light" w:hAnsi="Exo 2 Light"/>
+        </w:rPr>
+      </w:pPr>
+    </w:p>
+    <w:p>
+      <w:pPr>
+        <w:rPr>
+          <w:rFonts w:ascii="Exo 2 Light" w:hAnsi="Exo 2 Light"/>
+        </w:rPr>
+      </w:pPr>
+      <w:r>
+        <w:rPr>
+          <w:rFonts w:ascii="Exo 2 Light" w:hAnsi="Exo 2 Light"/>
+        </w:rPr>
+        <w:t>Sendo assim, o relacionamento entre cada tabela pode ser entendido da seguinte forma:</w:t>
+      </w:r>
+    </w:p>
+    <w:p>
+      <w:pPr>
+        <w:rPr>
+          <w:rFonts w:ascii="Exo 2 Light" w:hAnsi="Exo 2 Light"/>
+        </w:rPr>
+      </w:pPr>
+    </w:p>
+    <w:p>
+      <w:pPr>
+        <w:shd w:val="clear" w:color="auto" w:fill="F2F2F2" w:themeFill="background1" w:themeFillShade="F2"/>
+        <w:jc w:val="center"/>
+        <w:rPr>
+          <w:rFonts w:ascii="Exo 2 Light" w:hAnsi="Exo 2 Light"/>
+        </w:rPr>
+      </w:pPr>
+      <w:r>
+        <w:rPr>
+          <w:rFonts w:ascii="Exo 2 Light" w:hAnsi="Exo 2 Light"/>
+        </w:rPr>
+        <w:t xml:space="preserve">O </w:t>
+      </w:r>
+      <w:r>
+        <w:rPr>
+          <w:rFonts w:ascii="Exo 2 Extra Bold" w:hAnsi="Exo 2 Extra Bold"/>
+        </w:rPr>
+        <w:t xml:space="preserve">usuário </w:t>
+      </w:r>
+      <w:r>
+        <w:rPr>
+          <w:rFonts w:ascii="Exo 2 Light" w:hAnsi="Exo 2 Light"/>
+        </w:rPr>
+        <w:t xml:space="preserve">cadastra a </w:t>
+      </w:r>
+      <w:r>
+        <w:rPr>
+          <w:rFonts w:ascii="Exo 2 Extra Bold" w:hAnsi="Exo 2 Extra Bold"/>
+        </w:rPr>
+        <w:t>receita</w:t>
       </w:r>
       <w:r>
         <w:rPr>
@@ -621,124 +763,96 @@
         </w:rPr>
         <w:t xml:space="preserve">. </w:t>
       </w:r>
-      <w:r>
-        <w:rPr>
-          <w:rFonts w:ascii="Exo 2 Light" w:hAnsi="Exo 2 Light"/>
-        </w:rPr>
-        <w:t>Usuário</w:t>
-      </w:r>
-    </w:p>
-    <w:p>
-      <w:pPr>
-        <w:rPr>
-          <w:rFonts w:ascii="Exo 2 Light" w:hAnsi="Exo 2 Light"/>
-        </w:rPr>
-      </w:pPr>
-      <w:r>
-        <w:rPr>
-          <w:rFonts w:ascii="Exo 2 Light" w:hAnsi="Exo 2 Light"/>
-        </w:rPr>
-        <w:t>2. Receita</w:t>
-      </w:r>
-    </w:p>
-    <w:p>
-      <w:pPr>
-        <w:rPr>
-          <w:rFonts w:ascii="Exo 2 Light" w:hAnsi="Exo 2 Light"/>
-        </w:rPr>
-      </w:pPr>
-      <w:r>
-        <w:rPr>
-          <w:rFonts w:ascii="Exo 2 Light" w:hAnsi="Exo 2 Light"/>
-        </w:rPr>
-        <w:t>3. Panela</w:t>
-      </w:r>
-    </w:p>
-    <w:p>
-      <w:pPr>
-        <w:rPr>
-          <w:rFonts w:ascii="Exo 2 Light" w:hAnsi="Exo 2 Light"/>
-        </w:rPr>
-      </w:pPr>
-      <w:r>
-        <w:rPr>
-          <w:rFonts w:ascii="Exo 2 Light" w:hAnsi="Exo 2 Light"/>
-        </w:rPr>
-        <w:t>4. Eventos</w:t>
-      </w:r>
-    </w:p>
-    <w:p>
-      <w:pPr>
-        <w:rPr>
-          <w:rFonts w:ascii="Exo 2 Light" w:hAnsi="Exo 2 Light"/>
-        </w:rPr>
-      </w:pPr>
-    </w:p>
-    <w:p>
-      <w:pPr>
-        <w:rPr>
-          <w:rFonts w:ascii="Exo 2 Light" w:hAnsi="Exo 2 Light"/>
-        </w:rPr>
-      </w:pPr>
-    </w:p>
-    <w:p>
-      <w:pPr>
-        <w:rPr>
-          <w:rFonts w:ascii="Exo 2 Light" w:hAnsi="Exo 2 Light"/>
-        </w:rPr>
-      </w:pPr>
-    </w:p>
-    <w:p>
-      <w:pPr>
-        <w:rPr>
-          <w:rFonts w:ascii="Exo 2 Light" w:hAnsi="Exo 2 Light"/>
-        </w:rPr>
-      </w:pPr>
-    </w:p>
-    <w:p>
-      <w:pPr>
-        <w:rPr>
-          <w:rFonts w:ascii="Exo 2 Light" w:hAnsi="Exo 2 Light"/>
-        </w:rPr>
-      </w:pPr>
-    </w:p>
-    <w:p>
-      <w:pPr>
-        <w:rPr>
-          <w:rFonts w:ascii="Exo 2 Extra Bold" w:hAnsi="Exo 2 Extra Bold"/>
-          <w:highlight w:val="cyan"/>
-        </w:rPr>
-      </w:pPr>
-    </w:p>
-    <w:p>
-      <w:pPr>
-        <w:rPr>
-          <w:rFonts w:ascii="Exo 2 Extra Bold" w:hAnsi="Exo 2 Extra Bold"/>
-          <w:highlight w:val="cyan"/>
-        </w:rPr>
-      </w:pPr>
-    </w:p>
-    <w:p>
-      <w:pPr>
-        <w:rPr>
-          <w:rFonts w:ascii="Exo 2 Extra Bold" w:hAnsi="Exo 2 Extra Bold"/>
-          <w:highlight w:val="cyan"/>
-        </w:rPr>
-      </w:pPr>
-    </w:p>
-    <w:p>
-      <w:pPr>
-        <w:rPr>
-          <w:rFonts w:ascii="Exo 2 Extra Bold" w:hAnsi="Exo 2 Extra Bold"/>
-          <w:highlight w:val="cyan"/>
-        </w:rPr>
-      </w:pPr>
-    </w:p>
-    <w:p>
-      <w:pPr>
-        <w:rPr>
-          <w:rFonts w:ascii="Exo 2 Extra Bold" w:hAnsi="Exo 2 Extra Bold"/>
-          <w:highlight w:val="cyan"/>
+    </w:p>
+    <w:p>
+      <w:pPr>
+        <w:shd w:val="clear" w:color="auto" w:fill="F2F2F2" w:themeFill="background1" w:themeFillShade="F2"/>
+        <w:jc w:val="center"/>
+        <w:rPr>
+          <w:rFonts w:ascii="Exo 2 Light" w:hAnsi="Exo 2 Light"/>
+        </w:rPr>
+      </w:pPr>
+      <w:r>
+        <w:rPr>
+          <w:rFonts w:ascii="Exo 2 Light" w:hAnsi="Exo 2 Light"/>
+        </w:rPr>
+        <w:t xml:space="preserve">O </w:t>
+      </w:r>
+      <w:r>
+        <w:rPr>
+          <w:rFonts w:ascii="Exo 2 Extra Bold" w:hAnsi="Exo 2 Extra Bold"/>
+        </w:rPr>
+        <w:t>usuário</w:t>
+      </w:r>
+      <w:r>
+        <w:rPr>
+          <w:rFonts w:ascii="Exo 2 Light" w:hAnsi="Exo 2 Light"/>
+        </w:rPr>
+        <w:t xml:space="preserve"> conecta-se a </w:t>
+      </w:r>
+      <w:r>
+        <w:rPr>
+          <w:rFonts w:ascii="Exo 2 Extra Bold" w:hAnsi="Exo 2 Extra Bold"/>
+        </w:rPr>
+        <w:t>panela</w:t>
+      </w:r>
+      <w:r>
+        <w:rPr>
+          <w:rFonts w:ascii="Exo 2 Light" w:hAnsi="Exo 2 Light"/>
+        </w:rPr>
+        <w:t xml:space="preserve">. </w:t>
+      </w:r>
+    </w:p>
+    <w:p>
+      <w:pPr>
+        <w:shd w:val="clear" w:color="auto" w:fill="F2F2F2" w:themeFill="background1" w:themeFillShade="F2"/>
+        <w:jc w:val="center"/>
+        <w:rPr>
+          <w:rFonts w:ascii="Exo 2 Light" w:hAnsi="Exo 2 Light"/>
+        </w:rPr>
+      </w:pPr>
+      <w:r>
+        <w:rPr>
+          <w:rFonts w:ascii="Exo 2 Light" w:hAnsi="Exo 2 Light"/>
+        </w:rPr>
+        <w:t xml:space="preserve">A </w:t>
+      </w:r>
+      <w:r>
+        <w:rPr>
+          <w:rFonts w:ascii="Exo 2 Extra Bold" w:hAnsi="Exo 2 Extra Bold"/>
+        </w:rPr>
+        <w:t>panela</w:t>
+      </w:r>
+      <w:r>
+        <w:rPr>
+          <w:rFonts w:ascii="Exo 2 Light" w:hAnsi="Exo 2 Light"/>
+        </w:rPr>
+        <w:t xml:space="preserve"> registra os </w:t>
+      </w:r>
+      <w:r>
+        <w:rPr>
+          <w:rFonts w:ascii="Exo 2 Extra Bold" w:hAnsi="Exo 2 Extra Bold"/>
+        </w:rPr>
+        <w:t>eventos</w:t>
+      </w:r>
+      <w:r>
+        <w:rPr>
+          <w:rFonts w:ascii="Exo 2 Light" w:hAnsi="Exo 2 Light"/>
+        </w:rPr>
+        <w:t xml:space="preserve"> ocorridos.</w:t>
+      </w:r>
+    </w:p>
+    <w:p>
+      <w:pPr>
+        <w:rPr>
+          <w:rFonts w:ascii="Exo 2 Light" w:hAnsi="Exo 2 Light"/>
+        </w:rPr>
+      </w:pPr>
+    </w:p>
+    <w:p>
+      <w:pPr>
+        <w:rPr>
+          <w:rFonts w:ascii="Exo 2 Light" w:hAnsi="Exo 2 Light"/>
         </w:rPr>
       </w:pPr>
     </w:p>
@@ -1252,13 +1366,7 @@
         <w:rPr>
           <w:rFonts w:ascii="Exo 2 Light" w:hAnsi="Exo 2 Light"/>
         </w:rPr>
-        <w:t xml:space="preserve"> </w:t>
-      </w:r>
-      <w:r>
-        <w:rPr>
-          <w:rFonts w:ascii="Exo 2 Light" w:hAnsi="Exo 2 Light"/>
-        </w:rPr>
-        <w:t>Carga inicial de X ocorrências e volume diário de X ocorrências por dia</w:t>
+        <w:t xml:space="preserve"> Carga inicial de X ocorrências e volume diário de X ocorrências por dia</w:t>
       </w:r>
     </w:p>
     <w:p>
@@ -1414,19 +1522,7 @@
         <w:rPr>
           <w:rFonts w:ascii="Exo 2 Light" w:hAnsi="Exo 2 Light"/>
         </w:rPr>
-        <w:t>V</w:t>
-      </w:r>
-      <w:r>
-        <w:rPr>
-          <w:rFonts w:ascii="Exo 2 Light" w:hAnsi="Exo 2 Light"/>
-        </w:rPr>
-        <w:t>olume diário de X ocorrências por dia</w:t>
-      </w:r>
-      <w:r>
-        <w:rPr>
-          <w:rFonts w:ascii="Exo 2 Light" w:hAnsi="Exo 2 Light"/>
-        </w:rPr>
-        <w:t>.</w:t>
+        <w:t>Volume diário de X ocorrências por dia.</w:t>
       </w:r>
     </w:p>
     <w:p>
@@ -1503,20 +1599,104 @@
     </w:p>
     <w:p/>
     <w:p/>
-    <w:p/>
-    <w:p/>
-    <w:p/>
-    <w:p/>
-    <w:p/>
-    <w:p/>
-    <w:p/>
-    <w:p/>
-    <w:p/>
-    <w:p/>
-    <w:p/>
-    <w:p/>
-    <w:p/>
-    <w:p/>
+    <w:p>
+      <w:pPr>
+        <w:tabs>
+          <w:tab w:val="left" w:pos="2681"/>
+        </w:tabs>
+      </w:pPr>
+    </w:p>
+    <w:p>
+      <w:pPr>
+        <w:tabs>
+          <w:tab w:val="left" w:pos="2681"/>
+        </w:tabs>
+      </w:pPr>
+    </w:p>
+    <w:p>
+      <w:pPr>
+        <w:tabs>
+          <w:tab w:val="left" w:pos="2681"/>
+        </w:tabs>
+      </w:pPr>
+    </w:p>
+    <w:p>
+      <w:pPr>
+        <w:tabs>
+          <w:tab w:val="left" w:pos="2681"/>
+        </w:tabs>
+      </w:pPr>
+    </w:p>
+    <w:p>
+      <w:pPr>
+        <w:tabs>
+          <w:tab w:val="left" w:pos="2681"/>
+        </w:tabs>
+      </w:pPr>
+    </w:p>
+    <w:p>
+      <w:pPr>
+        <w:tabs>
+          <w:tab w:val="left" w:pos="2681"/>
+        </w:tabs>
+      </w:pPr>
+    </w:p>
+    <w:p>
+      <w:pPr>
+        <w:tabs>
+          <w:tab w:val="left" w:pos="2681"/>
+        </w:tabs>
+      </w:pPr>
+    </w:p>
+    <w:p>
+      <w:pPr>
+        <w:tabs>
+          <w:tab w:val="left" w:pos="2681"/>
+        </w:tabs>
+      </w:pPr>
+    </w:p>
+    <w:p>
+      <w:pPr>
+        <w:tabs>
+          <w:tab w:val="left" w:pos="2681"/>
+        </w:tabs>
+      </w:pPr>
+    </w:p>
+    <w:p>
+      <w:pPr>
+        <w:tabs>
+          <w:tab w:val="left" w:pos="2681"/>
+        </w:tabs>
+      </w:pPr>
+    </w:p>
+    <w:p>
+      <w:pPr>
+        <w:tabs>
+          <w:tab w:val="left" w:pos="2681"/>
+        </w:tabs>
+      </w:pPr>
+    </w:p>
+    <w:p>
+      <w:pPr>
+        <w:tabs>
+          <w:tab w:val="left" w:pos="2681"/>
+        </w:tabs>
+      </w:pPr>
+    </w:p>
+    <w:p>
+      <w:pPr>
+        <w:tabs>
+          <w:tab w:val="left" w:pos="2681"/>
+        </w:tabs>
+      </w:pPr>
+    </w:p>
+    <w:p>
+      <w:pPr>
+        <w:tabs>
+          <w:tab w:val="left" w:pos="2681"/>
+        </w:tabs>
+      </w:pPr>
+    </w:p>
     <w:p>
       <w:pPr>
         <w:tabs>
@@ -3663,6 +3843,69 @@
     <w:p>
       <w:pPr>
         <w:rPr>
+          <w:rFonts w:ascii="Exo 2 Light" w:hAnsi="Exo 2 Light"/>
+        </w:rPr>
+      </w:pPr>
+    </w:p>
+    <w:p>
+      <w:pPr>
+        <w:rPr>
+          <w:rFonts w:ascii="Exo 2 Light" w:hAnsi="Exo 2 Light"/>
+        </w:rPr>
+      </w:pPr>
+    </w:p>
+    <w:p>
+      <w:pPr>
+        <w:rPr>
+          <w:rFonts w:ascii="Exo 2 Light" w:hAnsi="Exo 2 Light"/>
+        </w:rPr>
+      </w:pPr>
+    </w:p>
+    <w:p>
+      <w:pPr>
+        <w:rPr>
+          <w:rFonts w:ascii="Exo 2 Light" w:hAnsi="Exo 2 Light"/>
+        </w:rPr>
+      </w:pPr>
+    </w:p>
+    <w:p>
+      <w:pPr>
+        <w:rPr>
+          <w:rFonts w:ascii="Exo 2 Light" w:hAnsi="Exo 2 Light"/>
+        </w:rPr>
+      </w:pPr>
+    </w:p>
+    <w:p>
+      <w:pPr>
+        <w:rPr>
+          <w:rFonts w:ascii="Exo 2 Light" w:hAnsi="Exo 2 Light"/>
+        </w:rPr>
+      </w:pPr>
+    </w:p>
+    <w:p>
+      <w:pPr>
+        <w:rPr>
+          <w:rFonts w:ascii="Exo 2 Light" w:hAnsi="Exo 2 Light"/>
+        </w:rPr>
+      </w:pPr>
+    </w:p>
+    <w:p>
+      <w:pPr>
+        <w:rPr>
+          <w:rFonts w:ascii="Exo 2 Light" w:hAnsi="Exo 2 Light"/>
+        </w:rPr>
+      </w:pPr>
+    </w:p>
+    <w:p>
+      <w:pPr>
+        <w:rPr>
+          <w:rFonts w:ascii="Exo 2 Light" w:hAnsi="Exo 2 Light"/>
+        </w:rPr>
+      </w:pPr>
+    </w:p>
+    <w:p>
+      <w:pPr>
+        <w:rPr>
           <w:rFonts w:ascii="Exo 2 Extra Bold" w:hAnsi="Exo 2 Extra Bold"/>
           <w:highlight w:val="cyan"/>
         </w:rPr>
@@ -3672,6 +3915,7 @@
           <w:rFonts w:ascii="Exo 2 Extra Bold" w:hAnsi="Exo 2 Extra Bold"/>
           <w:highlight w:val="cyan"/>
         </w:rPr>
+        <w:lastRenderedPageBreak/>
         <w:t xml:space="preserve">Entidade </w:t>
       </w:r>
       <w:r>
@@ -4571,6 +4815,27 @@
     <w:p>
       <w:pPr>
         <w:rPr>
+          <w:rFonts w:ascii="Exo 2 Light" w:hAnsi="Exo 2 Light"/>
+        </w:rPr>
+      </w:pPr>
+    </w:p>
+    <w:p>
+      <w:pPr>
+        <w:rPr>
+          <w:rFonts w:ascii="Exo 2 Light" w:hAnsi="Exo 2 Light"/>
+        </w:rPr>
+      </w:pPr>
+    </w:p>
+    <w:p>
+      <w:pPr>
+        <w:rPr>
+          <w:rFonts w:ascii="Exo 2 Light" w:hAnsi="Exo 2 Light"/>
+        </w:rPr>
+      </w:pPr>
+    </w:p>
+    <w:p>
+      <w:pPr>
+        <w:rPr>
           <w:rFonts w:ascii="Exo 2 Extra Bold" w:hAnsi="Exo 2 Extra Bold"/>
           <w:highlight w:val="cyan"/>
         </w:rPr>
@@ -4580,7 +4845,6 @@
           <w:rFonts w:ascii="Exo 2 Extra Bold" w:hAnsi="Exo 2 Extra Bold"/>
           <w:highlight w:val="cyan"/>
         </w:rPr>
-        <w:lastRenderedPageBreak/>
         <w:t xml:space="preserve">Entidade </w:t>
       </w:r>
       <w:r>
@@ -4932,14 +5196,7 @@
                 <w:rFonts w:ascii="Exo 2 Light" w:hAnsi="Exo 2 Light"/>
                 <w:sz w:val="18"/>
               </w:rPr>
-              <w:t xml:space="preserve"> </w:t>
-            </w:r>
-            <w:r>
-              <w:rPr>
-                <w:rFonts w:ascii="Exo 2 Light" w:hAnsi="Exo 2 Light"/>
-                <w:sz w:val="18"/>
-              </w:rPr>
-              <w:t xml:space="preserve">- </w:t>
+              <w:t xml:space="preserve"> - </w:t>
             </w:r>
             <w:r>
               <w:rPr>
@@ -4999,6 +5256,9 @@
         </w:tc>
       </w:tr>
       <w:tr>
+        <w:trPr>
+          <w:trHeight w:val="825"/>
+        </w:trPr>
         <w:tc>
           <w:tcPr>
             <w:tcW w:w="1801" w:type="dxa"/>
@@ -5159,6 +5419,9 @@
         </w:tc>
       </w:tr>
       <w:tr>
+        <w:trPr>
+          <w:trHeight w:val="1101"/>
+        </w:trPr>
         <w:tc>
           <w:tcPr>
             <w:tcW w:w="1801" w:type="dxa"/>
@@ -5335,6 +5598,9 @@
         </w:tc>
       </w:tr>
       <w:tr>
+        <w:trPr>
+          <w:trHeight w:val="980"/>
+        </w:trPr>
         <w:tc>
           <w:tcPr>
             <w:tcW w:w="1801" w:type="dxa"/>
@@ -5510,11 +5776,60 @@
           <w:highlight w:val="cyan"/>
         </w:rPr>
       </w:pPr>
-      <w:r>
+    </w:p>
+    <w:p>
+      <w:pPr>
         <w:rPr>
           <w:rFonts w:ascii="Exo 2 Extra Bold" w:hAnsi="Exo 2 Extra Bold"/>
           <w:highlight w:val="cyan"/>
         </w:rPr>
+      </w:pPr>
+    </w:p>
+    <w:p>
+      <w:pPr>
+        <w:rPr>
+          <w:rFonts w:ascii="Exo 2 Extra Bold" w:hAnsi="Exo 2 Extra Bold"/>
+          <w:highlight w:val="cyan"/>
+        </w:rPr>
+      </w:pPr>
+    </w:p>
+    <w:p>
+      <w:pPr>
+        <w:rPr>
+          <w:rFonts w:ascii="Exo 2 Extra Bold" w:hAnsi="Exo 2 Extra Bold"/>
+          <w:highlight w:val="cyan"/>
+        </w:rPr>
+      </w:pPr>
+    </w:p>
+    <w:p>
+      <w:pPr>
+        <w:rPr>
+          <w:rFonts w:ascii="Exo 2 Extra Bold" w:hAnsi="Exo 2 Extra Bold"/>
+          <w:highlight w:val="cyan"/>
+        </w:rPr>
+      </w:pPr>
+    </w:p>
+    <w:p>
+      <w:pPr>
+        <w:rPr>
+          <w:rFonts w:ascii="Exo 2 Extra Bold" w:hAnsi="Exo 2 Extra Bold"/>
+          <w:highlight w:val="cyan"/>
+        </w:rPr>
+      </w:pPr>
+    </w:p>
+    <w:p>
+      <w:pPr>
+        <w:rPr>
+          <w:rFonts w:ascii="Exo 2 Extra Bold" w:hAnsi="Exo 2 Extra Bold"/>
+          <w:highlight w:val="cyan"/>
+        </w:rPr>
+      </w:pPr>
+      <w:r>
+        <w:rPr>
+          <w:rFonts w:ascii="Exo 2 Extra Bold" w:hAnsi="Exo 2 Extra Bold"/>
+          <w:highlight w:val="cyan"/>
+        </w:rPr>
+        <w:lastRenderedPageBreak/>
         <w:t xml:space="preserve">Entidade </w:t>
       </w:r>
       <w:r>
@@ -5524,6 +5839,14 @@
         </w:rPr>
         <w:t>Receitas</w:t>
       </w:r>
+    </w:p>
+    <w:p>
+      <w:pPr>
+        <w:rPr>
+          <w:rFonts w:ascii="Exo 2 Extra Bold" w:hAnsi="Exo 2 Extra Bold"/>
+          <w:highlight w:val="cyan"/>
+        </w:rPr>
+      </w:pPr>
     </w:p>
     <w:tbl>
       <w:tblPr>
@@ -5799,6 +6122,13 @@
                 <w:sz w:val="20"/>
               </w:rPr>
             </w:pPr>
+            <w:r>
+              <w:rPr>
+                <w:rFonts w:ascii="Exo 2 Light" w:hAnsi="Exo 2 Light"/>
+                <w:sz w:val="20"/>
+              </w:rPr>
+              <w:t>Padrão</w:t>
+            </w:r>
           </w:p>
         </w:tc>
         <w:tc>
@@ -5818,6 +6148,13 @@
                 <w:sz w:val="20"/>
               </w:rPr>
             </w:pPr>
+            <w:r>
+              <w:rPr>
+                <w:rFonts w:ascii="Exo 2 Light" w:hAnsi="Exo 2 Light"/>
+                <w:sz w:val="20"/>
+              </w:rPr>
+              <w:t xml:space="preserve">Chave Primária </w:t>
+            </w:r>
           </w:p>
         </w:tc>
         <w:tc>
@@ -5834,13 +6171,98 @@
               <w:jc w:val="center"/>
               <w:rPr>
                 <w:rFonts w:ascii="Exo 2 Light" w:hAnsi="Exo 2 Light"/>
+                <w:sz w:val="18"/>
+              </w:rPr>
+            </w:pPr>
+            <w:r>
+              <w:rPr>
+                <w:rFonts w:ascii="Exo 2 Light" w:hAnsi="Exo 2 Light"/>
+                <w:sz w:val="18"/>
+              </w:rPr>
+              <w:t>O ID d</w:t>
+            </w:r>
+            <w:r>
+              <w:rPr>
+                <w:rFonts w:ascii="Exo 2 Light" w:hAnsi="Exo 2 Light"/>
+                <w:sz w:val="18"/>
+              </w:rPr>
+              <w:t xml:space="preserve">a receita </w:t>
+            </w:r>
+            <w:r>
+              <w:rPr>
+                <w:rFonts w:ascii="Exo 2 Light" w:hAnsi="Exo 2 Light"/>
+                <w:sz w:val="18"/>
+              </w:rPr>
+              <w:t>deverá armazenar seu registro</w:t>
+            </w:r>
+            <w:r>
+              <w:rPr>
+                <w:rFonts w:ascii="Exo 2 Light" w:hAnsi="Exo 2 Light"/>
+                <w:sz w:val="18"/>
+              </w:rPr>
+              <w:t xml:space="preserve"> - </w:t>
+            </w:r>
+            <w:r>
+              <w:rPr>
+                <w:rFonts w:ascii="Exo 2 Light" w:hAnsi="Exo 2 Light"/>
+                <w:sz w:val="18"/>
+              </w:rPr>
+              <w:t>número</w:t>
+            </w:r>
+          </w:p>
+          <w:p>
+            <w:pPr>
+              <w:tabs>
+                <w:tab w:val="left" w:pos="2681"/>
+              </w:tabs>
+              <w:jc w:val="center"/>
+              <w:rPr>
+                <w:rFonts w:ascii="Exo 2 Light" w:hAnsi="Exo 2 Light"/>
                 <w:sz w:val="20"/>
               </w:rPr>
             </w:pPr>
+            <w:r>
+              <w:rPr>
+                <w:rFonts w:ascii="Exo 2 Light" w:hAnsi="Exo 2 Light"/>
+                <w:sz w:val="18"/>
+              </w:rPr>
+              <w:t>atribuído quando é cadastrado n</w:t>
+            </w:r>
+            <w:r>
+              <w:rPr>
+                <w:rFonts w:ascii="Exo 2 Light" w:hAnsi="Exo 2 Light"/>
+                <w:sz w:val="18"/>
+              </w:rPr>
+              <w:t>o sistema é</w:t>
+            </w:r>
+            <w:r>
+              <w:rPr>
+                <w:rFonts w:ascii="Exo 2 Light" w:hAnsi="Exo 2 Light"/>
+                <w:sz w:val="18"/>
+              </w:rPr>
+              <w:t xml:space="preserve"> utilizado para identificar cada</w:t>
+            </w:r>
+            <w:r>
+              <w:rPr>
+                <w:rFonts w:ascii="Exo 2 Light" w:hAnsi="Exo 2 Light"/>
+                <w:sz w:val="18"/>
+              </w:rPr>
+              <w:t xml:space="preserve"> </w:t>
+            </w:r>
+            <w:r>
+              <w:rPr>
+                <w:rFonts w:ascii="Exo 2 Light" w:hAnsi="Exo 2 Light"/>
+                <w:sz w:val="18"/>
+              </w:rPr>
+              <w:t>ocorrência.</w:t>
+            </w:r>
           </w:p>
         </w:tc>
       </w:tr>
       <w:tr>
+        <w:trPr>
+          <w:trHeight w:val="680"/>
+        </w:trPr>
         <w:tc>
           <w:tcPr>
             <w:tcW w:w="1801" w:type="dxa"/>
@@ -5938,6 +6360,13 @@
                 <w:sz w:val="20"/>
               </w:rPr>
             </w:pPr>
+            <w:r>
+              <w:rPr>
+                <w:rFonts w:ascii="Exo 2 Light" w:hAnsi="Exo 2 Light"/>
+                <w:sz w:val="20"/>
+              </w:rPr>
+              <w:t>45</w:t>
+            </w:r>
           </w:p>
         </w:tc>
         <w:tc>
@@ -5957,6 +6386,13 @@
                 <w:sz w:val="20"/>
               </w:rPr>
             </w:pPr>
+            <w:r>
+              <w:rPr>
+                <w:rFonts w:ascii="Exo 2 Light" w:hAnsi="Exo 2 Light"/>
+                <w:sz w:val="18"/>
+              </w:rPr>
+              <w:t>Preenchimento obrigatório</w:t>
+            </w:r>
           </w:p>
         </w:tc>
         <w:tc>
@@ -5976,10 +6412,20 @@
                 <w:sz w:val="20"/>
               </w:rPr>
             </w:pPr>
+            <w:r>
+              <w:rPr>
+                <w:rFonts w:ascii="Exo 2 Light" w:hAnsi="Exo 2 Light"/>
+                <w:sz w:val="20"/>
+              </w:rPr>
+              <w:t>Nome da receita.</w:t>
+            </w:r>
           </w:p>
         </w:tc>
       </w:tr>
       <w:tr>
+        <w:trPr>
+          <w:trHeight w:val="1398"/>
+        </w:trPr>
         <w:tc>
           <w:tcPr>
             <w:tcW w:w="1801" w:type="dxa"/>
@@ -6002,40 +6448,85 @@
                 <w:rFonts w:ascii="Exo 2 Light" w:hAnsi="Exo 2 Light"/>
                 <w:sz w:val="20"/>
               </w:rPr>
-              <w:t>Quantidade (porções) desejadas do alimento que será servid</w:t>
-            </w:r>
-            <w:r>
+              <w:t xml:space="preserve">Quantidade </w:t>
+            </w:r>
+          </w:p>
+        </w:tc>
+        <w:tc>
+          <w:tcPr>
+            <w:tcW w:w="1885" w:type="dxa"/>
+            <w:shd w:val="clear" w:color="auto" w:fill="auto"/>
+            <w:vAlign w:val="center"/>
+          </w:tcPr>
+          <w:p>
+            <w:pPr>
+              <w:tabs>
+                <w:tab w:val="left" w:pos="2681"/>
+              </w:tabs>
+              <w:jc w:val="center"/>
               <w:rPr>
                 <w:rFonts w:ascii="Exo 2 Light" w:hAnsi="Exo 2 Light"/>
                 <w:sz w:val="20"/>
               </w:rPr>
-              <w:t>o</w:t>
-            </w:r>
-          </w:p>
-        </w:tc>
-        <w:tc>
-          <w:tcPr>
-            <w:tcW w:w="1885" w:type="dxa"/>
-            <w:shd w:val="clear" w:color="auto" w:fill="auto"/>
-            <w:vAlign w:val="center"/>
-          </w:tcPr>
-          <w:p>
-            <w:pPr>
-              <w:tabs>
-                <w:tab w:val="left" w:pos="2681"/>
-              </w:tabs>
-              <w:jc w:val="center"/>
+            </w:pPr>
+            <w:r>
               <w:rPr>
                 <w:rFonts w:ascii="Exo 2 Light" w:hAnsi="Exo 2 Light"/>
                 <w:sz w:val="20"/>
               </w:rPr>
-            </w:pPr>
-            <w:r>
+              <w:t>quantidade</w:t>
+            </w:r>
+          </w:p>
+        </w:tc>
+        <w:tc>
+          <w:tcPr>
+            <w:tcW w:w="1559" w:type="dxa"/>
+            <w:shd w:val="clear" w:color="auto" w:fill="auto"/>
+            <w:vAlign w:val="center"/>
+          </w:tcPr>
+          <w:p>
+            <w:pPr>
+              <w:tabs>
+                <w:tab w:val="left" w:pos="2681"/>
+              </w:tabs>
+              <w:jc w:val="center"/>
               <w:rPr>
                 <w:rFonts w:ascii="Exo 2 Light" w:hAnsi="Exo 2 Light"/>
                 <w:sz w:val="20"/>
               </w:rPr>
-              <w:t>quantidade</w:t>
+            </w:pPr>
+            <w:r>
+              <w:rPr>
+                <w:rFonts w:ascii="Exo 2 Light" w:hAnsi="Exo 2 Light"/>
+                <w:sz w:val="20"/>
+              </w:rPr>
+              <w:t>Numérico inteiro</w:t>
+            </w:r>
+          </w:p>
+        </w:tc>
+        <w:tc>
+          <w:tcPr>
+            <w:tcW w:w="1276" w:type="dxa"/>
+            <w:shd w:val="clear" w:color="auto" w:fill="auto"/>
+            <w:vAlign w:val="center"/>
+          </w:tcPr>
+          <w:p>
+            <w:pPr>
+              <w:tabs>
+                <w:tab w:val="left" w:pos="2681"/>
+              </w:tabs>
+              <w:jc w:val="center"/>
+              <w:rPr>
+                <w:rFonts w:ascii="Exo 2 Light" w:hAnsi="Exo 2 Light"/>
+                <w:sz w:val="20"/>
+              </w:rPr>
+            </w:pPr>
+            <w:r>
+              <w:rPr>
+                <w:rFonts w:ascii="Exo 2 Light" w:hAnsi="Exo 2 Light"/>
+                <w:sz w:val="20"/>
+              </w:rPr>
+              <w:t>Padrão</w:t>
             </w:r>
           </w:p>
         </w:tc>
@@ -6059,71 +6550,43 @@
             <w:r>
               <w:rPr>
                 <w:rFonts w:ascii="Exo 2 Light" w:hAnsi="Exo 2 Light"/>
+                <w:sz w:val="18"/>
+              </w:rPr>
+              <w:t>Preenchimento obrigatório</w:t>
+            </w:r>
+          </w:p>
+        </w:tc>
+        <w:tc>
+          <w:tcPr>
+            <w:tcW w:w="2693" w:type="dxa"/>
+            <w:shd w:val="clear" w:color="auto" w:fill="auto"/>
+            <w:vAlign w:val="center"/>
+          </w:tcPr>
+          <w:p>
+            <w:pPr>
+              <w:tabs>
+                <w:tab w:val="left" w:pos="2681"/>
+              </w:tabs>
+              <w:jc w:val="center"/>
+              <w:rPr>
+                <w:rFonts w:ascii="Exo 2 Light" w:hAnsi="Exo 2 Light"/>
                 <w:sz w:val="20"/>
               </w:rPr>
-              <w:t>Numérico inteiro</w:t>
-            </w:r>
-          </w:p>
-        </w:tc>
-        <w:tc>
-          <w:tcPr>
-            <w:tcW w:w="1276" w:type="dxa"/>
-            <w:shd w:val="clear" w:color="auto" w:fill="auto"/>
-            <w:vAlign w:val="center"/>
-          </w:tcPr>
-          <w:p>
-            <w:pPr>
-              <w:tabs>
-                <w:tab w:val="left" w:pos="2681"/>
-              </w:tabs>
-              <w:jc w:val="center"/>
+            </w:pPr>
+            <w:r>
               <w:rPr>
                 <w:rFonts w:ascii="Exo 2 Light" w:hAnsi="Exo 2 Light"/>
                 <w:sz w:val="20"/>
               </w:rPr>
-            </w:pPr>
-          </w:p>
-        </w:tc>
-        <w:tc>
-          <w:tcPr>
-            <w:tcW w:w="1559" w:type="dxa"/>
-            <w:shd w:val="clear" w:color="auto" w:fill="auto"/>
-            <w:vAlign w:val="center"/>
-          </w:tcPr>
-          <w:p>
-            <w:pPr>
-              <w:tabs>
-                <w:tab w:val="left" w:pos="2681"/>
-              </w:tabs>
-              <w:jc w:val="center"/>
-              <w:rPr>
-                <w:rFonts w:ascii="Exo 2 Light" w:hAnsi="Exo 2 Light"/>
-                <w:sz w:val="20"/>
-              </w:rPr>
-            </w:pPr>
-          </w:p>
-        </w:tc>
-        <w:tc>
-          <w:tcPr>
-            <w:tcW w:w="2693" w:type="dxa"/>
-            <w:shd w:val="clear" w:color="auto" w:fill="auto"/>
-            <w:vAlign w:val="center"/>
-          </w:tcPr>
-          <w:p>
-            <w:pPr>
-              <w:tabs>
-                <w:tab w:val="left" w:pos="2681"/>
-              </w:tabs>
-              <w:jc w:val="center"/>
-              <w:rPr>
-                <w:rFonts w:ascii="Exo 2 Light" w:hAnsi="Exo 2 Light"/>
-                <w:sz w:val="20"/>
-              </w:rPr>
-            </w:pPr>
+              <w:t>Quantidade (porções) desejadas do alimento que será servido.</w:t>
+            </w:r>
           </w:p>
         </w:tc>
       </w:tr>
       <w:tr>
+        <w:trPr>
+          <w:trHeight w:val="1472"/>
+        </w:trPr>
         <w:tc>
           <w:tcPr>
             <w:tcW w:w="1801" w:type="dxa"/>
@@ -6146,123 +6609,147 @@
                 <w:rFonts w:ascii="Exo 2 Light" w:hAnsi="Exo 2 Light"/>
                 <w:sz w:val="20"/>
               </w:rPr>
+              <w:t xml:space="preserve">Temperatura mínima </w:t>
+            </w:r>
+          </w:p>
+        </w:tc>
+        <w:tc>
+          <w:tcPr>
+            <w:tcW w:w="1885" w:type="dxa"/>
+            <w:shd w:val="clear" w:color="auto" w:fill="auto"/>
+            <w:vAlign w:val="center"/>
+          </w:tcPr>
+          <w:p>
+            <w:pPr>
+              <w:tabs>
+                <w:tab w:val="left" w:pos="2681"/>
+              </w:tabs>
+              <w:jc w:val="center"/>
+              <w:rPr>
+                <w:rFonts w:ascii="Exo 2 Light" w:hAnsi="Exo 2 Light"/>
+                <w:sz w:val="20"/>
+              </w:rPr>
+            </w:pPr>
+            <w:proofErr w:type="spellStart"/>
+            <w:r>
+              <w:rPr>
+                <w:rFonts w:ascii="Exo 2 Light" w:hAnsi="Exo 2 Light"/>
+                <w:sz w:val="20"/>
+              </w:rPr>
+              <w:t>temp_minima</w:t>
+            </w:r>
+            <w:proofErr w:type="spellEnd"/>
+          </w:p>
+        </w:tc>
+        <w:tc>
+          <w:tcPr>
+            <w:tcW w:w="1559" w:type="dxa"/>
+            <w:shd w:val="clear" w:color="auto" w:fill="auto"/>
+            <w:vAlign w:val="center"/>
+          </w:tcPr>
+          <w:p>
+            <w:pPr>
+              <w:tabs>
+                <w:tab w:val="left" w:pos="2681"/>
+              </w:tabs>
+              <w:jc w:val="center"/>
+              <w:rPr>
+                <w:rFonts w:ascii="Exo 2 Light" w:hAnsi="Exo 2 Light"/>
+                <w:sz w:val="20"/>
+              </w:rPr>
+            </w:pPr>
+            <w:r>
+              <w:rPr>
+                <w:rFonts w:ascii="Exo 2 Light" w:hAnsi="Exo 2 Light"/>
+                <w:sz w:val="20"/>
+              </w:rPr>
+              <w:t>Numérico inteiro</w:t>
+            </w:r>
+          </w:p>
+        </w:tc>
+        <w:tc>
+          <w:tcPr>
+            <w:tcW w:w="1276" w:type="dxa"/>
+            <w:shd w:val="clear" w:color="auto" w:fill="auto"/>
+            <w:vAlign w:val="center"/>
+          </w:tcPr>
+          <w:p>
+            <w:pPr>
+              <w:tabs>
+                <w:tab w:val="left" w:pos="2681"/>
+              </w:tabs>
+              <w:jc w:val="center"/>
+              <w:rPr>
+                <w:rFonts w:ascii="Exo 2 Light" w:hAnsi="Exo 2 Light"/>
+                <w:sz w:val="20"/>
+              </w:rPr>
+            </w:pPr>
+            <w:r>
+              <w:rPr>
+                <w:rFonts w:ascii="Exo 2 Light" w:hAnsi="Exo 2 Light"/>
+                <w:sz w:val="20"/>
+              </w:rPr>
+              <w:t>Padrão</w:t>
+            </w:r>
+          </w:p>
+        </w:tc>
+        <w:tc>
+          <w:tcPr>
+            <w:tcW w:w="1559" w:type="dxa"/>
+            <w:shd w:val="clear" w:color="auto" w:fill="auto"/>
+            <w:vAlign w:val="center"/>
+          </w:tcPr>
+          <w:p>
+            <w:pPr>
+              <w:tabs>
+                <w:tab w:val="left" w:pos="2681"/>
+              </w:tabs>
+              <w:jc w:val="center"/>
+              <w:rPr>
+                <w:rFonts w:ascii="Exo 2 Light" w:hAnsi="Exo 2 Light"/>
+                <w:sz w:val="20"/>
+              </w:rPr>
+            </w:pPr>
+            <w:r>
+              <w:rPr>
+                <w:rFonts w:ascii="Exo 2 Light" w:hAnsi="Exo 2 Light"/>
+                <w:sz w:val="18"/>
+              </w:rPr>
+              <w:t>Preenchimento obrigatório</w:t>
+            </w:r>
+          </w:p>
+        </w:tc>
+        <w:tc>
+          <w:tcPr>
+            <w:tcW w:w="2693" w:type="dxa"/>
+            <w:shd w:val="clear" w:color="auto" w:fill="auto"/>
+            <w:vAlign w:val="center"/>
+          </w:tcPr>
+          <w:p>
+            <w:pPr>
+              <w:tabs>
+                <w:tab w:val="left" w:pos="2681"/>
+              </w:tabs>
+              <w:jc w:val="center"/>
+              <w:rPr>
+                <w:rFonts w:ascii="Exo 2 Light" w:hAnsi="Exo 2 Light"/>
+                <w:sz w:val="20"/>
+              </w:rPr>
+            </w:pPr>
+            <w:r>
+              <w:rPr>
+                <w:rFonts w:ascii="Exo 2 Light" w:hAnsi="Exo 2 Light"/>
+                <w:sz w:val="20"/>
+              </w:rPr>
               <w:t>Temperatura mínima que o preparo do alimento pode alcançar</w:t>
             </w:r>
-          </w:p>
-        </w:tc>
-        <w:tc>
-          <w:tcPr>
-            <w:tcW w:w="1885" w:type="dxa"/>
-            <w:shd w:val="clear" w:color="auto" w:fill="auto"/>
-            <w:vAlign w:val="center"/>
-          </w:tcPr>
-          <w:p>
-            <w:pPr>
-              <w:tabs>
-                <w:tab w:val="left" w:pos="2681"/>
-              </w:tabs>
-              <w:jc w:val="center"/>
-              <w:rPr>
-                <w:rFonts w:ascii="Exo 2 Light" w:hAnsi="Exo 2 Light"/>
-                <w:sz w:val="20"/>
-              </w:rPr>
-            </w:pPr>
-            <w:proofErr w:type="spellStart"/>
-            <w:r>
-              <w:rPr>
-                <w:rFonts w:ascii="Exo 2 Light" w:hAnsi="Exo 2 Light"/>
-                <w:sz w:val="20"/>
-              </w:rPr>
-              <w:t>temp_minima</w:t>
-            </w:r>
-            <w:proofErr w:type="spellEnd"/>
-          </w:p>
-        </w:tc>
-        <w:tc>
-          <w:tcPr>
-            <w:tcW w:w="1559" w:type="dxa"/>
-            <w:shd w:val="clear" w:color="auto" w:fill="auto"/>
-            <w:vAlign w:val="center"/>
-          </w:tcPr>
-          <w:p>
-            <w:pPr>
-              <w:tabs>
-                <w:tab w:val="left" w:pos="2681"/>
-              </w:tabs>
-              <w:jc w:val="center"/>
-              <w:rPr>
-                <w:rFonts w:ascii="Exo 2 Light" w:hAnsi="Exo 2 Light"/>
-                <w:sz w:val="20"/>
-              </w:rPr>
-            </w:pPr>
-            <w:r>
-              <w:rPr>
-                <w:rFonts w:ascii="Exo 2 Light" w:hAnsi="Exo 2 Light"/>
-                <w:sz w:val="20"/>
-              </w:rPr>
-              <w:t>Numérico inteiro</w:t>
-            </w:r>
-          </w:p>
-        </w:tc>
-        <w:tc>
-          <w:tcPr>
-            <w:tcW w:w="1276" w:type="dxa"/>
-            <w:shd w:val="clear" w:color="auto" w:fill="auto"/>
-            <w:vAlign w:val="center"/>
-          </w:tcPr>
-          <w:p>
-            <w:pPr>
-              <w:tabs>
-                <w:tab w:val="left" w:pos="2681"/>
-              </w:tabs>
-              <w:jc w:val="center"/>
-              <w:rPr>
-                <w:rFonts w:ascii="Exo 2 Light" w:hAnsi="Exo 2 Light"/>
-                <w:sz w:val="20"/>
-              </w:rPr>
-            </w:pPr>
-          </w:p>
-        </w:tc>
-        <w:tc>
-          <w:tcPr>
-            <w:tcW w:w="1559" w:type="dxa"/>
-            <w:shd w:val="clear" w:color="auto" w:fill="auto"/>
-            <w:vAlign w:val="center"/>
-          </w:tcPr>
-          <w:p>
-            <w:pPr>
-              <w:tabs>
-                <w:tab w:val="left" w:pos="2681"/>
-              </w:tabs>
-              <w:jc w:val="center"/>
-              <w:rPr>
-                <w:rFonts w:ascii="Exo 2 Light" w:hAnsi="Exo 2 Light"/>
-                <w:sz w:val="20"/>
-              </w:rPr>
-            </w:pPr>
-          </w:p>
-        </w:tc>
-        <w:tc>
-          <w:tcPr>
-            <w:tcW w:w="2693" w:type="dxa"/>
-            <w:shd w:val="clear" w:color="auto" w:fill="auto"/>
-            <w:vAlign w:val="center"/>
-          </w:tcPr>
-          <w:p>
-            <w:pPr>
-              <w:tabs>
-                <w:tab w:val="left" w:pos="2681"/>
-              </w:tabs>
-              <w:jc w:val="center"/>
-              <w:rPr>
-                <w:rFonts w:ascii="Exo 2 Light" w:hAnsi="Exo 2 Light"/>
-                <w:sz w:val="20"/>
-              </w:rPr>
-            </w:pPr>
           </w:p>
         </w:tc>
       </w:tr>
       <w:tr>
+        <w:trPr>
+          <w:trHeight w:val="1188"/>
+        </w:trPr>
         <w:tc>
           <w:tcPr>
             <w:tcW w:w="1801" w:type="dxa"/>
@@ -6285,21 +6772,21 @@
                 <w:rFonts w:ascii="Exo 2 Light" w:hAnsi="Exo 2 Light"/>
                 <w:sz w:val="20"/>
               </w:rPr>
-              <w:t xml:space="preserve">Temperatura </w:t>
+              <w:t>Temperatura</w:t>
             </w:r>
             <w:r>
               <w:rPr>
                 <w:rFonts w:ascii="Exo 2 Light" w:hAnsi="Exo 2 Light"/>
                 <w:sz w:val="20"/>
               </w:rPr>
-              <w:t xml:space="preserve">máxima </w:t>
+              <w:t xml:space="preserve"> máxima</w:t>
             </w:r>
             <w:r>
               <w:rPr>
                 <w:rFonts w:ascii="Exo 2 Light" w:hAnsi="Exo 2 Light"/>
                 <w:sz w:val="20"/>
               </w:rPr>
-              <w:t>que o preparo do alimento pode alcançar</w:t>
+              <w:t xml:space="preserve"> </w:t>
             </w:r>
           </w:p>
         </w:tc>
@@ -6374,6 +6861,13 @@
                 <w:sz w:val="20"/>
               </w:rPr>
             </w:pPr>
+            <w:r>
+              <w:rPr>
+                <w:rFonts w:ascii="Exo 2 Light" w:hAnsi="Exo 2 Light"/>
+                <w:sz w:val="20"/>
+              </w:rPr>
+              <w:t>Padrão</w:t>
+            </w:r>
           </w:p>
         </w:tc>
         <w:tc>
@@ -6393,6 +6887,13 @@
                 <w:sz w:val="20"/>
               </w:rPr>
             </w:pPr>
+            <w:r>
+              <w:rPr>
+                <w:rFonts w:ascii="Exo 2 Light" w:hAnsi="Exo 2 Light"/>
+                <w:sz w:val="18"/>
+              </w:rPr>
+              <w:t>Preenchimento obrigatório</w:t>
+            </w:r>
           </w:p>
         </w:tc>
         <w:tc>
@@ -6412,10 +6913,20 @@
                 <w:sz w:val="20"/>
               </w:rPr>
             </w:pPr>
+            <w:r>
+              <w:rPr>
+                <w:rFonts w:ascii="Exo 2 Light" w:hAnsi="Exo 2 Light"/>
+                <w:sz w:val="20"/>
+              </w:rPr>
+              <w:t>Temperatura máxima que o preparo do alimento pode alcançar</w:t>
+            </w:r>
           </w:p>
         </w:tc>
       </w:tr>
       <w:tr>
+        <w:trPr>
+          <w:trHeight w:val="709"/>
+        </w:trPr>
         <w:tc>
           <w:tcPr>
             <w:tcW w:w="1801" w:type="dxa"/>
@@ -6494,8 +7005,6 @@
               </w:rPr>
               <w:t>Alfanumérico</w:t>
             </w:r>
-            <w:bookmarkStart w:id="0" w:name="_GoBack"/>
-            <w:bookmarkEnd w:id="0"/>
           </w:p>
         </w:tc>
         <w:tc>
@@ -6515,6 +7024,13 @@
                 <w:sz w:val="20"/>
               </w:rPr>
             </w:pPr>
+            <w:r>
+              <w:rPr>
+                <w:rFonts w:ascii="Exo 2 Light" w:hAnsi="Exo 2 Light"/>
+                <w:sz w:val="20"/>
+              </w:rPr>
+              <w:t>Padrão</w:t>
+            </w:r>
           </w:p>
         </w:tc>
         <w:tc>
@@ -6534,6 +7050,13 @@
                 <w:sz w:val="20"/>
               </w:rPr>
             </w:pPr>
+            <w:r>
+              <w:rPr>
+                <w:rFonts w:ascii="Exo 2 Light" w:hAnsi="Exo 2 Light"/>
+                <w:sz w:val="18"/>
+              </w:rPr>
+              <w:t>Preenchimento obrigatório</w:t>
+            </w:r>
           </w:p>
         </w:tc>
         <w:tc>
@@ -6553,12 +7076,22 @@
                 <w:sz w:val="20"/>
               </w:rPr>
             </w:pPr>
+            <w:r>
+              <w:rPr>
+                <w:rFonts w:ascii="Exo 2 Light" w:hAnsi="Exo 2 Light"/>
+                <w:sz w:val="20"/>
+              </w:rPr>
+              <w:t>Descrição do modo de preparo da receita.</w:t>
+            </w:r>
           </w:p>
         </w:tc>
       </w:tr>
     </w:tbl>
     <w:p>
       <w:pPr>
+        <w:tabs>
+          <w:tab w:val="left" w:pos="5479"/>
+        </w:tabs>
         <w:rPr>
           <w:rFonts w:ascii="Exo 2 Light" w:hAnsi="Exo 2 Light"/>
         </w:rPr>
@@ -6572,6 +7105,269 @@
     </w:sectPr>
   </w:body>
 </w:document>
+</file>
+
+<file path=word/endnotes.xml><?xml version="1.0" encoding="utf-8"?>
+<w:endnotes xmlns:wpc="http://schemas.microsoft.com/office/word/2010/wordprocessingCanvas" xmlns:cx="http://schemas.microsoft.com/office/drawing/2014/chartex" xmlns:cx1="http://schemas.microsoft.com/office/drawing/2015/9/8/chartex" xmlns:cx2="http://schemas.microsoft.com/office/drawing/2015/10/21/chartex" xmlns:cx3="http://schemas.microsoft.com/office/drawing/2016/5/9/chartex" xmlns:cx4="http://schemas.microsoft.com/office/drawing/2016/5/10/chartex" xmlns:cx5="http://schemas.microsoft.com/office/drawing/2016/5/11/chartex" xmlns:cx6="http://schemas.microsoft.com/office/drawing/2016/5/12/chartex" xmlns:cx7="http://schemas.microsoft.com/office/drawing/2016/5/13/chartex" xmlns:cx8="http://schemas.microsoft.com/office/drawing/2016/5/14/chartex" xmlns:mc="http://schemas.openxmlformats.org/markup-compatibility/2006" xmlns:aink="http://schemas.microsoft.com/office/drawing/2016/ink" xmlns:am3d="http://schemas.microsoft.com/office/drawing/2017/model3d" xmlns:o="urn:schemas-microsoft-com:office:office" xmlns:r="http://schemas.openxmlformats.org/officeDocument/2006/relationships" xmlns:m="http://schemas.openxmlformats.org/officeDocument/2006/math" xmlns:v="urn:schemas-microsoft-com:vml" xmlns:wp14="http://schemas.microsoft.com/office/word/2010/wordprocessingDrawing" xmlns:wp="http://schemas.openxmlformats.org/drawingml/2006/wordprocessingDrawing" xmlns:w10="urn:schemas-microsoft-com:office:word" xmlns:w="http://schemas.openxmlformats.org/wordprocessingml/2006/main" xmlns:w14="http://schemas.microsoft.com/office/word/2010/wordml" xmlns:w15="http://schemas.microsoft.com/office/word/2012/wordml" xmlns:w16cid="http://schemas.microsoft.com/office/word/2016/wordml/cid" xmlns:w16se="http://schemas.microsoft.com/office/word/2015/wordml/symex" xmlns:wpg="http://schemas.microsoft.com/office/word/2010/wordprocessingGroup" xmlns:wpi="http://schemas.microsoft.com/office/word/2010/wordprocessingInk" xmlns:wne="http://schemas.microsoft.com/office/word/2006/wordml" xmlns:wps="http://schemas.microsoft.com/office/word/2010/wordprocessingShape" mc:Ignorable="w14 w15 w16se w16cid wp14">
+  <w:endnote w:type="separator" w:id="-1">
+    <w:p>
+      <w:pPr>
+        <w:spacing w:after="0" w:line="240" w:lineRule="auto"/>
+      </w:pPr>
+      <w:r>
+        <w:separator/>
+      </w:r>
+    </w:p>
+  </w:endnote>
+  <w:endnote w:type="continuationSeparator" w:id="0">
+    <w:p>
+      <w:pPr>
+        <w:spacing w:after="0" w:line="240" w:lineRule="auto"/>
+      </w:pPr>
+      <w:r>
+        <w:continuationSeparator/>
+      </w:r>
+    </w:p>
+  </w:endnote>
+</w:endnotes>
+</file>
+
+<file path=word/footnotes.xml><?xml version="1.0" encoding="utf-8"?>
+<w:footnotes xmlns:wpc="http://schemas.microsoft.com/office/word/2010/wordprocessingCanvas" xmlns:cx="http://schemas.microsoft.com/office/drawing/2014/chartex" xmlns:cx1="http://schemas.microsoft.com/office/drawing/2015/9/8/chartex" xmlns:cx2="http://schemas.microsoft.com/office/drawing/2015/10/21/chartex" xmlns:cx3="http://schemas.microsoft.com/office/drawing/2016/5/9/chartex" xmlns:cx4="http://schemas.microsoft.com/office/drawing/2016/5/10/chartex" xmlns:cx5="http://schemas.microsoft.com/office/drawing/2016/5/11/chartex" xmlns:cx6="http://schemas.microsoft.com/office/drawing/2016/5/12/chartex" xmlns:cx7="http://schemas.microsoft.com/office/drawing/2016/5/13/chartex" xmlns:cx8="http://schemas.microsoft.com/office/drawing/2016/5/14/chartex" xmlns:mc="http://schemas.openxmlformats.org/markup-compatibility/2006" xmlns:aink="http://schemas.microsoft.com/office/drawing/2016/ink" xmlns:am3d="http://schemas.microsoft.com/office/drawing/2017/model3d" xmlns:o="urn:schemas-microsoft-com:office:office" xmlns:r="http://schemas.openxmlformats.org/officeDocument/2006/relationships" xmlns:m="http://schemas.openxmlformats.org/officeDocument/2006/math" xmlns:v="urn:schemas-microsoft-com:vml" xmlns:wp14="http://schemas.microsoft.com/office/word/2010/wordprocessingDrawing" xmlns:wp="http://schemas.openxmlformats.org/drawingml/2006/wordprocessingDrawing" xmlns:w10="urn:schemas-microsoft-com:office:word" xmlns:w="http://schemas.openxmlformats.org/wordprocessingml/2006/main" xmlns:w14="http://schemas.microsoft.com/office/word/2010/wordml" xmlns:w15="http://schemas.microsoft.com/office/word/2012/wordml" xmlns:w16cid="http://schemas.microsoft.com/office/word/2016/wordml/cid" xmlns:w16se="http://schemas.microsoft.com/office/word/2015/wordml/symex" xmlns:wpg="http://schemas.microsoft.com/office/word/2010/wordprocessingGroup" xmlns:wpi="http://schemas.microsoft.com/office/word/2010/wordprocessingInk" xmlns:wne="http://schemas.microsoft.com/office/word/2006/wordml" xmlns:wps="http://schemas.microsoft.com/office/word/2010/wordprocessingShape" mc:Ignorable="w14 w15 w16se w16cid wp14">
+  <w:footnote w:type="separator" w:id="-1">
+    <w:p>
+      <w:pPr>
+        <w:spacing w:after="0" w:line="240" w:lineRule="auto"/>
+      </w:pPr>
+      <w:r>
+        <w:separator/>
+      </w:r>
+    </w:p>
+  </w:footnote>
+  <w:footnote w:type="continuationSeparator" w:id="0">
+    <w:p>
+      <w:pPr>
+        <w:spacing w:after="0" w:line="240" w:lineRule="auto"/>
+      </w:pPr>
+      <w:r>
+        <w:continuationSeparator/>
+      </w:r>
+    </w:p>
+  </w:footnote>
+</w:footnotes>
+</file>
+
+<file path=word/numbering.xml><?xml version="1.0" encoding="utf-8"?>
+<w:numbering xmlns:wpc="http://schemas.microsoft.com/office/word/2010/wordprocessingCanvas" xmlns:cx="http://schemas.microsoft.com/office/drawing/2014/chartex" xmlns:cx1="http://schemas.microsoft.com/office/drawing/2015/9/8/chartex" xmlns:cx2="http://schemas.microsoft.com/office/drawing/2015/10/21/chartex" xmlns:cx3="http://schemas.microsoft.com/office/drawing/2016/5/9/chartex" xmlns:cx4="http://schemas.microsoft.com/office/drawing/2016/5/10/chartex" xmlns:cx5="http://schemas.microsoft.com/office/drawing/2016/5/11/chartex" xmlns:cx6="http://schemas.microsoft.com/office/drawing/2016/5/12/chartex" xmlns:cx7="http://schemas.microsoft.com/office/drawing/2016/5/13/chartex" xmlns:cx8="http://schemas.microsoft.com/office/drawing/2016/5/14/chartex" xmlns:mc="http://schemas.openxmlformats.org/markup-compatibility/2006" xmlns:aink="http://schemas.microsoft.com/office/drawing/2016/ink" xmlns:am3d="http://schemas.microsoft.com/office/drawing/2017/model3d" xmlns:o="urn:schemas-microsoft-com:office:office" xmlns:r="http://schemas.openxmlformats.org/officeDocument/2006/relationships" xmlns:m="http://schemas.openxmlformats.org/officeDocument/2006/math" xmlns:v="urn:schemas-microsoft-com:vml" xmlns:wp14="http://schemas.microsoft.com/office/word/2010/wordprocessingDrawing" xmlns:wp="http://schemas.openxmlformats.org/drawingml/2006/wordprocessingDrawing" xmlns:w10="urn:schemas-microsoft-com:office:word" xmlns:w="http://schemas.openxmlformats.org/wordprocessingml/2006/main" xmlns:w14="http://schemas.microsoft.com/office/word/2010/wordml" xmlns:w15="http://schemas.microsoft.com/office/word/2012/wordml" xmlns:w16cid="http://schemas.microsoft.com/office/word/2016/wordml/cid" xmlns:w16se="http://schemas.microsoft.com/office/word/2015/wordml/symex" xmlns:wpg="http://schemas.microsoft.com/office/word/2010/wordprocessingGroup" xmlns:wpi="http://schemas.microsoft.com/office/word/2010/wordprocessingInk" xmlns:wne="http://schemas.microsoft.com/office/word/2006/wordml" xmlns:wps="http://schemas.microsoft.com/office/word/2010/wordprocessingShape" mc:Ignorable="w14 w15 w16se w16cid wp14">
+  <w:abstractNum w:abstractNumId="0" w15:restartNumberingAfterBreak="0">
+    <w:nsid w:val="2D363C8B"/>
+    <w:multiLevelType w:val="hybridMultilevel"/>
+    <w:tmpl w:val="D8688BD0"/>
+    <w:lvl w:ilvl="0" w:tplc="0416000F">
+      <w:start w:val="1"/>
+      <w:numFmt w:val="decimal"/>
+      <w:lvlText w:val="%1."/>
+      <w:lvlJc w:val="left"/>
+      <w:pPr>
+        <w:ind w:left="720" w:hanging="360"/>
+      </w:pPr>
+      <w:rPr>
+        <w:rFonts w:hint="default"/>
+      </w:rPr>
+    </w:lvl>
+    <w:lvl w:ilvl="1" w:tplc="04160019" w:tentative="1">
+      <w:start w:val="1"/>
+      <w:numFmt w:val="lowerLetter"/>
+      <w:lvlText w:val="%2."/>
+      <w:lvlJc w:val="left"/>
+      <w:pPr>
+        <w:ind w:left="1440" w:hanging="360"/>
+      </w:pPr>
+    </w:lvl>
+    <w:lvl w:ilvl="2" w:tplc="0416001B" w:tentative="1">
+      <w:start w:val="1"/>
+      <w:numFmt w:val="lowerRoman"/>
+      <w:lvlText w:val="%3."/>
+      <w:lvlJc w:val="right"/>
+      <w:pPr>
+        <w:ind w:left="2160" w:hanging="180"/>
+      </w:pPr>
+    </w:lvl>
+    <w:lvl w:ilvl="3" w:tplc="0416000F" w:tentative="1">
+      <w:start w:val="1"/>
+      <w:numFmt w:val="decimal"/>
+      <w:lvlText w:val="%4."/>
+      <w:lvlJc w:val="left"/>
+      <w:pPr>
+        <w:ind w:left="2880" w:hanging="360"/>
+      </w:pPr>
+    </w:lvl>
+    <w:lvl w:ilvl="4" w:tplc="04160019" w:tentative="1">
+      <w:start w:val="1"/>
+      <w:numFmt w:val="lowerLetter"/>
+      <w:lvlText w:val="%5."/>
+      <w:lvlJc w:val="left"/>
+      <w:pPr>
+        <w:ind w:left="3600" w:hanging="360"/>
+      </w:pPr>
+    </w:lvl>
+    <w:lvl w:ilvl="5" w:tplc="0416001B" w:tentative="1">
+      <w:start w:val="1"/>
+      <w:numFmt w:val="lowerRoman"/>
+      <w:lvlText w:val="%6."/>
+      <w:lvlJc w:val="right"/>
+      <w:pPr>
+        <w:ind w:left="4320" w:hanging="180"/>
+      </w:pPr>
+    </w:lvl>
+    <w:lvl w:ilvl="6" w:tplc="0416000F" w:tentative="1">
+      <w:start w:val="1"/>
+      <w:numFmt w:val="decimal"/>
+      <w:lvlText w:val="%7."/>
+      <w:lvlJc w:val="left"/>
+      <w:pPr>
+        <w:ind w:left="5040" w:hanging="360"/>
+      </w:pPr>
+    </w:lvl>
+    <w:lvl w:ilvl="7" w:tplc="04160019" w:tentative="1">
+      <w:start w:val="1"/>
+      <w:numFmt w:val="lowerLetter"/>
+      <w:lvlText w:val="%8."/>
+      <w:lvlJc w:val="left"/>
+      <w:pPr>
+        <w:ind w:left="5760" w:hanging="360"/>
+      </w:pPr>
+    </w:lvl>
+    <w:lvl w:ilvl="8" w:tplc="0416001B" w:tentative="1">
+      <w:start w:val="1"/>
+      <w:numFmt w:val="lowerRoman"/>
+      <w:lvlText w:val="%9."/>
+      <w:lvlJc w:val="right"/>
+      <w:pPr>
+        <w:ind w:left="6480" w:hanging="180"/>
+      </w:pPr>
+    </w:lvl>
+  </w:abstractNum>
+  <w:abstractNum w:abstractNumId="1" w15:restartNumberingAfterBreak="0">
+    <w:nsid w:val="570E0ACE"/>
+    <w:multiLevelType w:val="hybridMultilevel"/>
+    <w:tmpl w:val="46046126"/>
+    <w:lvl w:ilvl="0" w:tplc="04160001">
+      <w:start w:val="1"/>
+      <w:numFmt w:val="bullet"/>
+      <w:lvlText w:val=""/>
+      <w:lvlJc w:val="left"/>
+      <w:pPr>
+        <w:ind w:left="720" w:hanging="360"/>
+      </w:pPr>
+      <w:rPr>
+        <w:rFonts w:ascii="Symbol" w:hAnsi="Symbol" w:hint="default"/>
+      </w:rPr>
+    </w:lvl>
+    <w:lvl w:ilvl="1" w:tplc="04160003" w:tentative="1">
+      <w:start w:val="1"/>
+      <w:numFmt w:val="bullet"/>
+      <w:lvlText w:val="o"/>
+      <w:lvlJc w:val="left"/>
+      <w:pPr>
+        <w:ind w:left="1440" w:hanging="360"/>
+      </w:pPr>
+      <w:rPr>
+        <w:rFonts w:ascii="Courier New" w:hAnsi="Courier New" w:cs="Courier New" w:hint="default"/>
+      </w:rPr>
+    </w:lvl>
+    <w:lvl w:ilvl="2" w:tplc="04160005" w:tentative="1">
+      <w:start w:val="1"/>
+      <w:numFmt w:val="bullet"/>
+      <w:lvlText w:val=""/>
+      <w:lvlJc w:val="left"/>
+      <w:pPr>
+        <w:ind w:left="2160" w:hanging="360"/>
+      </w:pPr>
+      <w:rPr>
+        <w:rFonts w:ascii="Wingdings" w:hAnsi="Wingdings" w:hint="default"/>
+      </w:rPr>
+    </w:lvl>
+    <w:lvl w:ilvl="3" w:tplc="04160001" w:tentative="1">
+      <w:start w:val="1"/>
+      <w:numFmt w:val="bullet"/>
+      <w:lvlText w:val=""/>
+      <w:lvlJc w:val="left"/>
+      <w:pPr>
+        <w:ind w:left="2880" w:hanging="360"/>
+      </w:pPr>
+      <w:rPr>
+        <w:rFonts w:ascii="Symbol" w:hAnsi="Symbol" w:hint="default"/>
+      </w:rPr>
+    </w:lvl>
+    <w:lvl w:ilvl="4" w:tplc="04160003" w:tentative="1">
+      <w:start w:val="1"/>
+      <w:numFmt w:val="bullet"/>
+      <w:lvlText w:val="o"/>
+      <w:lvlJc w:val="left"/>
+      <w:pPr>
+        <w:ind w:left="3600" w:hanging="360"/>
+      </w:pPr>
+      <w:rPr>
+        <w:rFonts w:ascii="Courier New" w:hAnsi="Courier New" w:cs="Courier New" w:hint="default"/>
+      </w:rPr>
+    </w:lvl>
+    <w:lvl w:ilvl="5" w:tplc="04160005" w:tentative="1">
+      <w:start w:val="1"/>
+      <w:numFmt w:val="bullet"/>
+      <w:lvlText w:val=""/>
+      <w:lvlJc w:val="left"/>
+      <w:pPr>
+        <w:ind w:left="4320" w:hanging="360"/>
+      </w:pPr>
+      <w:rPr>
+        <w:rFonts w:ascii="Wingdings" w:hAnsi="Wingdings" w:hint="default"/>
+      </w:rPr>
+    </w:lvl>
+    <w:lvl w:ilvl="6" w:tplc="04160001" w:tentative="1">
+      <w:start w:val="1"/>
+      <w:numFmt w:val="bullet"/>
+      <w:lvlText w:val=""/>
+      <w:lvlJc w:val="left"/>
+      <w:pPr>
+        <w:ind w:left="5040" w:hanging="360"/>
+      </w:pPr>
+      <w:rPr>
+        <w:rFonts w:ascii="Symbol" w:hAnsi="Symbol" w:hint="default"/>
+      </w:rPr>
+    </w:lvl>
+    <w:lvl w:ilvl="7" w:tplc="04160003" w:tentative="1">
+      <w:start w:val="1"/>
+      <w:numFmt w:val="bullet"/>
+      <w:lvlText w:val="o"/>
+      <w:lvlJc w:val="left"/>
+      <w:pPr>
+        <w:ind w:left="5760" w:hanging="360"/>
+      </w:pPr>
+      <w:rPr>
+        <w:rFonts w:ascii="Courier New" w:hAnsi="Courier New" w:cs="Courier New" w:hint="default"/>
+      </w:rPr>
+    </w:lvl>
+    <w:lvl w:ilvl="8" w:tplc="04160005" w:tentative="1">
+      <w:start w:val="1"/>
+      <w:numFmt w:val="bullet"/>
+      <w:lvlText w:val=""/>
+      <w:lvlJc w:val="left"/>
+      <w:pPr>
+        <w:ind w:left="6480" w:hanging="360"/>
+      </w:pPr>
+      <w:rPr>
+        <w:rFonts w:ascii="Wingdings" w:hAnsi="Wingdings" w:hint="default"/>
+      </w:rPr>
+    </w:lvl>
+  </w:abstractNum>
+  <w:num w:numId="1">
+    <w:abstractNumId w:val="1"/>
+  </w:num>
+  <w:num w:numId="2">
+    <w:abstractNumId w:val="0"/>
+  </w:num>
+</w:numbering>
 </file>
 
 <file path=word/styles.xml><?xml version="1.0" encoding="utf-8"?>
@@ -7015,6 +7811,61 @@
       </w:tblBorders>
     </w:tblPr>
   </w:style>
+  <w:style w:type="paragraph" w:styleId="Cabealho">
+    <w:name w:val="header"/>
+    <w:basedOn w:val="Normal"/>
+    <w:link w:val="CabealhoChar"/>
+    <w:uiPriority w:val="99"/>
+    <w:unhideWhenUsed/>
+    <w:rsid w:val="001F6EEB"/>
+    <w:pPr>
+      <w:tabs>
+        <w:tab w:val="center" w:pos="4252"/>
+        <w:tab w:val="right" w:pos="8504"/>
+      </w:tabs>
+      <w:spacing w:after="0" w:line="240" w:lineRule="auto"/>
+    </w:pPr>
+  </w:style>
+  <w:style w:type="character" w:customStyle="1" w:styleId="CabealhoChar">
+    <w:name w:val="Cabeçalho Char"/>
+    <w:basedOn w:val="Fontepargpadro"/>
+    <w:link w:val="Cabealho"/>
+    <w:uiPriority w:val="99"/>
+    <w:rsid w:val="001F6EEB"/>
+  </w:style>
+  <w:style w:type="paragraph" w:styleId="Rodap">
+    <w:name w:val="footer"/>
+    <w:basedOn w:val="Normal"/>
+    <w:link w:val="RodapChar"/>
+    <w:uiPriority w:val="99"/>
+    <w:unhideWhenUsed/>
+    <w:rsid w:val="001F6EEB"/>
+    <w:pPr>
+      <w:tabs>
+        <w:tab w:val="center" w:pos="4252"/>
+        <w:tab w:val="right" w:pos="8504"/>
+      </w:tabs>
+      <w:spacing w:after="0" w:line="240" w:lineRule="auto"/>
+    </w:pPr>
+  </w:style>
+  <w:style w:type="character" w:customStyle="1" w:styleId="RodapChar">
+    <w:name w:val="Rodapé Char"/>
+    <w:basedOn w:val="Fontepargpadro"/>
+    <w:link w:val="Rodap"/>
+    <w:uiPriority w:val="99"/>
+    <w:rsid w:val="001F6EEB"/>
+  </w:style>
+  <w:style w:type="paragraph" w:styleId="PargrafodaLista">
+    <w:name w:val="List Paragraph"/>
+    <w:basedOn w:val="Normal"/>
+    <w:uiPriority w:val="34"/>
+    <w:qFormat/>
+    <w:rsid w:val="001F6EEB"/>
+    <w:pPr>
+      <w:ind w:left="720"/>
+      <w:contextualSpacing/>
+    </w:pPr>
+  </w:style>
 </w:styles>
 </file>
 

</xml_diff>